<commit_message>
requirement analysis third part
</commit_message>
<xml_diff>
--- a/Requirements_Analysis_Report.docx
+++ b/Requirements_Analysis_Report.docx
@@ -1,6 +1,6 @@
 
 <file path=word/document.xml><?xml version="1.0" encoding="utf-8"?>
-<w:document xmlns:wpc="http://schemas.microsoft.com/office/word/2010/wordprocessingCanvas" xmlns:cx="http://schemas.microsoft.com/office/drawing/2014/chartex" xmlns:cx1="http://schemas.microsoft.com/office/drawing/2015/9/8/chartex" xmlns:cx2="http://schemas.microsoft.com/office/drawing/2015/10/21/chartex" xmlns:cx3="http://schemas.microsoft.com/office/drawing/2016/5/9/chartex" xmlns:cx4="http://schemas.microsoft.com/office/drawing/2016/5/10/chartex" xmlns:cx5="http://schemas.microsoft.com/office/drawing/2016/5/11/chartex" xmlns:cx6="http://schemas.microsoft.com/office/drawing/2016/5/12/chartex" xmlns:cx7="http://schemas.microsoft.com/office/drawing/2016/5/13/chartex" xmlns:cx8="http://schemas.microsoft.com/office/drawing/2016/5/14/chartex" xmlns:mc="http://schemas.openxmlformats.org/markup-compatibility/2006" xmlns:aink="http://schemas.microsoft.com/office/drawing/2016/ink" xmlns:am3d="http://schemas.microsoft.com/office/drawing/2017/model3d" xmlns:o="urn:schemas-microsoft-com:office:office" xmlns:oel="http://schemas.microsoft.com/office/2019/extlst" xmlns:r="http://schemas.openxmlformats.org/officeDocument/2006/relationships" xmlns:m="http://schemas.openxmlformats.org/officeDocument/2006/math" xmlns:v="urn:schemas-microsoft-com:vml" xmlns:wp14="http://schemas.microsoft.com/office/word/2010/wordprocessingDrawing" xmlns:wp="http://schemas.openxmlformats.org/drawingml/2006/wordprocessingDrawing" xmlns:w10="urn:schemas-microsoft-com:office:word" xmlns:w="http://schemas.openxmlformats.org/wordprocessingml/2006/main" xmlns:w14="http://schemas.microsoft.com/office/word/2010/wordml" xmlns:w15="http://schemas.microsoft.com/office/word/2012/wordml" xmlns:w16cex="http://schemas.microsoft.com/office/word/2018/wordml/cex" xmlns:w16cid="http://schemas.microsoft.com/office/word/2016/wordml/cid" xmlns:w16="http://schemas.microsoft.com/office/word/2018/wordml" xmlns:w16sdtdh="http://schemas.microsoft.com/office/word/2020/wordml/sdtdatahash" xmlns:w16se="http://schemas.microsoft.com/office/word/2015/wordml/symex" xmlns:wpg="http://schemas.microsoft.com/office/word/2010/wordprocessingGroup" xmlns:wpi="http://schemas.microsoft.com/office/word/2010/wordprocessingInk" xmlns:wne="http://schemas.microsoft.com/office/word/2006/wordml" xmlns:wps="http://schemas.microsoft.com/office/word/2010/wordprocessingShape" mc:Ignorable="w14 w15 w16se w16cid w16 w16cex w16sdtdh wp14">
+<w:document xmlns:wpc="http://schemas.microsoft.com/office/word/2010/wordprocessingCanvas" xmlns:cx="http://schemas.microsoft.com/office/drawing/2014/chartex" xmlns:cx1="http://schemas.microsoft.com/office/drawing/2015/9/8/chartex" xmlns:cx2="http://schemas.microsoft.com/office/drawing/2015/10/21/chartex" xmlns:cx3="http://schemas.microsoft.com/office/drawing/2016/5/9/chartex" xmlns:cx4="http://schemas.microsoft.com/office/drawing/2016/5/10/chartex" xmlns:cx5="http://schemas.microsoft.com/office/drawing/2016/5/11/chartex" xmlns:cx6="http://schemas.microsoft.com/office/drawing/2016/5/12/chartex" xmlns:cx7="http://schemas.microsoft.com/office/drawing/2016/5/13/chartex" xmlns:cx8="http://schemas.microsoft.com/office/drawing/2016/5/14/chartex" xmlns:mc="http://schemas.openxmlformats.org/markup-compatibility/2006" xmlns:aink="http://schemas.microsoft.com/office/drawing/2016/ink" xmlns:am3d="http://schemas.microsoft.com/office/drawing/2017/model3d" xmlns:o="urn:schemas-microsoft-com:office:office" xmlns:r="http://schemas.openxmlformats.org/officeDocument/2006/relationships" xmlns:m="http://schemas.openxmlformats.org/officeDocument/2006/math" xmlns:v="urn:schemas-microsoft-com:vml" xmlns:wp14="http://schemas.microsoft.com/office/word/2010/wordprocessingDrawing" xmlns:wp="http://schemas.openxmlformats.org/drawingml/2006/wordprocessingDrawing" xmlns:w10="urn:schemas-microsoft-com:office:word" xmlns:w="http://schemas.openxmlformats.org/wordprocessingml/2006/main" xmlns:w14="http://schemas.microsoft.com/office/word/2010/wordml" xmlns:w15="http://schemas.microsoft.com/office/word/2012/wordml" xmlns:w16cid="http://schemas.microsoft.com/office/word/2016/wordml/cid" xmlns:w16se="http://schemas.microsoft.com/office/word/2015/wordml/symex" xmlns:wpg="http://schemas.microsoft.com/office/word/2010/wordprocessingGroup" xmlns:wpi="http://schemas.microsoft.com/office/word/2010/wordprocessingInk" xmlns:wne="http://schemas.microsoft.com/office/word/2006/wordml" xmlns:wps="http://schemas.microsoft.com/office/word/2010/wordprocessingShape" mc:Ignorable="w14 w15 w16se w16cid wp14">
   <w:body>
     <w:p>
       <w:pPr>
@@ -14121,6 +14121,4305 @@
           <w:rStyle w:val="Strong"/>
           <w:b/>
           <w:bCs/>
+          <w:sz w:val="32"/>
+          <w:szCs w:val="32"/>
+        </w:rPr>
+      </w:pPr>
+      <w:bookmarkStart w:id="45" w:name="_GoBack"/>
+      <w:bookmarkEnd w:id="45"/>
+    </w:p>
+    <w:p>
+      <w:pPr>
+        <w:pStyle w:val="Heading1"/>
+        <w:rPr>
+          <w:rFonts w:ascii="Times New Roman" w:hAnsi="Times New Roman" w:cs="Times New Roman"/>
+          <w:color w:val="000000" w:themeColor="text1"/>
+        </w:rPr>
+      </w:pPr>
+      <w:bookmarkStart w:id="46" w:name="_Toc185259639"/>
+      <w:r>
+        <w:rPr>
+          <w:rStyle w:val="Strong"/>
+          <w:rFonts w:ascii="Times New Roman" w:hAnsi="Times New Roman" w:cs="Times New Roman"/>
+          <w:bCs w:val="0"/>
+          <w:color w:val="000000" w:themeColor="text1"/>
+        </w:rPr>
+        <w:lastRenderedPageBreak/>
+        <w:t>5. SYSTEM ANALYSIS AND MODELING</w:t>
+      </w:r>
+      <w:bookmarkEnd w:id="46"/>
+    </w:p>
+    <w:p>
+      <w:pPr>
+        <w:pStyle w:val="NormalWeb"/>
+        <w:spacing w:before="120" w:beforeAutospacing="0" w:after="120" w:afterAutospacing="0"/>
+        <w:jc w:val="both"/>
+      </w:pPr>
+      <w:r>
+        <w:t xml:space="preserve">In this section, we will perform a detailed analysis of the system using </w:t>
+      </w:r>
+      <w:r>
+        <w:rPr>
+          <w:rStyle w:val="Strong"/>
+        </w:rPr>
+        <w:t>Functional Modeling</w:t>
+      </w:r>
+      <w:r>
+        <w:t xml:space="preserve"> and </w:t>
+      </w:r>
+      <w:r>
+        <w:rPr>
+          <w:rStyle w:val="Strong"/>
+        </w:rPr>
+        <w:t>Use Case Analysis</w:t>
+      </w:r>
+      <w:r>
+        <w:t xml:space="preserve">. These methods will help us understand how the </w:t>
+      </w:r>
+      <w:r>
+        <w:rPr>
+          <w:rStyle w:val="Emphasis"/>
+        </w:rPr>
+        <w:t>Institute Management System</w:t>
+      </w:r>
+      <w:r>
+        <w:t xml:space="preserve"> will function, interact with users, and meet the desired objectives.</w:t>
+      </w:r>
+    </w:p>
+    <w:p>
+      <w:pPr>
+        <w:spacing w:before="120" w:after="120"/>
+        <w:jc w:val="both"/>
+        <w:rPr>
+          <w:rFonts w:ascii="Times New Roman" w:hAnsi="Times New Roman" w:cs="Times New Roman"/>
+          <w:sz w:val="24"/>
+          <w:szCs w:val="24"/>
+        </w:rPr>
+      </w:pPr>
+    </w:p>
+    <w:p>
+      <w:pPr>
+        <w:pStyle w:val="Heading2"/>
+        <w:rPr>
+          <w:rFonts w:ascii="Times New Roman" w:hAnsi="Times New Roman" w:cs="Times New Roman"/>
+          <w:color w:val="000000" w:themeColor="text1"/>
+        </w:rPr>
+      </w:pPr>
+      <w:bookmarkStart w:id="47" w:name="_Toc185259640"/>
+      <w:r>
+        <w:rPr>
+          <w:rStyle w:val="Strong"/>
+          <w:rFonts w:ascii="Times New Roman" w:hAnsi="Times New Roman" w:cs="Times New Roman"/>
+          <w:bCs w:val="0"/>
+          <w:i/>
+          <w:color w:val="000000" w:themeColor="text1"/>
+          <w:sz w:val="28"/>
+          <w:szCs w:val="28"/>
+        </w:rPr>
+        <w:t>5.1 Functional Modeling</w:t>
+      </w:r>
+      <w:bookmarkEnd w:id="47"/>
+    </w:p>
+    <w:p>
+      <w:pPr>
+        <w:pStyle w:val="NormalWeb"/>
+        <w:spacing w:before="120" w:beforeAutospacing="0" w:after="120" w:afterAutospacing="0"/>
+        <w:jc w:val="both"/>
+      </w:pPr>
+      <w:r>
+        <w:t xml:space="preserve">Functional modeling is essential for understanding how the system processes data and interacts with different components. We will represent these interactions through </w:t>
+      </w:r>
+      <w:r>
+        <w:rPr>
+          <w:rStyle w:val="Strong"/>
+        </w:rPr>
+        <w:t>Data Flow Diagrams (DFDs)</w:t>
+      </w:r>
+      <w:r>
+        <w:t xml:space="preserve"> to capture the flow of information within the system.</w:t>
+      </w:r>
+    </w:p>
+    <w:p>
+      <w:pPr>
+        <w:pStyle w:val="Heading3"/>
+      </w:pPr>
+      <w:bookmarkStart w:id="48" w:name="_Toc185259641"/>
+      <w:r>
+        <w:rPr>
+          <w:rStyle w:val="Strong"/>
+          <w:b/>
+          <w:bCs/>
+        </w:rPr>
+        <w:t>5.1.1 Level 0 of Data Flow Diagram</w:t>
+      </w:r>
+      <w:bookmarkEnd w:id="48"/>
+    </w:p>
+    <w:p>
+      <w:pPr>
+        <w:pStyle w:val="NormalWeb"/>
+        <w:spacing w:before="120" w:beforeAutospacing="0" w:after="120" w:afterAutospacing="0"/>
+        <w:jc w:val="both"/>
+      </w:pPr>
+      <w:r>
+        <w:t xml:space="preserve">A </w:t>
+      </w:r>
+      <w:r>
+        <w:rPr>
+          <w:rStyle w:val="Strong"/>
+        </w:rPr>
+        <w:t>Level 0 DFD</w:t>
+      </w:r>
+      <w:r>
+        <w:t xml:space="preserve">, also known as a </w:t>
+      </w:r>
+      <w:r>
+        <w:rPr>
+          <w:rStyle w:val="Strong"/>
+        </w:rPr>
+        <w:t>Context Diagram</w:t>
+      </w:r>
+      <w:r>
+        <w:t xml:space="preserve">, provides a high-level view of the system and its interaction with external entities. For the </w:t>
+      </w:r>
+      <w:r>
+        <w:rPr>
+          <w:rStyle w:val="Emphasis"/>
+        </w:rPr>
+        <w:t>Institute Management System</w:t>
+      </w:r>
+      <w:r>
+        <w:t xml:space="preserve"> (IMS), the key external entities would be </w:t>
+      </w:r>
+      <w:r>
+        <w:rPr>
+          <w:rStyle w:val="Strong"/>
+        </w:rPr>
+        <w:t>Admin</w:t>
+      </w:r>
+      <w:r>
+        <w:t xml:space="preserve">, </w:t>
+      </w:r>
+      <w:r>
+        <w:rPr>
+          <w:rStyle w:val="Strong"/>
+        </w:rPr>
+        <w:t>Faculty</w:t>
+      </w:r>
+      <w:r>
+        <w:t xml:space="preserve">, </w:t>
+      </w:r>
+      <w:r>
+        <w:rPr>
+          <w:rStyle w:val="Strong"/>
+        </w:rPr>
+        <w:t>Student</w:t>
+      </w:r>
+      <w:r>
+        <w:t xml:space="preserve">, and </w:t>
+      </w:r>
+      <w:r>
+        <w:rPr>
+          <w:rStyle w:val="Strong"/>
+        </w:rPr>
+        <w:t>External Systems</w:t>
+      </w:r>
+      <w:r>
+        <w:t xml:space="preserve"> (e.g., payment gateways, email servers).</w:t>
+      </w:r>
+    </w:p>
+    <w:p>
+      <w:pPr>
+        <w:pStyle w:val="NormalWeb"/>
+        <w:spacing w:before="120" w:beforeAutospacing="0" w:after="120" w:afterAutospacing="0"/>
+        <w:jc w:val="both"/>
+      </w:pPr>
+      <w:r>
+        <w:rPr>
+          <w:noProof/>
+        </w:rPr>
+        <w:drawing>
+          <wp:anchor distT="0" distB="0" distL="114300" distR="114300" simplePos="0" relativeHeight="251661312" behindDoc="0" locked="0" layoutInCell="1" allowOverlap="1" wp14:anchorId="16159433" wp14:editId="54E31AA7">
+            <wp:simplePos x="0" y="0"/>
+            <wp:positionH relativeFrom="column">
+              <wp:posOffset>1573619</wp:posOffset>
+            </wp:positionH>
+            <wp:positionV relativeFrom="paragraph">
+              <wp:posOffset>255905</wp:posOffset>
+            </wp:positionV>
+            <wp:extent cx="2338705" cy="2097405"/>
+            <wp:effectExtent l="0" t="0" r="4445" b="0"/>
+            <wp:wrapTopAndBottom/>
+            <wp:docPr id="2" name="Picture 2"/>
+            <wp:cNvGraphicFramePr>
+              <a:graphicFrameLocks xmlns:a="http://schemas.openxmlformats.org/drawingml/2006/main" noChangeAspect="1"/>
+            </wp:cNvGraphicFramePr>
+            <a:graphic xmlns:a="http://schemas.openxmlformats.org/drawingml/2006/main">
+              <a:graphicData uri="http://schemas.openxmlformats.org/drawingml/2006/picture">
+                <pic:pic xmlns:pic="http://schemas.openxmlformats.org/drawingml/2006/picture">
+                  <pic:nvPicPr>
+                    <pic:cNvPr id="2" name="Screenshot 2024-12-16 205324.png"/>
+                    <pic:cNvPicPr/>
+                  </pic:nvPicPr>
+                  <pic:blipFill>
+                    <a:blip r:embed="rId10" cstate="print">
+                      <a:extLst>
+                        <a:ext uri="{28A0092B-C50C-407E-A947-70E740481C1C}">
+                          <a14:useLocalDpi xmlns:a14="http://schemas.microsoft.com/office/drawing/2010/main" val="0"/>
+                        </a:ext>
+                      </a:extLst>
+                    </a:blip>
+                    <a:stretch>
+                      <a:fillRect/>
+                    </a:stretch>
+                  </pic:blipFill>
+                  <pic:spPr>
+                    <a:xfrm>
+                      <a:off x="0" y="0"/>
+                      <a:ext cx="2338705" cy="2097405"/>
+                    </a:xfrm>
+                    <a:prstGeom prst="rect">
+                      <a:avLst/>
+                    </a:prstGeom>
+                  </pic:spPr>
+                </pic:pic>
+              </a:graphicData>
+            </a:graphic>
+          </wp:anchor>
+        </w:drawing>
+      </w:r>
+      <w:r>
+        <w:t>In this diagram:</w:t>
+      </w:r>
+    </w:p>
+    <w:p>
+      <w:pPr>
+        <w:pStyle w:val="NormalWeb"/>
+        <w:spacing w:before="120" w:beforeAutospacing="0" w:after="120" w:afterAutospacing="0"/>
+        <w:jc w:val="both"/>
+      </w:pPr>
+    </w:p>
+    <w:p>
+      <w:pPr>
+        <w:numPr>
+          <w:ilvl w:val="0"/>
+          <w:numId w:val="2"/>
+        </w:numPr>
+        <w:spacing w:before="120" w:after="120" w:line="240" w:lineRule="auto"/>
+        <w:jc w:val="both"/>
+        <w:rPr>
+          <w:rFonts w:ascii="Times New Roman" w:hAnsi="Times New Roman" w:cs="Times New Roman"/>
+          <w:sz w:val="24"/>
+          <w:szCs w:val="24"/>
+        </w:rPr>
+      </w:pPr>
+      <w:r>
+        <w:rPr>
+          <w:rStyle w:val="Strong"/>
+          <w:rFonts w:ascii="Times New Roman" w:hAnsi="Times New Roman" w:cs="Times New Roman"/>
+          <w:sz w:val="24"/>
+          <w:szCs w:val="24"/>
+        </w:rPr>
+        <w:t>Admin</w:t>
+      </w:r>
+      <w:r>
+        <w:rPr>
+          <w:rFonts w:ascii="Times New Roman" w:hAnsi="Times New Roman" w:cs="Times New Roman"/>
+          <w:sz w:val="24"/>
+          <w:szCs w:val="24"/>
+        </w:rPr>
+        <w:t>: Interacts with the system to manage students, faculty, courses, and view reports.</w:t>
+      </w:r>
+    </w:p>
+    <w:p>
+      <w:pPr>
+        <w:numPr>
+          <w:ilvl w:val="0"/>
+          <w:numId w:val="2"/>
+        </w:numPr>
+        <w:spacing w:before="120" w:after="120" w:line="240" w:lineRule="auto"/>
+        <w:jc w:val="both"/>
+        <w:rPr>
+          <w:rFonts w:ascii="Times New Roman" w:hAnsi="Times New Roman" w:cs="Times New Roman"/>
+          <w:sz w:val="24"/>
+          <w:szCs w:val="24"/>
+        </w:rPr>
+      </w:pPr>
+      <w:r>
+        <w:rPr>
+          <w:rStyle w:val="Strong"/>
+          <w:rFonts w:ascii="Times New Roman" w:hAnsi="Times New Roman" w:cs="Times New Roman"/>
+          <w:sz w:val="24"/>
+          <w:szCs w:val="24"/>
+        </w:rPr>
+        <w:t>Faculty</w:t>
+      </w:r>
+      <w:r>
+        <w:rPr>
+          <w:rFonts w:ascii="Times New Roman" w:hAnsi="Times New Roman" w:cs="Times New Roman"/>
+          <w:sz w:val="24"/>
+          <w:szCs w:val="24"/>
+        </w:rPr>
+        <w:t>: Interacts to manage courses, grades, schedules, and assignments.</w:t>
+      </w:r>
+    </w:p>
+    <w:p>
+      <w:pPr>
+        <w:numPr>
+          <w:ilvl w:val="0"/>
+          <w:numId w:val="2"/>
+        </w:numPr>
+        <w:spacing w:before="120" w:after="120" w:line="240" w:lineRule="auto"/>
+        <w:jc w:val="both"/>
+        <w:rPr>
+          <w:rFonts w:ascii="Times New Roman" w:hAnsi="Times New Roman" w:cs="Times New Roman"/>
+          <w:sz w:val="24"/>
+          <w:szCs w:val="24"/>
+        </w:rPr>
+      </w:pPr>
+      <w:r>
+        <w:rPr>
+          <w:rStyle w:val="Strong"/>
+          <w:rFonts w:ascii="Times New Roman" w:hAnsi="Times New Roman" w:cs="Times New Roman"/>
+          <w:sz w:val="24"/>
+          <w:szCs w:val="24"/>
+        </w:rPr>
+        <w:t>Student</w:t>
+      </w:r>
+      <w:r>
+        <w:rPr>
+          <w:rFonts w:ascii="Times New Roman" w:hAnsi="Times New Roman" w:cs="Times New Roman"/>
+          <w:sz w:val="24"/>
+          <w:szCs w:val="24"/>
+        </w:rPr>
+        <w:t>: Interacts with the system to enroll in courses, view schedules, grades, and make fee payments.</w:t>
+      </w:r>
+    </w:p>
+    <w:p>
+      <w:pPr>
+        <w:numPr>
+          <w:ilvl w:val="0"/>
+          <w:numId w:val="2"/>
+        </w:numPr>
+        <w:spacing w:before="120" w:after="120" w:line="240" w:lineRule="auto"/>
+        <w:jc w:val="both"/>
+        <w:rPr>
+          <w:rFonts w:ascii="Times New Roman" w:hAnsi="Times New Roman" w:cs="Times New Roman"/>
+          <w:sz w:val="24"/>
+          <w:szCs w:val="24"/>
+        </w:rPr>
+      </w:pPr>
+      <w:r>
+        <w:rPr>
+          <w:rStyle w:val="Strong"/>
+          <w:rFonts w:ascii="Times New Roman" w:hAnsi="Times New Roman" w:cs="Times New Roman"/>
+          <w:sz w:val="24"/>
+          <w:szCs w:val="24"/>
+        </w:rPr>
+        <w:t>External Systems</w:t>
+      </w:r>
+      <w:r>
+        <w:rPr>
+          <w:rFonts w:ascii="Times New Roman" w:hAnsi="Times New Roman" w:cs="Times New Roman"/>
+          <w:sz w:val="24"/>
+          <w:szCs w:val="24"/>
+        </w:rPr>
+        <w:t>: Handles tasks such as email notifications, online fee payment processing, and data storage.</w:t>
+      </w:r>
+    </w:p>
+    <w:p>
+      <w:pPr>
+        <w:pStyle w:val="NormalWeb"/>
+        <w:spacing w:before="120" w:beforeAutospacing="0" w:after="120" w:afterAutospacing="0"/>
+        <w:jc w:val="both"/>
+      </w:pPr>
+      <w:r>
+        <w:t xml:space="preserve">The diagram would include a single process representing the </w:t>
+      </w:r>
+      <w:r>
+        <w:rPr>
+          <w:rStyle w:val="Strong"/>
+        </w:rPr>
+        <w:t>Institute Management System</w:t>
+      </w:r>
+      <w:r>
+        <w:t>, which connects to all the external entities and shows the high-level data flow.</w:t>
+      </w:r>
+    </w:p>
+    <w:p>
+      <w:pPr>
+        <w:spacing w:before="120" w:after="120"/>
+        <w:jc w:val="both"/>
+        <w:rPr>
+          <w:rFonts w:ascii="Times New Roman" w:hAnsi="Times New Roman" w:cs="Times New Roman"/>
+          <w:sz w:val="24"/>
+          <w:szCs w:val="24"/>
+        </w:rPr>
+      </w:pPr>
+    </w:p>
+    <w:p>
+      <w:pPr>
+        <w:pStyle w:val="Heading3"/>
+      </w:pPr>
+      <w:bookmarkStart w:id="49" w:name="_Toc185259642"/>
+      <w:r>
+        <w:rPr>
+          <w:rStyle w:val="Strong"/>
+          <w:b/>
+          <w:bCs/>
+          <w:sz w:val="28"/>
+          <w:szCs w:val="28"/>
+        </w:rPr>
+        <w:t>5.1.2 Level 1 of Data Flow Diagram</w:t>
+      </w:r>
+      <w:bookmarkEnd w:id="49"/>
+    </w:p>
+    <w:p>
+      <w:pPr>
+        <w:pStyle w:val="NormalWeb"/>
+        <w:spacing w:before="120" w:beforeAutospacing="0" w:after="120" w:afterAutospacing="0"/>
+        <w:jc w:val="both"/>
+      </w:pPr>
+      <w:r>
+        <w:lastRenderedPageBreak/>
+        <w:t xml:space="preserve">The </w:t>
+      </w:r>
+      <w:r>
+        <w:rPr>
+          <w:rStyle w:val="Strong"/>
+        </w:rPr>
+        <w:t>Level 1 DFD</w:t>
+      </w:r>
+      <w:r>
+        <w:t xml:space="preserve"> provides a more detailed look at the internal processes within the </w:t>
+      </w:r>
+      <w:r>
+        <w:rPr>
+          <w:rStyle w:val="Emphasis"/>
+        </w:rPr>
+        <w:t>Institute Management System</w:t>
+      </w:r>
+      <w:r>
+        <w:t>. This diagram decomposes the high-level system into functional sub-processes. For the IMS, the following primary processes would be included:</w:t>
+      </w:r>
+    </w:p>
+    <w:p>
+      <w:pPr>
+        <w:pStyle w:val="NormalWeb"/>
+        <w:spacing w:before="120" w:beforeAutospacing="0" w:after="120" w:afterAutospacing="0"/>
+        <w:jc w:val="both"/>
+      </w:pPr>
+      <w:r>
+        <w:rPr>
+          <w:noProof/>
+        </w:rPr>
+        <w:drawing>
+          <wp:inline distT="0" distB="0" distL="0" distR="0" wp14:anchorId="2782665D" wp14:editId="509DD4A0">
+            <wp:extent cx="5268060" cy="5201376"/>
+            <wp:effectExtent l="0" t="0" r="8890" b="0"/>
+            <wp:docPr id="5" name="Picture 5"/>
+            <wp:cNvGraphicFramePr>
+              <a:graphicFrameLocks xmlns:a="http://schemas.openxmlformats.org/drawingml/2006/main" noChangeAspect="1"/>
+            </wp:cNvGraphicFramePr>
+            <a:graphic xmlns:a="http://schemas.openxmlformats.org/drawingml/2006/main">
+              <a:graphicData uri="http://schemas.openxmlformats.org/drawingml/2006/picture">
+                <pic:pic xmlns:pic="http://schemas.openxmlformats.org/drawingml/2006/picture">
+                  <pic:nvPicPr>
+                    <pic:cNvPr id="1" name=""/>
+                    <pic:cNvPicPr/>
+                  </pic:nvPicPr>
+                  <pic:blipFill>
+                    <a:blip r:embed="rId11"/>
+                    <a:stretch>
+                      <a:fillRect/>
+                    </a:stretch>
+                  </pic:blipFill>
+                  <pic:spPr>
+                    <a:xfrm>
+                      <a:off x="0" y="0"/>
+                      <a:ext cx="5268060" cy="5201376"/>
+                    </a:xfrm>
+                    <a:prstGeom prst="rect">
+                      <a:avLst/>
+                    </a:prstGeom>
+                  </pic:spPr>
+                </pic:pic>
+              </a:graphicData>
+            </a:graphic>
+          </wp:inline>
+        </w:drawing>
+      </w:r>
+    </w:p>
+    <w:p>
+      <w:pPr>
+        <w:pStyle w:val="NormalWeb"/>
+        <w:numPr>
+          <w:ilvl w:val="0"/>
+          <w:numId w:val="3"/>
+        </w:numPr>
+        <w:spacing w:before="120" w:beforeAutospacing="0" w:after="120" w:afterAutospacing="0"/>
+        <w:jc w:val="both"/>
+      </w:pPr>
+      <w:r>
+        <w:rPr>
+          <w:rStyle w:val="Strong"/>
+        </w:rPr>
+        <w:t>User Authentication</w:t>
+      </w:r>
+      <w:r>
+        <w:t>:</w:t>
+      </w:r>
+    </w:p>
+    <w:p>
+      <w:pPr>
+        <w:numPr>
+          <w:ilvl w:val="1"/>
+          <w:numId w:val="3"/>
+        </w:numPr>
+        <w:spacing w:before="120" w:after="120" w:line="240" w:lineRule="auto"/>
+        <w:jc w:val="both"/>
+        <w:rPr>
+          <w:rFonts w:ascii="Times New Roman" w:hAnsi="Times New Roman" w:cs="Times New Roman"/>
+          <w:sz w:val="24"/>
+          <w:szCs w:val="24"/>
+        </w:rPr>
+      </w:pPr>
+      <w:r>
+        <w:rPr>
+          <w:rFonts w:ascii="Times New Roman" w:hAnsi="Times New Roman" w:cs="Times New Roman"/>
+          <w:sz w:val="24"/>
+          <w:szCs w:val="24"/>
+        </w:rPr>
+        <w:t>Handles login, role-based access control (Admin, Faculty, Student), and registration.</w:t>
+      </w:r>
+    </w:p>
+    <w:p>
+      <w:pPr>
+        <w:numPr>
+          <w:ilvl w:val="1"/>
+          <w:numId w:val="3"/>
+        </w:numPr>
+        <w:spacing w:before="120" w:after="120" w:line="240" w:lineRule="auto"/>
+        <w:jc w:val="both"/>
+        <w:rPr>
+          <w:rFonts w:ascii="Times New Roman" w:hAnsi="Times New Roman" w:cs="Times New Roman"/>
+          <w:sz w:val="24"/>
+          <w:szCs w:val="24"/>
+        </w:rPr>
+      </w:pPr>
+      <w:r>
+        <w:rPr>
+          <w:rFonts w:ascii="Times New Roman" w:hAnsi="Times New Roman" w:cs="Times New Roman"/>
+          <w:sz w:val="24"/>
+          <w:szCs w:val="24"/>
+        </w:rPr>
+        <w:t>This process validates user credentials and grants access to different functionalities based on the user role.</w:t>
+      </w:r>
+    </w:p>
+    <w:p>
+      <w:pPr>
+        <w:pStyle w:val="NormalWeb"/>
+        <w:numPr>
+          <w:ilvl w:val="0"/>
+          <w:numId w:val="3"/>
+        </w:numPr>
+        <w:spacing w:before="120" w:beforeAutospacing="0" w:after="120" w:afterAutospacing="0"/>
+        <w:jc w:val="both"/>
+      </w:pPr>
+      <w:r>
+        <w:rPr>
+          <w:rStyle w:val="Strong"/>
+        </w:rPr>
+        <w:t>Student Management</w:t>
+      </w:r>
+      <w:r>
+        <w:t>:</w:t>
+      </w:r>
+    </w:p>
+    <w:p>
+      <w:pPr>
+        <w:numPr>
+          <w:ilvl w:val="1"/>
+          <w:numId w:val="3"/>
+        </w:numPr>
+        <w:spacing w:before="120" w:after="120" w:line="240" w:lineRule="auto"/>
+        <w:jc w:val="both"/>
+        <w:rPr>
+          <w:rFonts w:ascii="Times New Roman" w:hAnsi="Times New Roman" w:cs="Times New Roman"/>
+          <w:sz w:val="24"/>
+          <w:szCs w:val="24"/>
+        </w:rPr>
+      </w:pPr>
+      <w:r>
+        <w:rPr>
+          <w:rFonts w:ascii="Times New Roman" w:hAnsi="Times New Roman" w:cs="Times New Roman"/>
+          <w:sz w:val="24"/>
+          <w:szCs w:val="24"/>
+        </w:rPr>
+        <w:t>Manages the entire lifecycle of a student, including registration, course enrollment, attendance, performance tracking, and fee management.</w:t>
+      </w:r>
+    </w:p>
+    <w:p>
+      <w:pPr>
+        <w:numPr>
+          <w:ilvl w:val="1"/>
+          <w:numId w:val="3"/>
+        </w:numPr>
+        <w:spacing w:before="120" w:after="120" w:line="240" w:lineRule="auto"/>
+        <w:jc w:val="both"/>
+        <w:rPr>
+          <w:rFonts w:ascii="Times New Roman" w:hAnsi="Times New Roman" w:cs="Times New Roman"/>
+          <w:sz w:val="24"/>
+          <w:szCs w:val="24"/>
+        </w:rPr>
+      </w:pPr>
+      <w:r>
+        <w:rPr>
+          <w:rFonts w:ascii="Times New Roman" w:hAnsi="Times New Roman" w:cs="Times New Roman"/>
+          <w:sz w:val="24"/>
+          <w:szCs w:val="24"/>
+        </w:rPr>
+        <w:t>The process also allows Admins to add or remove student records.</w:t>
+      </w:r>
+    </w:p>
+    <w:p>
+      <w:pPr>
+        <w:pStyle w:val="NormalWeb"/>
+        <w:numPr>
+          <w:ilvl w:val="0"/>
+          <w:numId w:val="3"/>
+        </w:numPr>
+        <w:spacing w:before="120" w:beforeAutospacing="0" w:after="120" w:afterAutospacing="0"/>
+        <w:jc w:val="both"/>
+      </w:pPr>
+      <w:r>
+        <w:rPr>
+          <w:rStyle w:val="Strong"/>
+        </w:rPr>
+        <w:t>Faculty Management</w:t>
+      </w:r>
+      <w:r>
+        <w:t>:</w:t>
+      </w:r>
+    </w:p>
+    <w:p>
+      <w:pPr>
+        <w:numPr>
+          <w:ilvl w:val="1"/>
+          <w:numId w:val="3"/>
+        </w:numPr>
+        <w:spacing w:before="120" w:after="120" w:line="240" w:lineRule="auto"/>
+        <w:jc w:val="both"/>
+        <w:rPr>
+          <w:rFonts w:ascii="Times New Roman" w:hAnsi="Times New Roman" w:cs="Times New Roman"/>
+          <w:sz w:val="24"/>
+          <w:szCs w:val="24"/>
+        </w:rPr>
+      </w:pPr>
+      <w:r>
+        <w:rPr>
+          <w:rFonts w:ascii="Times New Roman" w:hAnsi="Times New Roman" w:cs="Times New Roman"/>
+          <w:sz w:val="24"/>
+          <w:szCs w:val="24"/>
+        </w:rPr>
+        <w:t>Manages faculty information such as course assignments, timetables, grading, and performance monitoring.</w:t>
+      </w:r>
+    </w:p>
+    <w:p>
+      <w:pPr>
+        <w:numPr>
+          <w:ilvl w:val="1"/>
+          <w:numId w:val="3"/>
+        </w:numPr>
+        <w:spacing w:before="120" w:after="120" w:line="240" w:lineRule="auto"/>
+        <w:jc w:val="both"/>
+        <w:rPr>
+          <w:rFonts w:ascii="Times New Roman" w:hAnsi="Times New Roman" w:cs="Times New Roman"/>
+          <w:sz w:val="24"/>
+          <w:szCs w:val="24"/>
+        </w:rPr>
+      </w:pPr>
+      <w:r>
+        <w:rPr>
+          <w:rFonts w:ascii="Times New Roman" w:hAnsi="Times New Roman" w:cs="Times New Roman"/>
+          <w:sz w:val="24"/>
+          <w:szCs w:val="24"/>
+        </w:rPr>
+        <w:t>Faculty can upload results, assignments, and course materials.</w:t>
+      </w:r>
+    </w:p>
+    <w:p>
+      <w:pPr>
+        <w:pStyle w:val="NormalWeb"/>
+        <w:numPr>
+          <w:ilvl w:val="0"/>
+          <w:numId w:val="3"/>
+        </w:numPr>
+        <w:spacing w:before="120" w:beforeAutospacing="0" w:after="120" w:afterAutospacing="0"/>
+        <w:jc w:val="both"/>
+      </w:pPr>
+      <w:r>
+        <w:rPr>
+          <w:rStyle w:val="Strong"/>
+        </w:rPr>
+        <w:lastRenderedPageBreak/>
+        <w:t>Course Management</w:t>
+      </w:r>
+      <w:r>
+        <w:t>:</w:t>
+      </w:r>
+    </w:p>
+    <w:p>
+      <w:pPr>
+        <w:numPr>
+          <w:ilvl w:val="1"/>
+          <w:numId w:val="3"/>
+        </w:numPr>
+        <w:spacing w:before="120" w:after="120" w:line="240" w:lineRule="auto"/>
+        <w:jc w:val="both"/>
+        <w:rPr>
+          <w:rFonts w:ascii="Times New Roman" w:hAnsi="Times New Roman" w:cs="Times New Roman"/>
+          <w:sz w:val="24"/>
+          <w:szCs w:val="24"/>
+        </w:rPr>
+      </w:pPr>
+      <w:r>
+        <w:rPr>
+          <w:rFonts w:ascii="Times New Roman" w:hAnsi="Times New Roman" w:cs="Times New Roman"/>
+          <w:sz w:val="24"/>
+          <w:szCs w:val="24"/>
+        </w:rPr>
+        <w:t>Admin can add, modify, or delete courses.</w:t>
+      </w:r>
+    </w:p>
+    <w:p>
+      <w:pPr>
+        <w:numPr>
+          <w:ilvl w:val="1"/>
+          <w:numId w:val="3"/>
+        </w:numPr>
+        <w:spacing w:before="120" w:after="120" w:line="240" w:lineRule="auto"/>
+        <w:jc w:val="both"/>
+        <w:rPr>
+          <w:rFonts w:ascii="Times New Roman" w:hAnsi="Times New Roman" w:cs="Times New Roman"/>
+          <w:sz w:val="24"/>
+          <w:szCs w:val="24"/>
+        </w:rPr>
+      </w:pPr>
+      <w:r>
+        <w:rPr>
+          <w:rFonts w:ascii="Times New Roman" w:hAnsi="Times New Roman" w:cs="Times New Roman"/>
+          <w:sz w:val="24"/>
+          <w:szCs w:val="24"/>
+        </w:rPr>
+        <w:t>This process also handles course enrollment for students and faculty assignment.</w:t>
+      </w:r>
+    </w:p>
+    <w:p>
+      <w:pPr>
+        <w:pStyle w:val="NormalWeb"/>
+        <w:numPr>
+          <w:ilvl w:val="0"/>
+          <w:numId w:val="3"/>
+        </w:numPr>
+        <w:spacing w:before="120" w:beforeAutospacing="0" w:after="120" w:afterAutospacing="0"/>
+        <w:jc w:val="both"/>
+      </w:pPr>
+      <w:r>
+        <w:rPr>
+          <w:rStyle w:val="Strong"/>
+        </w:rPr>
+        <w:t>Examination and Grading</w:t>
+      </w:r>
+      <w:r>
+        <w:t>:</w:t>
+      </w:r>
+    </w:p>
+    <w:p>
+      <w:pPr>
+        <w:numPr>
+          <w:ilvl w:val="1"/>
+          <w:numId w:val="3"/>
+        </w:numPr>
+        <w:spacing w:before="120" w:after="120" w:line="240" w:lineRule="auto"/>
+        <w:jc w:val="both"/>
+        <w:rPr>
+          <w:rFonts w:ascii="Times New Roman" w:hAnsi="Times New Roman" w:cs="Times New Roman"/>
+          <w:sz w:val="24"/>
+          <w:szCs w:val="24"/>
+        </w:rPr>
+      </w:pPr>
+      <w:r>
+        <w:rPr>
+          <w:rFonts w:ascii="Times New Roman" w:hAnsi="Times New Roman" w:cs="Times New Roman"/>
+          <w:sz w:val="24"/>
+          <w:szCs w:val="24"/>
+        </w:rPr>
+        <w:t>Manages exam schedules, question papers, and grade entry.</w:t>
+      </w:r>
+    </w:p>
+    <w:p>
+      <w:pPr>
+        <w:numPr>
+          <w:ilvl w:val="1"/>
+          <w:numId w:val="3"/>
+        </w:numPr>
+        <w:spacing w:before="120" w:after="120" w:line="240" w:lineRule="auto"/>
+        <w:jc w:val="both"/>
+        <w:rPr>
+          <w:rFonts w:ascii="Times New Roman" w:hAnsi="Times New Roman" w:cs="Times New Roman"/>
+          <w:sz w:val="24"/>
+          <w:szCs w:val="24"/>
+        </w:rPr>
+      </w:pPr>
+      <w:r>
+        <w:rPr>
+          <w:rFonts w:ascii="Times New Roman" w:hAnsi="Times New Roman" w:cs="Times New Roman"/>
+          <w:sz w:val="24"/>
+          <w:szCs w:val="24"/>
+        </w:rPr>
+        <w:t>This process calculates and stores student grades for each course.</w:t>
+      </w:r>
+    </w:p>
+    <w:p>
+      <w:pPr>
+        <w:pStyle w:val="NormalWeb"/>
+        <w:numPr>
+          <w:ilvl w:val="0"/>
+          <w:numId w:val="3"/>
+        </w:numPr>
+        <w:spacing w:before="120" w:beforeAutospacing="0" w:after="120" w:afterAutospacing="0"/>
+        <w:jc w:val="both"/>
+      </w:pPr>
+      <w:r>
+        <w:rPr>
+          <w:rStyle w:val="Strong"/>
+        </w:rPr>
+        <w:t>Fee Management</w:t>
+      </w:r>
+      <w:r>
+        <w:t>:</w:t>
+      </w:r>
+    </w:p>
+    <w:p>
+      <w:pPr>
+        <w:numPr>
+          <w:ilvl w:val="1"/>
+          <w:numId w:val="3"/>
+        </w:numPr>
+        <w:spacing w:before="120" w:after="120" w:line="240" w:lineRule="auto"/>
+        <w:jc w:val="both"/>
+        <w:rPr>
+          <w:rFonts w:ascii="Times New Roman" w:hAnsi="Times New Roman" w:cs="Times New Roman"/>
+          <w:sz w:val="24"/>
+          <w:szCs w:val="24"/>
+        </w:rPr>
+      </w:pPr>
+      <w:r>
+        <w:rPr>
+          <w:rFonts w:ascii="Times New Roman" w:hAnsi="Times New Roman" w:cs="Times New Roman"/>
+          <w:sz w:val="24"/>
+          <w:szCs w:val="24"/>
+        </w:rPr>
+        <w:t>Admin and students interact with this process to view fee structure, make payments, and generate receipts.</w:t>
+      </w:r>
+    </w:p>
+    <w:p>
+      <w:pPr>
+        <w:numPr>
+          <w:ilvl w:val="1"/>
+          <w:numId w:val="3"/>
+        </w:numPr>
+        <w:spacing w:before="120" w:after="120" w:line="240" w:lineRule="auto"/>
+        <w:jc w:val="both"/>
+        <w:rPr>
+          <w:rFonts w:ascii="Times New Roman" w:hAnsi="Times New Roman" w:cs="Times New Roman"/>
+          <w:sz w:val="24"/>
+          <w:szCs w:val="24"/>
+        </w:rPr>
+      </w:pPr>
+      <w:r>
+        <w:rPr>
+          <w:rFonts w:ascii="Times New Roman" w:hAnsi="Times New Roman" w:cs="Times New Roman"/>
+          <w:sz w:val="24"/>
+          <w:szCs w:val="24"/>
+        </w:rPr>
+        <w:t>Integrates with third-party payment gateways for fee processing.</w:t>
+      </w:r>
+    </w:p>
+    <w:p>
+      <w:pPr>
+        <w:pStyle w:val="NormalWeb"/>
+        <w:spacing w:before="120" w:beforeAutospacing="0" w:after="120" w:afterAutospacing="0"/>
+        <w:jc w:val="both"/>
+      </w:pPr>
+      <w:r>
+        <w:t>Each of these sub-processes will have data flows showing how data moves between the processes, data stores (e.g., student records, course data), and external systems.</w:t>
+      </w:r>
+    </w:p>
+    <w:p>
+      <w:pPr>
+        <w:spacing w:before="120" w:after="120"/>
+        <w:jc w:val="both"/>
+        <w:rPr>
+          <w:rFonts w:ascii="Times New Roman" w:hAnsi="Times New Roman" w:cs="Times New Roman"/>
+          <w:sz w:val="24"/>
+          <w:szCs w:val="24"/>
+        </w:rPr>
+      </w:pPr>
+    </w:p>
+    <w:p>
+      <w:pPr>
+        <w:pStyle w:val="Heading2"/>
+        <w:rPr>
+          <w:rFonts w:ascii="Times New Roman" w:hAnsi="Times New Roman" w:cs="Times New Roman"/>
+          <w:color w:val="000000" w:themeColor="text1"/>
+        </w:rPr>
+      </w:pPr>
+      <w:bookmarkStart w:id="50" w:name="_Toc185259643"/>
+      <w:r>
+        <w:rPr>
+          <w:rStyle w:val="Strong"/>
+          <w:rFonts w:ascii="Times New Roman" w:hAnsi="Times New Roman" w:cs="Times New Roman"/>
+          <w:bCs w:val="0"/>
+          <w:i/>
+          <w:color w:val="000000" w:themeColor="text1"/>
+          <w:sz w:val="28"/>
+          <w:szCs w:val="28"/>
+        </w:rPr>
+        <w:t>5.2 Use Case Analysis</w:t>
+      </w:r>
+      <w:bookmarkEnd w:id="50"/>
+    </w:p>
+    <w:p>
+      <w:pPr>
+        <w:pStyle w:val="NormalWeb"/>
+        <w:spacing w:before="120" w:beforeAutospacing="0" w:after="120" w:afterAutospacing="0"/>
+        <w:jc w:val="both"/>
+      </w:pPr>
+      <w:r>
+        <w:t>Use Case Analysis is a technique used to identify the different ways in which users interact with the system. It helps in understanding user goals, actions, and system responses. The system will be analyzed for various use cases representing typical interactions for each user role.</w:t>
+      </w:r>
+    </w:p>
+    <w:p>
+      <w:pPr>
+        <w:pStyle w:val="Heading3"/>
+      </w:pPr>
+      <w:bookmarkStart w:id="51" w:name="_Toc185259644"/>
+      <w:r>
+        <w:rPr>
+          <w:rStyle w:val="Strong"/>
+          <w:b/>
+          <w:bCs/>
+          <w:sz w:val="28"/>
+          <w:szCs w:val="28"/>
+        </w:rPr>
+        <w:t>5.2.1 Start Menu Use Case</w:t>
+      </w:r>
+      <w:bookmarkEnd w:id="51"/>
+    </w:p>
+    <w:p>
+      <w:pPr>
+        <w:pStyle w:val="NormalWeb"/>
+        <w:spacing w:before="120" w:beforeAutospacing="0" w:after="120" w:afterAutospacing="0"/>
+        <w:jc w:val="both"/>
+      </w:pPr>
+      <w:r>
+        <w:t xml:space="preserve">The </w:t>
+      </w:r>
+      <w:r>
+        <w:rPr>
+          <w:rStyle w:val="Strong"/>
+        </w:rPr>
+        <w:t>Start Menu Use Case</w:t>
+      </w:r>
+      <w:r>
+        <w:t xml:space="preserve"> represents the actions that users take when they first interact with the </w:t>
+      </w:r>
+      <w:r>
+        <w:rPr>
+          <w:rStyle w:val="Emphasis"/>
+        </w:rPr>
+        <w:t>Institute Management System</w:t>
+      </w:r>
+      <w:r>
+        <w:t>.</w:t>
+      </w:r>
+    </w:p>
+    <w:p>
+      <w:pPr>
+        <w:pStyle w:val="NormalWeb"/>
+        <w:spacing w:before="120" w:beforeAutospacing="0" w:after="120" w:afterAutospacing="0"/>
+        <w:jc w:val="both"/>
+      </w:pPr>
+      <w:r>
+        <w:rPr>
+          <w:noProof/>
+        </w:rPr>
+        <w:lastRenderedPageBreak/>
+        <w:drawing>
+          <wp:inline distT="0" distB="0" distL="0" distR="0" wp14:anchorId="51F2EBF8" wp14:editId="6F536DDF">
+            <wp:extent cx="5134692" cy="5239481"/>
+            <wp:effectExtent l="0" t="0" r="8890" b="0"/>
+            <wp:docPr id="6" name="Picture 6"/>
+            <wp:cNvGraphicFramePr>
+              <a:graphicFrameLocks xmlns:a="http://schemas.openxmlformats.org/drawingml/2006/main" noChangeAspect="1"/>
+            </wp:cNvGraphicFramePr>
+            <a:graphic xmlns:a="http://schemas.openxmlformats.org/drawingml/2006/main">
+              <a:graphicData uri="http://schemas.openxmlformats.org/drawingml/2006/picture">
+                <pic:pic xmlns:pic="http://schemas.openxmlformats.org/drawingml/2006/picture">
+                  <pic:nvPicPr>
+                    <pic:cNvPr id="1" name=""/>
+                    <pic:cNvPicPr/>
+                  </pic:nvPicPr>
+                  <pic:blipFill>
+                    <a:blip r:embed="rId12"/>
+                    <a:stretch>
+                      <a:fillRect/>
+                    </a:stretch>
+                  </pic:blipFill>
+                  <pic:spPr>
+                    <a:xfrm>
+                      <a:off x="0" y="0"/>
+                      <a:ext cx="5134692" cy="5239481"/>
+                    </a:xfrm>
+                    <a:prstGeom prst="rect">
+                      <a:avLst/>
+                    </a:prstGeom>
+                  </pic:spPr>
+                </pic:pic>
+              </a:graphicData>
+            </a:graphic>
+          </wp:inline>
+        </w:drawing>
+      </w:r>
+    </w:p>
+    <w:p>
+      <w:pPr>
+        <w:pStyle w:val="NormalWeb"/>
+        <w:spacing w:before="120" w:beforeAutospacing="0" w:after="120" w:afterAutospacing="0"/>
+        <w:jc w:val="both"/>
+      </w:pPr>
+      <w:r>
+        <w:rPr>
+          <w:rStyle w:val="Strong"/>
+        </w:rPr>
+        <w:t>Actors</w:t>
+      </w:r>
+      <w:r>
+        <w:t>:</w:t>
+      </w:r>
+    </w:p>
+    <w:p>
+      <w:pPr>
+        <w:numPr>
+          <w:ilvl w:val="0"/>
+          <w:numId w:val="4"/>
+        </w:numPr>
+        <w:spacing w:before="120" w:after="120" w:line="240" w:lineRule="auto"/>
+        <w:jc w:val="both"/>
+        <w:rPr>
+          <w:rFonts w:ascii="Times New Roman" w:hAnsi="Times New Roman" w:cs="Times New Roman"/>
+          <w:sz w:val="24"/>
+          <w:szCs w:val="24"/>
+        </w:rPr>
+      </w:pPr>
+      <w:r>
+        <w:rPr>
+          <w:rStyle w:val="Strong"/>
+          <w:rFonts w:ascii="Times New Roman" w:hAnsi="Times New Roman" w:cs="Times New Roman"/>
+          <w:sz w:val="24"/>
+          <w:szCs w:val="24"/>
+        </w:rPr>
+        <w:t>Admin</w:t>
+      </w:r>
+    </w:p>
+    <w:p>
+      <w:pPr>
+        <w:numPr>
+          <w:ilvl w:val="0"/>
+          <w:numId w:val="4"/>
+        </w:numPr>
+        <w:spacing w:before="120" w:after="120" w:line="240" w:lineRule="auto"/>
+        <w:jc w:val="both"/>
+        <w:rPr>
+          <w:rFonts w:ascii="Times New Roman" w:hAnsi="Times New Roman" w:cs="Times New Roman"/>
+          <w:sz w:val="24"/>
+          <w:szCs w:val="24"/>
+        </w:rPr>
+      </w:pPr>
+      <w:r>
+        <w:rPr>
+          <w:rStyle w:val="Strong"/>
+          <w:rFonts w:ascii="Times New Roman" w:hAnsi="Times New Roman" w:cs="Times New Roman"/>
+          <w:sz w:val="24"/>
+          <w:szCs w:val="24"/>
+        </w:rPr>
+        <w:t>Faculty</w:t>
+      </w:r>
+    </w:p>
+    <w:p>
+      <w:pPr>
+        <w:numPr>
+          <w:ilvl w:val="0"/>
+          <w:numId w:val="4"/>
+        </w:numPr>
+        <w:spacing w:before="120" w:after="120" w:line="240" w:lineRule="auto"/>
+        <w:jc w:val="both"/>
+        <w:rPr>
+          <w:rFonts w:ascii="Times New Roman" w:hAnsi="Times New Roman" w:cs="Times New Roman"/>
+          <w:sz w:val="24"/>
+          <w:szCs w:val="24"/>
+        </w:rPr>
+      </w:pPr>
+      <w:r>
+        <w:rPr>
+          <w:rStyle w:val="Strong"/>
+          <w:rFonts w:ascii="Times New Roman" w:hAnsi="Times New Roman" w:cs="Times New Roman"/>
+          <w:sz w:val="24"/>
+          <w:szCs w:val="24"/>
+        </w:rPr>
+        <w:t>Student</w:t>
+      </w:r>
+    </w:p>
+    <w:p>
+      <w:pPr>
+        <w:pStyle w:val="NormalWeb"/>
+        <w:spacing w:before="120" w:beforeAutospacing="0" w:after="120" w:afterAutospacing="0"/>
+        <w:jc w:val="both"/>
+      </w:pPr>
+      <w:r>
+        <w:rPr>
+          <w:rStyle w:val="Strong"/>
+        </w:rPr>
+        <w:t>Preconditions</w:t>
+      </w:r>
+      <w:r>
+        <w:t>:</w:t>
+      </w:r>
+    </w:p>
+    <w:p>
+      <w:pPr>
+        <w:numPr>
+          <w:ilvl w:val="0"/>
+          <w:numId w:val="5"/>
+        </w:numPr>
+        <w:spacing w:before="120" w:after="120" w:line="240" w:lineRule="auto"/>
+        <w:jc w:val="both"/>
+        <w:rPr>
+          <w:rFonts w:ascii="Times New Roman" w:hAnsi="Times New Roman" w:cs="Times New Roman"/>
+          <w:sz w:val="24"/>
+          <w:szCs w:val="24"/>
+        </w:rPr>
+      </w:pPr>
+      <w:r>
+        <w:rPr>
+          <w:rFonts w:ascii="Times New Roman" w:hAnsi="Times New Roman" w:cs="Times New Roman"/>
+          <w:sz w:val="24"/>
+          <w:szCs w:val="24"/>
+        </w:rPr>
+        <w:t>The user has an active account in the system.</w:t>
+      </w:r>
+    </w:p>
+    <w:p>
+      <w:pPr>
+        <w:numPr>
+          <w:ilvl w:val="0"/>
+          <w:numId w:val="5"/>
+        </w:numPr>
+        <w:spacing w:before="120" w:after="120" w:line="240" w:lineRule="auto"/>
+        <w:jc w:val="both"/>
+        <w:rPr>
+          <w:rFonts w:ascii="Times New Roman" w:hAnsi="Times New Roman" w:cs="Times New Roman"/>
+          <w:sz w:val="24"/>
+          <w:szCs w:val="24"/>
+        </w:rPr>
+      </w:pPr>
+      <w:r>
+        <w:rPr>
+          <w:rFonts w:ascii="Times New Roman" w:hAnsi="Times New Roman" w:cs="Times New Roman"/>
+          <w:sz w:val="24"/>
+          <w:szCs w:val="24"/>
+        </w:rPr>
+        <w:t>The user has access to the appropriate role (Admin, Faculty, Student).</w:t>
+      </w:r>
+    </w:p>
+    <w:p>
+      <w:pPr>
+        <w:pStyle w:val="NormalWeb"/>
+        <w:spacing w:before="120" w:beforeAutospacing="0" w:after="120" w:afterAutospacing="0"/>
+        <w:jc w:val="both"/>
+      </w:pPr>
+      <w:r>
+        <w:rPr>
+          <w:rStyle w:val="Strong"/>
+        </w:rPr>
+        <w:t>Main Flow</w:t>
+      </w:r>
+      <w:r>
+        <w:t>:</w:t>
+      </w:r>
+    </w:p>
+    <w:p>
+      <w:pPr>
+        <w:numPr>
+          <w:ilvl w:val="0"/>
+          <w:numId w:val="6"/>
+        </w:numPr>
+        <w:spacing w:before="120" w:after="120" w:line="240" w:lineRule="auto"/>
+        <w:jc w:val="both"/>
+        <w:rPr>
+          <w:rFonts w:ascii="Times New Roman" w:hAnsi="Times New Roman" w:cs="Times New Roman"/>
+          <w:sz w:val="24"/>
+          <w:szCs w:val="24"/>
+        </w:rPr>
+      </w:pPr>
+      <w:r>
+        <w:rPr>
+          <w:rFonts w:ascii="Times New Roman" w:hAnsi="Times New Roman" w:cs="Times New Roman"/>
+          <w:sz w:val="24"/>
+          <w:szCs w:val="24"/>
+        </w:rPr>
+        <w:t xml:space="preserve">The user opens the website and is presented with the </w:t>
+      </w:r>
+      <w:r>
+        <w:rPr>
+          <w:rStyle w:val="Strong"/>
+          <w:rFonts w:ascii="Times New Roman" w:hAnsi="Times New Roman" w:cs="Times New Roman"/>
+          <w:sz w:val="24"/>
+          <w:szCs w:val="24"/>
+        </w:rPr>
+        <w:t>Start Menu</w:t>
+      </w:r>
+      <w:r>
+        <w:rPr>
+          <w:rFonts w:ascii="Times New Roman" w:hAnsi="Times New Roman" w:cs="Times New Roman"/>
+          <w:sz w:val="24"/>
+          <w:szCs w:val="24"/>
+        </w:rPr>
+        <w:t>.</w:t>
+      </w:r>
+    </w:p>
+    <w:p>
+      <w:pPr>
+        <w:numPr>
+          <w:ilvl w:val="0"/>
+          <w:numId w:val="6"/>
+        </w:numPr>
+        <w:spacing w:before="120" w:after="120" w:line="240" w:lineRule="auto"/>
+        <w:jc w:val="both"/>
+        <w:rPr>
+          <w:rFonts w:ascii="Times New Roman" w:hAnsi="Times New Roman" w:cs="Times New Roman"/>
+          <w:sz w:val="24"/>
+          <w:szCs w:val="24"/>
+        </w:rPr>
+      </w:pPr>
+      <w:r>
+        <w:rPr>
+          <w:rFonts w:ascii="Times New Roman" w:hAnsi="Times New Roman" w:cs="Times New Roman"/>
+          <w:sz w:val="24"/>
+          <w:szCs w:val="24"/>
+        </w:rPr>
+        <w:t>The user selects an option (Login, Register, Forgot Password).</w:t>
+      </w:r>
+    </w:p>
+    <w:p>
+      <w:pPr>
+        <w:numPr>
+          <w:ilvl w:val="0"/>
+          <w:numId w:val="6"/>
+        </w:numPr>
+        <w:spacing w:before="120" w:after="120" w:line="240" w:lineRule="auto"/>
+        <w:jc w:val="both"/>
+        <w:rPr>
+          <w:rFonts w:ascii="Times New Roman" w:hAnsi="Times New Roman" w:cs="Times New Roman"/>
+          <w:sz w:val="24"/>
+          <w:szCs w:val="24"/>
+        </w:rPr>
+      </w:pPr>
+      <w:r>
+        <w:rPr>
+          <w:rFonts w:ascii="Times New Roman" w:hAnsi="Times New Roman" w:cs="Times New Roman"/>
+          <w:sz w:val="24"/>
+          <w:szCs w:val="24"/>
+        </w:rPr>
+        <w:t xml:space="preserve">If the user selects </w:t>
+      </w:r>
+      <w:r>
+        <w:rPr>
+          <w:rStyle w:val="Strong"/>
+          <w:rFonts w:ascii="Times New Roman" w:hAnsi="Times New Roman" w:cs="Times New Roman"/>
+          <w:sz w:val="24"/>
+          <w:szCs w:val="24"/>
+        </w:rPr>
+        <w:t>Login</w:t>
+      </w:r>
+      <w:r>
+        <w:rPr>
+          <w:rFonts w:ascii="Times New Roman" w:hAnsi="Times New Roman" w:cs="Times New Roman"/>
+          <w:sz w:val="24"/>
+          <w:szCs w:val="24"/>
+        </w:rPr>
+        <w:t>, they are prompted to enter their username and password.</w:t>
+      </w:r>
+    </w:p>
+    <w:p>
+      <w:pPr>
+        <w:numPr>
+          <w:ilvl w:val="0"/>
+          <w:numId w:val="6"/>
+        </w:numPr>
+        <w:spacing w:before="120" w:after="120" w:line="240" w:lineRule="auto"/>
+        <w:jc w:val="both"/>
+        <w:rPr>
+          <w:rFonts w:ascii="Times New Roman" w:hAnsi="Times New Roman" w:cs="Times New Roman"/>
+          <w:sz w:val="24"/>
+          <w:szCs w:val="24"/>
+        </w:rPr>
+      </w:pPr>
+      <w:r>
+        <w:rPr>
+          <w:rFonts w:ascii="Times New Roman" w:hAnsi="Times New Roman" w:cs="Times New Roman"/>
+          <w:sz w:val="24"/>
+          <w:szCs w:val="24"/>
+        </w:rPr>
+        <w:t>After successful authentication, the system directs the user to their respective dashboard (Admin Dashboard, Faculty Dashboard, or Student Dashboard).</w:t>
+      </w:r>
+    </w:p>
+    <w:p>
+      <w:pPr>
+        <w:numPr>
+          <w:ilvl w:val="0"/>
+          <w:numId w:val="6"/>
+        </w:numPr>
+        <w:spacing w:before="120" w:after="120" w:line="240" w:lineRule="auto"/>
+        <w:jc w:val="both"/>
+        <w:rPr>
+          <w:rFonts w:ascii="Times New Roman" w:hAnsi="Times New Roman" w:cs="Times New Roman"/>
+          <w:sz w:val="24"/>
+          <w:szCs w:val="24"/>
+        </w:rPr>
+      </w:pPr>
+      <w:r>
+        <w:rPr>
+          <w:rFonts w:ascii="Times New Roman" w:hAnsi="Times New Roman" w:cs="Times New Roman"/>
+          <w:sz w:val="24"/>
+          <w:szCs w:val="24"/>
+        </w:rPr>
+        <w:t xml:space="preserve">If the user selects </w:t>
+      </w:r>
+      <w:r>
+        <w:rPr>
+          <w:rStyle w:val="Strong"/>
+          <w:rFonts w:ascii="Times New Roman" w:hAnsi="Times New Roman" w:cs="Times New Roman"/>
+          <w:sz w:val="24"/>
+          <w:szCs w:val="24"/>
+        </w:rPr>
+        <w:t>Register</w:t>
+      </w:r>
+      <w:r>
+        <w:rPr>
+          <w:rFonts w:ascii="Times New Roman" w:hAnsi="Times New Roman" w:cs="Times New Roman"/>
+          <w:sz w:val="24"/>
+          <w:szCs w:val="24"/>
+        </w:rPr>
+        <w:t>, they can create a new account by providing their details (name, email, role, etc.).</w:t>
+      </w:r>
+    </w:p>
+    <w:p>
+      <w:pPr>
+        <w:numPr>
+          <w:ilvl w:val="0"/>
+          <w:numId w:val="6"/>
+        </w:numPr>
+        <w:spacing w:before="120" w:after="120" w:line="240" w:lineRule="auto"/>
+        <w:jc w:val="both"/>
+        <w:rPr>
+          <w:rFonts w:ascii="Times New Roman" w:hAnsi="Times New Roman" w:cs="Times New Roman"/>
+          <w:sz w:val="24"/>
+          <w:szCs w:val="24"/>
+        </w:rPr>
+      </w:pPr>
+      <w:r>
+        <w:rPr>
+          <w:rFonts w:ascii="Times New Roman" w:hAnsi="Times New Roman" w:cs="Times New Roman"/>
+          <w:sz w:val="24"/>
+          <w:szCs w:val="24"/>
+        </w:rPr>
+        <w:lastRenderedPageBreak/>
+        <w:t>The system validates the registration details and sends a confirmation email.</w:t>
+      </w:r>
+    </w:p>
+    <w:p>
+      <w:pPr>
+        <w:pStyle w:val="NormalWeb"/>
+        <w:spacing w:before="120" w:beforeAutospacing="0" w:after="120" w:afterAutospacing="0"/>
+        <w:jc w:val="both"/>
+      </w:pPr>
+      <w:r>
+        <w:rPr>
+          <w:rStyle w:val="Strong"/>
+        </w:rPr>
+        <w:t>Postconditions</w:t>
+      </w:r>
+      <w:r>
+        <w:t>:</w:t>
+      </w:r>
+    </w:p>
+    <w:p>
+      <w:pPr>
+        <w:numPr>
+          <w:ilvl w:val="0"/>
+          <w:numId w:val="7"/>
+        </w:numPr>
+        <w:spacing w:before="120" w:after="120" w:line="240" w:lineRule="auto"/>
+        <w:jc w:val="both"/>
+        <w:rPr>
+          <w:rFonts w:ascii="Times New Roman" w:hAnsi="Times New Roman" w:cs="Times New Roman"/>
+          <w:sz w:val="24"/>
+          <w:szCs w:val="24"/>
+        </w:rPr>
+      </w:pPr>
+      <w:r>
+        <w:rPr>
+          <w:rFonts w:ascii="Times New Roman" w:hAnsi="Times New Roman" w:cs="Times New Roman"/>
+          <w:sz w:val="24"/>
+          <w:szCs w:val="24"/>
+        </w:rPr>
+        <w:t>User is logged in and redirected to the appropriate dashboard.</w:t>
+      </w:r>
+    </w:p>
+    <w:p>
+      <w:pPr>
+        <w:pStyle w:val="NormalWeb"/>
+        <w:spacing w:before="120" w:beforeAutospacing="0" w:after="120" w:afterAutospacing="0"/>
+        <w:jc w:val="both"/>
+      </w:pPr>
+      <w:r>
+        <w:rPr>
+          <w:rStyle w:val="Strong"/>
+        </w:rPr>
+        <w:t>Alternative Flows</w:t>
+      </w:r>
+      <w:r>
+        <w:t>:</w:t>
+      </w:r>
+    </w:p>
+    <w:p>
+      <w:pPr>
+        <w:numPr>
+          <w:ilvl w:val="0"/>
+          <w:numId w:val="8"/>
+        </w:numPr>
+        <w:spacing w:before="120" w:after="120" w:line="240" w:lineRule="auto"/>
+        <w:jc w:val="both"/>
+        <w:rPr>
+          <w:rFonts w:ascii="Times New Roman" w:hAnsi="Times New Roman" w:cs="Times New Roman"/>
+          <w:sz w:val="24"/>
+          <w:szCs w:val="24"/>
+        </w:rPr>
+      </w:pPr>
+      <w:r>
+        <w:rPr>
+          <w:rFonts w:ascii="Times New Roman" w:hAnsi="Times New Roman" w:cs="Times New Roman"/>
+          <w:sz w:val="24"/>
+          <w:szCs w:val="24"/>
+        </w:rPr>
+        <w:t xml:space="preserve">If the user forgets their password, they can select the </w:t>
+      </w:r>
+      <w:r>
+        <w:rPr>
+          <w:rStyle w:val="Strong"/>
+          <w:rFonts w:ascii="Times New Roman" w:hAnsi="Times New Roman" w:cs="Times New Roman"/>
+          <w:sz w:val="24"/>
+          <w:szCs w:val="24"/>
+        </w:rPr>
+        <w:t>Forgot Password</w:t>
+      </w:r>
+      <w:r>
+        <w:rPr>
+          <w:rFonts w:ascii="Times New Roman" w:hAnsi="Times New Roman" w:cs="Times New Roman"/>
+          <w:sz w:val="24"/>
+          <w:szCs w:val="24"/>
+        </w:rPr>
+        <w:t xml:space="preserve"> option to receive a reset link.</w:t>
+      </w:r>
+    </w:p>
+    <w:p>
+      <w:pPr>
+        <w:spacing w:before="120" w:after="120"/>
+        <w:jc w:val="both"/>
+        <w:rPr>
+          <w:rFonts w:ascii="Times New Roman" w:hAnsi="Times New Roman" w:cs="Times New Roman"/>
+          <w:sz w:val="24"/>
+          <w:szCs w:val="24"/>
+        </w:rPr>
+      </w:pPr>
+    </w:p>
+    <w:p>
+      <w:pPr>
+        <w:pStyle w:val="Heading3"/>
+      </w:pPr>
+      <w:bookmarkStart w:id="52" w:name="_Toc185259645"/>
+      <w:r>
+        <w:rPr>
+          <w:rStyle w:val="Strong"/>
+          <w:b/>
+          <w:bCs/>
+          <w:sz w:val="28"/>
+          <w:szCs w:val="28"/>
+        </w:rPr>
+        <w:t>5.2.2 In-System Use Case</w:t>
+      </w:r>
+      <w:bookmarkEnd w:id="52"/>
+    </w:p>
+    <w:p>
+      <w:pPr>
+        <w:pStyle w:val="NormalWeb"/>
+        <w:spacing w:before="120" w:beforeAutospacing="0" w:after="120" w:afterAutospacing="0"/>
+        <w:jc w:val="both"/>
+      </w:pPr>
+      <w:r>
+        <w:rPr>
+          <w:noProof/>
+        </w:rPr>
+        <w:drawing>
+          <wp:anchor distT="0" distB="0" distL="114300" distR="114300" simplePos="0" relativeHeight="251662336" behindDoc="0" locked="0" layoutInCell="1" allowOverlap="1" wp14:anchorId="6EAAE99D" wp14:editId="2DD11190">
+            <wp:simplePos x="0" y="0"/>
+            <wp:positionH relativeFrom="column">
+              <wp:posOffset>1224501</wp:posOffset>
+            </wp:positionH>
+            <wp:positionV relativeFrom="paragraph">
+              <wp:posOffset>641101</wp:posOffset>
+            </wp:positionV>
+            <wp:extent cx="2377440" cy="4403479"/>
+            <wp:effectExtent l="0" t="0" r="3810" b="0"/>
+            <wp:wrapTopAndBottom/>
+            <wp:docPr id="7" name="Picture 7"/>
+            <wp:cNvGraphicFramePr>
+              <a:graphicFrameLocks xmlns:a="http://schemas.openxmlformats.org/drawingml/2006/main" noChangeAspect="1"/>
+            </wp:cNvGraphicFramePr>
+            <a:graphic xmlns:a="http://schemas.openxmlformats.org/drawingml/2006/main">
+              <a:graphicData uri="http://schemas.openxmlformats.org/drawingml/2006/picture">
+                <pic:pic xmlns:pic="http://schemas.openxmlformats.org/drawingml/2006/picture">
+                  <pic:nvPicPr>
+                    <pic:cNvPr id="7" name="Screenshot 2024-12-16 205340.png"/>
+                    <pic:cNvPicPr/>
+                  </pic:nvPicPr>
+                  <pic:blipFill>
+                    <a:blip r:embed="rId13">
+                      <a:extLst>
+                        <a:ext uri="{28A0092B-C50C-407E-A947-70E740481C1C}">
+                          <a14:useLocalDpi xmlns:a14="http://schemas.microsoft.com/office/drawing/2010/main" val="0"/>
+                        </a:ext>
+                      </a:extLst>
+                    </a:blip>
+                    <a:stretch>
+                      <a:fillRect/>
+                    </a:stretch>
+                  </pic:blipFill>
+                  <pic:spPr>
+                    <a:xfrm>
+                      <a:off x="0" y="0"/>
+                      <a:ext cx="2377440" cy="4403479"/>
+                    </a:xfrm>
+                    <a:prstGeom prst="rect">
+                      <a:avLst/>
+                    </a:prstGeom>
+                  </pic:spPr>
+                </pic:pic>
+              </a:graphicData>
+            </a:graphic>
+          </wp:anchor>
+        </w:drawing>
+      </w:r>
+      <w:r>
+        <w:t xml:space="preserve">The </w:t>
+      </w:r>
+      <w:r>
+        <w:rPr>
+          <w:rStyle w:val="Strong"/>
+        </w:rPr>
+        <w:t>In-System Use Case</w:t>
+      </w:r>
+      <w:r>
+        <w:t xml:space="preserve"> describes the interactions a user has with the </w:t>
+      </w:r>
+      <w:r>
+        <w:rPr>
+          <w:rStyle w:val="Emphasis"/>
+        </w:rPr>
+        <w:t>Institute Management System</w:t>
+      </w:r>
+      <w:r>
+        <w:t xml:space="preserve"> once they have logged in. This includes accessing modules like Student Management, Course Management, Timetable Management, etc.</w:t>
+      </w:r>
+    </w:p>
+    <w:p>
+      <w:pPr>
+        <w:pStyle w:val="NormalWeb"/>
+        <w:spacing w:before="120" w:beforeAutospacing="0" w:after="120" w:afterAutospacing="0"/>
+        <w:jc w:val="both"/>
+      </w:pPr>
+    </w:p>
+    <w:p>
+      <w:pPr>
+        <w:pStyle w:val="NormalWeb"/>
+        <w:spacing w:before="120" w:beforeAutospacing="0" w:after="120" w:afterAutospacing="0"/>
+        <w:jc w:val="both"/>
+      </w:pPr>
+      <w:r>
+        <w:rPr>
+          <w:rStyle w:val="Strong"/>
+        </w:rPr>
+        <w:t>Actors</w:t>
+      </w:r>
+      <w:r>
+        <w:t>:</w:t>
+      </w:r>
+    </w:p>
+    <w:p>
+      <w:pPr>
+        <w:numPr>
+          <w:ilvl w:val="0"/>
+          <w:numId w:val="9"/>
+        </w:numPr>
+        <w:spacing w:before="120" w:after="120" w:line="240" w:lineRule="auto"/>
+        <w:jc w:val="both"/>
+        <w:rPr>
+          <w:rFonts w:ascii="Times New Roman" w:hAnsi="Times New Roman" w:cs="Times New Roman"/>
+          <w:sz w:val="24"/>
+          <w:szCs w:val="24"/>
+        </w:rPr>
+      </w:pPr>
+      <w:r>
+        <w:rPr>
+          <w:rStyle w:val="Strong"/>
+          <w:rFonts w:ascii="Times New Roman" w:hAnsi="Times New Roman" w:cs="Times New Roman"/>
+          <w:sz w:val="24"/>
+          <w:szCs w:val="24"/>
+        </w:rPr>
+        <w:t>Admin</w:t>
+      </w:r>
+    </w:p>
+    <w:p>
+      <w:pPr>
+        <w:numPr>
+          <w:ilvl w:val="0"/>
+          <w:numId w:val="9"/>
+        </w:numPr>
+        <w:spacing w:before="120" w:after="120" w:line="240" w:lineRule="auto"/>
+        <w:jc w:val="both"/>
+        <w:rPr>
+          <w:rFonts w:ascii="Times New Roman" w:hAnsi="Times New Roman" w:cs="Times New Roman"/>
+          <w:sz w:val="24"/>
+          <w:szCs w:val="24"/>
+        </w:rPr>
+      </w:pPr>
+      <w:r>
+        <w:rPr>
+          <w:rStyle w:val="Strong"/>
+          <w:rFonts w:ascii="Times New Roman" w:hAnsi="Times New Roman" w:cs="Times New Roman"/>
+          <w:sz w:val="24"/>
+          <w:szCs w:val="24"/>
+        </w:rPr>
+        <w:t>Faculty</w:t>
+      </w:r>
+    </w:p>
+    <w:p>
+      <w:pPr>
+        <w:numPr>
+          <w:ilvl w:val="0"/>
+          <w:numId w:val="9"/>
+        </w:numPr>
+        <w:spacing w:before="120" w:after="120" w:line="240" w:lineRule="auto"/>
+        <w:jc w:val="both"/>
+        <w:rPr>
+          <w:rFonts w:ascii="Times New Roman" w:hAnsi="Times New Roman" w:cs="Times New Roman"/>
+          <w:sz w:val="24"/>
+          <w:szCs w:val="24"/>
+        </w:rPr>
+      </w:pPr>
+      <w:r>
+        <w:rPr>
+          <w:rStyle w:val="Strong"/>
+          <w:rFonts w:ascii="Times New Roman" w:hAnsi="Times New Roman" w:cs="Times New Roman"/>
+          <w:sz w:val="24"/>
+          <w:szCs w:val="24"/>
+        </w:rPr>
+        <w:t>Student</w:t>
+      </w:r>
+    </w:p>
+    <w:p>
+      <w:pPr>
+        <w:pStyle w:val="NormalWeb"/>
+        <w:spacing w:before="120" w:beforeAutospacing="0" w:after="120" w:afterAutospacing="0"/>
+        <w:jc w:val="both"/>
+      </w:pPr>
+      <w:r>
+        <w:rPr>
+          <w:rStyle w:val="Strong"/>
+        </w:rPr>
+        <w:t>Preconditions</w:t>
+      </w:r>
+      <w:r>
+        <w:t>:</w:t>
+      </w:r>
+    </w:p>
+    <w:p>
+      <w:pPr>
+        <w:numPr>
+          <w:ilvl w:val="0"/>
+          <w:numId w:val="10"/>
+        </w:numPr>
+        <w:spacing w:before="120" w:after="120" w:line="240" w:lineRule="auto"/>
+        <w:jc w:val="both"/>
+        <w:rPr>
+          <w:rFonts w:ascii="Times New Roman" w:hAnsi="Times New Roman" w:cs="Times New Roman"/>
+          <w:sz w:val="24"/>
+          <w:szCs w:val="24"/>
+        </w:rPr>
+      </w:pPr>
+      <w:r>
+        <w:rPr>
+          <w:rFonts w:ascii="Times New Roman" w:hAnsi="Times New Roman" w:cs="Times New Roman"/>
+          <w:sz w:val="24"/>
+          <w:szCs w:val="24"/>
+        </w:rPr>
+        <w:lastRenderedPageBreak/>
+        <w:t>User has successfully logged in.</w:t>
+      </w:r>
+    </w:p>
+    <w:p>
+      <w:pPr>
+        <w:numPr>
+          <w:ilvl w:val="0"/>
+          <w:numId w:val="10"/>
+        </w:numPr>
+        <w:spacing w:before="120" w:after="120" w:line="240" w:lineRule="auto"/>
+        <w:jc w:val="both"/>
+        <w:rPr>
+          <w:rFonts w:ascii="Times New Roman" w:hAnsi="Times New Roman" w:cs="Times New Roman"/>
+          <w:sz w:val="24"/>
+          <w:szCs w:val="24"/>
+        </w:rPr>
+      </w:pPr>
+      <w:r>
+        <w:rPr>
+          <w:rFonts w:ascii="Times New Roman" w:hAnsi="Times New Roman" w:cs="Times New Roman"/>
+          <w:sz w:val="24"/>
+          <w:szCs w:val="24"/>
+        </w:rPr>
+        <w:t>User’s role has been validated (Admin, Faculty, or Student).</w:t>
+      </w:r>
+    </w:p>
+    <w:p>
+      <w:pPr>
+        <w:pStyle w:val="NormalWeb"/>
+        <w:spacing w:before="120" w:beforeAutospacing="0" w:after="120" w:afterAutospacing="0"/>
+        <w:jc w:val="both"/>
+      </w:pPr>
+      <w:r>
+        <w:rPr>
+          <w:rStyle w:val="Strong"/>
+        </w:rPr>
+        <w:t>Main Flow for Admin</w:t>
+      </w:r>
+      <w:r>
+        <w:t>:</w:t>
+      </w:r>
+    </w:p>
+    <w:p>
+      <w:pPr>
+        <w:numPr>
+          <w:ilvl w:val="0"/>
+          <w:numId w:val="11"/>
+        </w:numPr>
+        <w:spacing w:before="120" w:after="120" w:line="240" w:lineRule="auto"/>
+        <w:jc w:val="both"/>
+        <w:rPr>
+          <w:rFonts w:ascii="Times New Roman" w:hAnsi="Times New Roman" w:cs="Times New Roman"/>
+          <w:sz w:val="24"/>
+          <w:szCs w:val="24"/>
+        </w:rPr>
+      </w:pPr>
+      <w:r>
+        <w:rPr>
+          <w:rFonts w:ascii="Times New Roman" w:hAnsi="Times New Roman" w:cs="Times New Roman"/>
+          <w:sz w:val="24"/>
+          <w:szCs w:val="24"/>
+        </w:rPr>
+        <w:t>The Admin accesses their dashboard and selects one of the available modules (e.g., Student Management, Faculty Management, Course Management).</w:t>
+      </w:r>
+    </w:p>
+    <w:p>
+      <w:pPr>
+        <w:numPr>
+          <w:ilvl w:val="0"/>
+          <w:numId w:val="11"/>
+        </w:numPr>
+        <w:spacing w:before="120" w:after="120" w:line="240" w:lineRule="auto"/>
+        <w:jc w:val="both"/>
+        <w:rPr>
+          <w:rFonts w:ascii="Times New Roman" w:hAnsi="Times New Roman" w:cs="Times New Roman"/>
+          <w:sz w:val="24"/>
+          <w:szCs w:val="24"/>
+        </w:rPr>
+      </w:pPr>
+      <w:r>
+        <w:rPr>
+          <w:rFonts w:ascii="Times New Roman" w:hAnsi="Times New Roman" w:cs="Times New Roman"/>
+          <w:sz w:val="24"/>
+          <w:szCs w:val="24"/>
+        </w:rPr>
+        <w:t>Admin can add or remove students and faculty members, assign courses, and manage exam schedules.</w:t>
+      </w:r>
+    </w:p>
+    <w:p>
+      <w:pPr>
+        <w:numPr>
+          <w:ilvl w:val="0"/>
+          <w:numId w:val="11"/>
+        </w:numPr>
+        <w:spacing w:before="120" w:after="120" w:line="240" w:lineRule="auto"/>
+        <w:jc w:val="both"/>
+        <w:rPr>
+          <w:rFonts w:ascii="Times New Roman" w:hAnsi="Times New Roman" w:cs="Times New Roman"/>
+          <w:sz w:val="24"/>
+          <w:szCs w:val="24"/>
+        </w:rPr>
+      </w:pPr>
+      <w:r>
+        <w:rPr>
+          <w:rFonts w:ascii="Times New Roman" w:hAnsi="Times New Roman" w:cs="Times New Roman"/>
+          <w:sz w:val="24"/>
+          <w:szCs w:val="24"/>
+        </w:rPr>
+        <w:t>Admin can also view and generate reports for various activities (e.g., course enrollments, student performance).</w:t>
+      </w:r>
+    </w:p>
+    <w:p>
+      <w:pPr>
+        <w:pStyle w:val="NormalWeb"/>
+        <w:spacing w:before="120" w:beforeAutospacing="0" w:after="120" w:afterAutospacing="0"/>
+        <w:jc w:val="both"/>
+      </w:pPr>
+      <w:r>
+        <w:rPr>
+          <w:rStyle w:val="Strong"/>
+        </w:rPr>
+        <w:t>Main Flow for Faculty</w:t>
+      </w:r>
+      <w:r>
+        <w:t>:</w:t>
+      </w:r>
+    </w:p>
+    <w:p>
+      <w:pPr>
+        <w:numPr>
+          <w:ilvl w:val="0"/>
+          <w:numId w:val="12"/>
+        </w:numPr>
+        <w:spacing w:before="120" w:after="120" w:line="240" w:lineRule="auto"/>
+        <w:jc w:val="both"/>
+        <w:rPr>
+          <w:rFonts w:ascii="Times New Roman" w:hAnsi="Times New Roman" w:cs="Times New Roman"/>
+          <w:sz w:val="24"/>
+          <w:szCs w:val="24"/>
+        </w:rPr>
+      </w:pPr>
+      <w:r>
+        <w:rPr>
+          <w:rFonts w:ascii="Times New Roman" w:hAnsi="Times New Roman" w:cs="Times New Roman"/>
+          <w:sz w:val="24"/>
+          <w:szCs w:val="24"/>
+        </w:rPr>
+        <w:t>Faculty logs into their dashboard, where they can view their assigned courses.</w:t>
+      </w:r>
+    </w:p>
+    <w:p>
+      <w:pPr>
+        <w:numPr>
+          <w:ilvl w:val="0"/>
+          <w:numId w:val="12"/>
+        </w:numPr>
+        <w:spacing w:before="120" w:after="120" w:line="240" w:lineRule="auto"/>
+        <w:jc w:val="both"/>
+        <w:rPr>
+          <w:rFonts w:ascii="Times New Roman" w:hAnsi="Times New Roman" w:cs="Times New Roman"/>
+          <w:sz w:val="24"/>
+          <w:szCs w:val="24"/>
+        </w:rPr>
+      </w:pPr>
+      <w:r>
+        <w:rPr>
+          <w:rFonts w:ascii="Times New Roman" w:hAnsi="Times New Roman" w:cs="Times New Roman"/>
+          <w:sz w:val="24"/>
+          <w:szCs w:val="24"/>
+        </w:rPr>
+        <w:t>They can upload assignments, grade student submissions, and check exam results.</w:t>
+      </w:r>
+    </w:p>
+    <w:p>
+      <w:pPr>
+        <w:numPr>
+          <w:ilvl w:val="0"/>
+          <w:numId w:val="12"/>
+        </w:numPr>
+        <w:spacing w:before="120" w:after="120" w:line="240" w:lineRule="auto"/>
+        <w:jc w:val="both"/>
+        <w:rPr>
+          <w:rFonts w:ascii="Times New Roman" w:hAnsi="Times New Roman" w:cs="Times New Roman"/>
+          <w:sz w:val="24"/>
+          <w:szCs w:val="24"/>
+        </w:rPr>
+      </w:pPr>
+      <w:r>
+        <w:rPr>
+          <w:rFonts w:ascii="Times New Roman" w:hAnsi="Times New Roman" w:cs="Times New Roman"/>
+          <w:sz w:val="24"/>
+          <w:szCs w:val="24"/>
+        </w:rPr>
+        <w:t>Faculty can also manage course schedules and interact with students regarding course-related queries.</w:t>
+      </w:r>
+    </w:p>
+    <w:p>
+      <w:pPr>
+        <w:pStyle w:val="NormalWeb"/>
+        <w:spacing w:before="120" w:beforeAutospacing="0" w:after="120" w:afterAutospacing="0"/>
+        <w:jc w:val="both"/>
+      </w:pPr>
+      <w:r>
+        <w:rPr>
+          <w:rStyle w:val="Strong"/>
+        </w:rPr>
+        <w:t>Main Flow for Students</w:t>
+      </w:r>
+      <w:r>
+        <w:t>:</w:t>
+      </w:r>
+    </w:p>
+    <w:p>
+      <w:pPr>
+        <w:numPr>
+          <w:ilvl w:val="0"/>
+          <w:numId w:val="13"/>
+        </w:numPr>
+        <w:spacing w:before="120" w:after="120" w:line="240" w:lineRule="auto"/>
+        <w:jc w:val="both"/>
+        <w:rPr>
+          <w:rFonts w:ascii="Times New Roman" w:hAnsi="Times New Roman" w:cs="Times New Roman"/>
+          <w:sz w:val="24"/>
+          <w:szCs w:val="24"/>
+        </w:rPr>
+      </w:pPr>
+      <w:r>
+        <w:rPr>
+          <w:rFonts w:ascii="Times New Roman" w:hAnsi="Times New Roman" w:cs="Times New Roman"/>
+          <w:sz w:val="24"/>
+          <w:szCs w:val="24"/>
+        </w:rPr>
+        <w:t>Students can view available courses and enroll in them.</w:t>
+      </w:r>
+    </w:p>
+    <w:p>
+      <w:pPr>
+        <w:numPr>
+          <w:ilvl w:val="0"/>
+          <w:numId w:val="13"/>
+        </w:numPr>
+        <w:spacing w:before="120" w:after="120" w:line="240" w:lineRule="auto"/>
+        <w:jc w:val="both"/>
+        <w:rPr>
+          <w:rFonts w:ascii="Times New Roman" w:hAnsi="Times New Roman" w:cs="Times New Roman"/>
+          <w:sz w:val="24"/>
+          <w:szCs w:val="24"/>
+        </w:rPr>
+      </w:pPr>
+      <w:r>
+        <w:rPr>
+          <w:rFonts w:ascii="Times New Roman" w:hAnsi="Times New Roman" w:cs="Times New Roman"/>
+          <w:sz w:val="24"/>
+          <w:szCs w:val="24"/>
+        </w:rPr>
+        <w:t>Students can check their timetable, view grades, and interact with faculty.</w:t>
+      </w:r>
+    </w:p>
+    <w:p>
+      <w:pPr>
+        <w:numPr>
+          <w:ilvl w:val="0"/>
+          <w:numId w:val="13"/>
+        </w:numPr>
+        <w:spacing w:before="120" w:after="120" w:line="240" w:lineRule="auto"/>
+        <w:jc w:val="both"/>
+        <w:rPr>
+          <w:rFonts w:ascii="Times New Roman" w:hAnsi="Times New Roman" w:cs="Times New Roman"/>
+          <w:sz w:val="24"/>
+          <w:szCs w:val="24"/>
+        </w:rPr>
+      </w:pPr>
+      <w:r>
+        <w:rPr>
+          <w:rFonts w:ascii="Times New Roman" w:hAnsi="Times New Roman" w:cs="Times New Roman"/>
+          <w:sz w:val="24"/>
+          <w:szCs w:val="24"/>
+        </w:rPr>
+        <w:t>Students can also pay fees and check the status of their payments.</w:t>
+      </w:r>
+    </w:p>
+    <w:p>
+      <w:pPr>
+        <w:pStyle w:val="NormalWeb"/>
+        <w:spacing w:before="120" w:beforeAutospacing="0" w:after="120" w:afterAutospacing="0"/>
+        <w:jc w:val="both"/>
+      </w:pPr>
+      <w:r>
+        <w:rPr>
+          <w:rStyle w:val="Strong"/>
+        </w:rPr>
+        <w:t>Postconditions</w:t>
+      </w:r>
+      <w:r>
+        <w:t>:</w:t>
+      </w:r>
+    </w:p>
+    <w:p>
+      <w:pPr>
+        <w:numPr>
+          <w:ilvl w:val="0"/>
+          <w:numId w:val="14"/>
+        </w:numPr>
+        <w:spacing w:before="120" w:after="120" w:line="240" w:lineRule="auto"/>
+        <w:jc w:val="both"/>
+        <w:rPr>
+          <w:rFonts w:ascii="Times New Roman" w:hAnsi="Times New Roman" w:cs="Times New Roman"/>
+          <w:sz w:val="24"/>
+          <w:szCs w:val="24"/>
+        </w:rPr>
+      </w:pPr>
+      <w:r>
+        <w:rPr>
+          <w:rFonts w:ascii="Times New Roman" w:hAnsi="Times New Roman" w:cs="Times New Roman"/>
+          <w:sz w:val="24"/>
+          <w:szCs w:val="24"/>
+        </w:rPr>
+        <w:t>The user successfully completes their action, whether adding a record, updating a course, or checking their grades.</w:t>
+      </w:r>
+    </w:p>
+    <w:p>
+      <w:pPr>
+        <w:pStyle w:val="NormalWeb"/>
+        <w:spacing w:before="120" w:beforeAutospacing="0" w:after="120" w:afterAutospacing="0"/>
+        <w:jc w:val="both"/>
+      </w:pPr>
+      <w:r>
+        <w:rPr>
+          <w:rStyle w:val="Strong"/>
+        </w:rPr>
+        <w:t>Alternative Flows</w:t>
+      </w:r>
+      <w:r>
+        <w:t>:</w:t>
+      </w:r>
+    </w:p>
+    <w:p>
+      <w:pPr>
+        <w:numPr>
+          <w:ilvl w:val="0"/>
+          <w:numId w:val="15"/>
+        </w:numPr>
+        <w:spacing w:before="120" w:after="120" w:line="240" w:lineRule="auto"/>
+        <w:jc w:val="both"/>
+        <w:rPr>
+          <w:rFonts w:ascii="Times New Roman" w:hAnsi="Times New Roman" w:cs="Times New Roman"/>
+          <w:sz w:val="24"/>
+          <w:szCs w:val="24"/>
+        </w:rPr>
+      </w:pPr>
+      <w:r>
+        <w:rPr>
+          <w:rFonts w:ascii="Times New Roman" w:hAnsi="Times New Roman" w:cs="Times New Roman"/>
+          <w:sz w:val="24"/>
+          <w:szCs w:val="24"/>
+        </w:rPr>
+        <w:t>If a student attempts to enroll in a course without meeting prerequisites, an error message is shown.</w:t>
+      </w:r>
+    </w:p>
+    <w:p>
+      <w:pPr>
+        <w:numPr>
+          <w:ilvl w:val="0"/>
+          <w:numId w:val="15"/>
+        </w:numPr>
+        <w:spacing w:before="120" w:after="120" w:line="240" w:lineRule="auto"/>
+        <w:jc w:val="both"/>
+        <w:rPr>
+          <w:rFonts w:ascii="Times New Roman" w:hAnsi="Times New Roman" w:cs="Times New Roman"/>
+          <w:sz w:val="24"/>
+          <w:szCs w:val="24"/>
+        </w:rPr>
+      </w:pPr>
+      <w:r>
+        <w:rPr>
+          <w:rFonts w:ascii="Times New Roman" w:hAnsi="Times New Roman" w:cs="Times New Roman"/>
+          <w:sz w:val="24"/>
+          <w:szCs w:val="24"/>
+        </w:rPr>
+        <w:t>If a faculty member uploads an invalid assignment file, the system rejects the upload and prompts for a valid file format.</w:t>
+      </w:r>
+    </w:p>
+    <w:p>
+      <w:pPr>
+        <w:spacing w:before="120"/>
+        <w:ind w:firstLine="221"/>
+        <w:rPr>
+          <w:rFonts w:ascii="Times New Roman" w:hAnsi="Times New Roman" w:cs="Times New Roman"/>
+        </w:rPr>
+      </w:pPr>
+    </w:p>
+    <w:p>
+      <w:pPr>
+        <w:pStyle w:val="NormalWeb"/>
+        <w:spacing w:before="120" w:beforeAutospacing="0"/>
+        <w:ind w:left="360"/>
+        <w:rPr>
+          <w:rStyle w:val="Strong"/>
+          <w:sz w:val="28"/>
+          <w:szCs w:val="28"/>
+        </w:rPr>
+      </w:pPr>
+    </w:p>
+    <w:p>
+      <w:pPr>
+        <w:pStyle w:val="NormalWeb"/>
+        <w:spacing w:before="120" w:beforeAutospacing="0"/>
+        <w:ind w:left="360"/>
+        <w:rPr>
+          <w:rStyle w:val="Strong"/>
+          <w:sz w:val="28"/>
+          <w:szCs w:val="28"/>
+        </w:rPr>
+      </w:pPr>
+    </w:p>
+    <w:p>
+      <w:pPr>
+        <w:pStyle w:val="NormalWeb"/>
+        <w:spacing w:before="120" w:beforeAutospacing="0"/>
+        <w:ind w:left="360"/>
+        <w:rPr>
+          <w:rStyle w:val="Strong"/>
+          <w:sz w:val="28"/>
+          <w:szCs w:val="28"/>
+        </w:rPr>
+      </w:pPr>
+    </w:p>
+    <w:p>
+      <w:pPr>
+        <w:pStyle w:val="NormalWeb"/>
+        <w:spacing w:before="120" w:beforeAutospacing="0"/>
+        <w:ind w:left="360"/>
+        <w:rPr>
+          <w:rStyle w:val="Strong"/>
+          <w:sz w:val="28"/>
+          <w:szCs w:val="28"/>
+        </w:rPr>
+      </w:pPr>
+    </w:p>
+    <w:p>
+      <w:pPr>
+        <w:pStyle w:val="NormalWeb"/>
+        <w:spacing w:before="120" w:beforeAutospacing="0"/>
+        <w:ind w:left="360"/>
+        <w:rPr>
+          <w:rStyle w:val="Strong"/>
+          <w:sz w:val="28"/>
+          <w:szCs w:val="28"/>
+        </w:rPr>
+      </w:pPr>
+    </w:p>
+    <w:p>
+      <w:pPr>
+        <w:pStyle w:val="NormalWeb"/>
+        <w:spacing w:before="120" w:beforeAutospacing="0"/>
+        <w:ind w:left="360"/>
+        <w:rPr>
+          <w:rStyle w:val="Strong"/>
+          <w:sz w:val="28"/>
+          <w:szCs w:val="28"/>
+        </w:rPr>
+      </w:pPr>
+    </w:p>
+    <w:p>
+      <w:pPr>
+        <w:pStyle w:val="NormalWeb"/>
+        <w:spacing w:before="120" w:beforeAutospacing="0"/>
+        <w:ind w:left="360"/>
+        <w:rPr>
+          <w:rStyle w:val="Strong"/>
+          <w:sz w:val="28"/>
+          <w:szCs w:val="28"/>
+        </w:rPr>
+      </w:pPr>
+    </w:p>
+    <w:p>
+      <w:pPr>
+        <w:pStyle w:val="NormalWeb"/>
+        <w:spacing w:before="120" w:beforeAutospacing="0"/>
+        <w:rPr>
+          <w:rStyle w:val="Strong"/>
+          <w:sz w:val="32"/>
+          <w:szCs w:val="32"/>
+        </w:rPr>
+      </w:pPr>
+    </w:p>
+    <w:p>
+      <w:pPr>
+        <w:pStyle w:val="Heading1"/>
+        <w:rPr>
+          <w:rStyle w:val="Strong"/>
+          <w:rFonts w:ascii="Times New Roman" w:hAnsi="Times New Roman" w:cs="Times New Roman"/>
+          <w:color w:val="000000" w:themeColor="text1"/>
+        </w:rPr>
+      </w:pPr>
+      <w:bookmarkStart w:id="53" w:name="_Toc185259646"/>
+      <w:r>
+        <w:rPr>
+          <w:rStyle w:val="Strong"/>
+          <w:rFonts w:ascii="Times New Roman" w:hAnsi="Times New Roman" w:cs="Times New Roman"/>
+          <w:color w:val="000000" w:themeColor="text1"/>
+        </w:rPr>
+        <w:t>6.GANTT CHART</w:t>
+      </w:r>
+      <w:bookmarkEnd w:id="53"/>
+    </w:p>
+    <w:p/>
+    <w:p>
+      <w:pPr>
+        <w:rPr>
+          <w:rFonts w:ascii="Times New Roman" w:hAnsi="Times New Roman" w:cs="Times New Roman"/>
+          <w:b/>
+          <w:i/>
+          <w:sz w:val="28"/>
+          <w:szCs w:val="28"/>
+        </w:rPr>
+      </w:pPr>
+      <w:r>
+        <w:rPr>
+          <w:rFonts w:ascii="Times New Roman" w:hAnsi="Times New Roman" w:cs="Times New Roman"/>
+          <w:b/>
+          <w:i/>
+          <w:sz w:val="28"/>
+          <w:szCs w:val="28"/>
+        </w:rPr>
+        <w:t>Milestones</w:t>
+      </w:r>
+      <w:r>
+        <w:rPr>
+          <w:rFonts w:ascii="Times New Roman" w:hAnsi="Times New Roman" w:cs="Times New Roman"/>
+          <w:b/>
+          <w:i/>
+          <w:sz w:val="28"/>
+          <w:szCs w:val="28"/>
+        </w:rPr>
+        <w:t>:</w:t>
+      </w:r>
+    </w:p>
+    <w:tbl>
+      <w:tblPr>
+        <w:tblStyle w:val="MediumShading2-Accent5"/>
+        <w:tblW w:w="4952" w:type="pct"/>
+        <w:tblLook w:val="0660" w:firstRow="1" w:lastRow="1" w:firstColumn="0" w:lastColumn="0" w:noHBand="1" w:noVBand="1"/>
+      </w:tblPr>
+      <w:tblGrid>
+        <w:gridCol w:w="2875"/>
+        <w:gridCol w:w="2070"/>
+        <w:gridCol w:w="2070"/>
+        <w:gridCol w:w="1914"/>
+      </w:tblGrid>
+      <w:tr>
+        <w:trPr>
+          <w:cnfStyle w:val="100000000000" w:firstRow="1" w:lastRow="0" w:firstColumn="0" w:lastColumn="0" w:oddVBand="0" w:evenVBand="0" w:oddHBand="0" w:evenHBand="0" w:firstRowFirstColumn="0" w:firstRowLastColumn="0" w:lastRowFirstColumn="0" w:lastRowLastColumn="0"/>
+          <w:trHeight w:val="548"/>
+        </w:trPr>
+        <w:tc>
+          <w:tcPr>
+            <w:tcW w:w="1610" w:type="pct"/>
+            <w:tcBorders>
+              <w:top w:val="single" w:sz="4" w:space="0" w:color="auto"/>
+              <w:left w:val="single" w:sz="4" w:space="0" w:color="auto"/>
+              <w:bottom w:val="single" w:sz="4" w:space="0" w:color="auto"/>
+              <w:right w:val="single" w:sz="4" w:space="0" w:color="auto"/>
+            </w:tcBorders>
+            <w:noWrap/>
+          </w:tcPr>
+          <w:p>
+            <w:pPr>
+              <w:jc w:val="center"/>
+              <w:rPr>
+                <w:rFonts w:ascii="Times New Roman" w:hAnsi="Times New Roman" w:cs="Times New Roman"/>
+                <w:sz w:val="24"/>
+                <w:szCs w:val="24"/>
+              </w:rPr>
+            </w:pPr>
+            <w:r>
+              <w:rPr>
+                <w:rFonts w:ascii="Times New Roman" w:hAnsi="Times New Roman" w:cs="Times New Roman"/>
+                <w:sz w:val="24"/>
+                <w:szCs w:val="24"/>
+              </w:rPr>
+              <w:t>Tasks</w:t>
+            </w:r>
+          </w:p>
+        </w:tc>
+        <w:tc>
+          <w:tcPr>
+            <w:tcW w:w="1159" w:type="pct"/>
+            <w:tcBorders>
+              <w:top w:val="single" w:sz="4" w:space="0" w:color="auto"/>
+              <w:left w:val="single" w:sz="4" w:space="0" w:color="auto"/>
+              <w:bottom w:val="single" w:sz="4" w:space="0" w:color="auto"/>
+              <w:right w:val="single" w:sz="4" w:space="0" w:color="auto"/>
+            </w:tcBorders>
+          </w:tcPr>
+          <w:p>
+            <w:pPr>
+              <w:jc w:val="center"/>
+              <w:rPr>
+                <w:rFonts w:ascii="Times New Roman" w:hAnsi="Times New Roman" w:cs="Times New Roman"/>
+                <w:sz w:val="24"/>
+                <w:szCs w:val="24"/>
+              </w:rPr>
+            </w:pPr>
+            <w:r>
+              <w:rPr>
+                <w:rFonts w:ascii="Times New Roman" w:hAnsi="Times New Roman" w:cs="Times New Roman"/>
+                <w:sz w:val="24"/>
+                <w:szCs w:val="24"/>
+              </w:rPr>
+              <w:t>Start Date of Task</w:t>
+            </w:r>
+          </w:p>
+        </w:tc>
+        <w:tc>
+          <w:tcPr>
+            <w:tcW w:w="1159" w:type="pct"/>
+            <w:tcBorders>
+              <w:top w:val="single" w:sz="4" w:space="0" w:color="auto"/>
+              <w:left w:val="single" w:sz="4" w:space="0" w:color="auto"/>
+              <w:bottom w:val="single" w:sz="4" w:space="0" w:color="auto"/>
+              <w:right w:val="single" w:sz="4" w:space="0" w:color="auto"/>
+            </w:tcBorders>
+          </w:tcPr>
+          <w:p>
+            <w:pPr>
+              <w:jc w:val="center"/>
+              <w:rPr>
+                <w:rFonts w:ascii="Times New Roman" w:hAnsi="Times New Roman" w:cs="Times New Roman"/>
+                <w:sz w:val="24"/>
+                <w:szCs w:val="24"/>
+              </w:rPr>
+            </w:pPr>
+            <w:r>
+              <w:rPr>
+                <w:rFonts w:ascii="Times New Roman" w:hAnsi="Times New Roman" w:cs="Times New Roman"/>
+                <w:sz w:val="24"/>
+                <w:szCs w:val="24"/>
+              </w:rPr>
+              <w:t>End Date of Task</w:t>
+            </w:r>
+          </w:p>
+        </w:tc>
+        <w:tc>
+          <w:tcPr>
+            <w:tcW w:w="1072" w:type="pct"/>
+            <w:tcBorders>
+              <w:top w:val="single" w:sz="4" w:space="0" w:color="auto"/>
+              <w:left w:val="single" w:sz="4" w:space="0" w:color="auto"/>
+              <w:bottom w:val="single" w:sz="4" w:space="0" w:color="auto"/>
+              <w:right w:val="single" w:sz="4" w:space="0" w:color="auto"/>
+            </w:tcBorders>
+          </w:tcPr>
+          <w:p>
+            <w:pPr>
+              <w:jc w:val="center"/>
+              <w:rPr>
+                <w:rFonts w:ascii="Times New Roman" w:hAnsi="Times New Roman" w:cs="Times New Roman"/>
+                <w:sz w:val="24"/>
+                <w:szCs w:val="24"/>
+              </w:rPr>
+            </w:pPr>
+            <w:r>
+              <w:rPr>
+                <w:rFonts w:ascii="Times New Roman" w:hAnsi="Times New Roman" w:cs="Times New Roman"/>
+                <w:sz w:val="24"/>
+                <w:szCs w:val="24"/>
+              </w:rPr>
+              <w:t>Duration</w:t>
+            </w:r>
+          </w:p>
+        </w:tc>
+      </w:tr>
+      <w:tr>
+        <w:trPr>
+          <w:trHeight w:val="219"/>
+        </w:trPr>
+        <w:tc>
+          <w:tcPr>
+            <w:tcW w:w="1610" w:type="pct"/>
+            <w:tcBorders>
+              <w:top w:val="single" w:sz="4" w:space="0" w:color="auto"/>
+              <w:left w:val="single" w:sz="4" w:space="0" w:color="auto"/>
+              <w:bottom w:val="single" w:sz="4" w:space="0" w:color="auto"/>
+              <w:right w:val="single" w:sz="4" w:space="0" w:color="auto"/>
+            </w:tcBorders>
+            <w:shd w:val="clear" w:color="auto" w:fill="FFE599" w:themeFill="accent4" w:themeFillTint="66"/>
+            <w:noWrap/>
+          </w:tcPr>
+          <w:p>
+            <w:pPr>
+              <w:jc w:val="center"/>
+              <w:rPr>
+                <w:rFonts w:ascii="Times New Roman" w:hAnsi="Times New Roman" w:cs="Times New Roman"/>
+                <w:sz w:val="24"/>
+                <w:szCs w:val="24"/>
+              </w:rPr>
+            </w:pPr>
+            <w:r>
+              <w:rPr>
+                <w:rFonts w:ascii="Times New Roman" w:hAnsi="Times New Roman" w:cs="Times New Roman"/>
+                <w:sz w:val="24"/>
+                <w:szCs w:val="24"/>
+              </w:rPr>
+              <w:t>Project Selection</w:t>
+            </w:r>
+          </w:p>
+        </w:tc>
+        <w:tc>
+          <w:tcPr>
+            <w:tcW w:w="1159" w:type="pct"/>
+            <w:tcBorders>
+              <w:top w:val="single" w:sz="4" w:space="0" w:color="auto"/>
+              <w:left w:val="single" w:sz="4" w:space="0" w:color="auto"/>
+              <w:bottom w:val="single" w:sz="4" w:space="0" w:color="auto"/>
+              <w:right w:val="single" w:sz="4" w:space="0" w:color="auto"/>
+            </w:tcBorders>
+            <w:shd w:val="clear" w:color="auto" w:fill="FFE599" w:themeFill="accent4" w:themeFillTint="66"/>
+          </w:tcPr>
+          <w:p>
+            <w:pPr>
+              <w:pStyle w:val="DecimalAligned"/>
+              <w:jc w:val="center"/>
+              <w:rPr>
+                <w:rFonts w:ascii="Times New Roman" w:hAnsi="Times New Roman"/>
+                <w:sz w:val="24"/>
+                <w:szCs w:val="24"/>
+              </w:rPr>
+            </w:pPr>
+            <w:r>
+              <w:rPr>
+                <w:rFonts w:ascii="Times New Roman" w:hAnsi="Times New Roman"/>
+                <w:sz w:val="24"/>
+                <w:szCs w:val="24"/>
+              </w:rPr>
+              <w:t>1/12/2024</w:t>
+            </w:r>
+          </w:p>
+        </w:tc>
+        <w:tc>
+          <w:tcPr>
+            <w:tcW w:w="1159" w:type="pct"/>
+            <w:tcBorders>
+              <w:top w:val="single" w:sz="4" w:space="0" w:color="auto"/>
+              <w:left w:val="single" w:sz="4" w:space="0" w:color="auto"/>
+              <w:bottom w:val="single" w:sz="4" w:space="0" w:color="auto"/>
+              <w:right w:val="single" w:sz="4" w:space="0" w:color="auto"/>
+            </w:tcBorders>
+            <w:shd w:val="clear" w:color="auto" w:fill="FFE599" w:themeFill="accent4" w:themeFillTint="66"/>
+          </w:tcPr>
+          <w:p>
+            <w:pPr>
+              <w:pStyle w:val="DecimalAligned"/>
+              <w:jc w:val="center"/>
+              <w:rPr>
+                <w:rFonts w:ascii="Times New Roman" w:hAnsi="Times New Roman"/>
+                <w:sz w:val="24"/>
+                <w:szCs w:val="24"/>
+              </w:rPr>
+            </w:pPr>
+            <w:r>
+              <w:rPr>
+                <w:rFonts w:ascii="Times New Roman" w:hAnsi="Times New Roman"/>
+                <w:sz w:val="24"/>
+                <w:szCs w:val="24"/>
+              </w:rPr>
+              <w:t>10/12/2024</w:t>
+            </w:r>
+          </w:p>
+        </w:tc>
+        <w:tc>
+          <w:tcPr>
+            <w:tcW w:w="1072" w:type="pct"/>
+            <w:tcBorders>
+              <w:top w:val="single" w:sz="4" w:space="0" w:color="auto"/>
+              <w:left w:val="single" w:sz="4" w:space="0" w:color="auto"/>
+              <w:bottom w:val="single" w:sz="4" w:space="0" w:color="auto"/>
+              <w:right w:val="single" w:sz="4" w:space="0" w:color="auto"/>
+            </w:tcBorders>
+            <w:shd w:val="clear" w:color="auto" w:fill="FFE599" w:themeFill="accent4" w:themeFillTint="66"/>
+          </w:tcPr>
+          <w:p>
+            <w:pPr>
+              <w:pStyle w:val="DecimalAligned"/>
+              <w:jc w:val="center"/>
+              <w:rPr>
+                <w:rFonts w:ascii="Times New Roman" w:hAnsi="Times New Roman"/>
+                <w:sz w:val="24"/>
+                <w:szCs w:val="24"/>
+              </w:rPr>
+            </w:pPr>
+            <w:r>
+              <w:rPr>
+                <w:rFonts w:ascii="Times New Roman" w:hAnsi="Times New Roman"/>
+                <w:sz w:val="24"/>
+                <w:szCs w:val="24"/>
+              </w:rPr>
+              <w:t>10</w:t>
+            </w:r>
+            <w:r>
+              <w:rPr>
+                <w:rFonts w:ascii="Times New Roman" w:hAnsi="Times New Roman"/>
+                <w:sz w:val="24"/>
+                <w:szCs w:val="24"/>
+              </w:rPr>
+              <w:t xml:space="preserve"> days</w:t>
+            </w:r>
+          </w:p>
+        </w:tc>
+      </w:tr>
+      <w:tr>
+        <w:trPr>
+          <w:trHeight w:val="226"/>
+        </w:trPr>
+        <w:tc>
+          <w:tcPr>
+            <w:tcW w:w="1610" w:type="pct"/>
+            <w:tcBorders>
+              <w:top w:val="single" w:sz="4" w:space="0" w:color="auto"/>
+              <w:left w:val="single" w:sz="4" w:space="0" w:color="auto"/>
+              <w:bottom w:val="single" w:sz="4" w:space="0" w:color="auto"/>
+              <w:right w:val="single" w:sz="4" w:space="0" w:color="auto"/>
+            </w:tcBorders>
+            <w:shd w:val="clear" w:color="auto" w:fill="FFE599" w:themeFill="accent4" w:themeFillTint="66"/>
+            <w:noWrap/>
+          </w:tcPr>
+          <w:p>
+            <w:pPr>
+              <w:jc w:val="center"/>
+              <w:rPr>
+                <w:rFonts w:ascii="Times New Roman" w:hAnsi="Times New Roman" w:cs="Times New Roman"/>
+                <w:sz w:val="24"/>
+                <w:szCs w:val="24"/>
+              </w:rPr>
+            </w:pPr>
+            <w:r>
+              <w:rPr>
+                <w:rFonts w:ascii="Times New Roman" w:hAnsi="Times New Roman" w:cs="Times New Roman"/>
+                <w:sz w:val="24"/>
+                <w:szCs w:val="24"/>
+              </w:rPr>
+              <w:t>Requirement Analysis</w:t>
+            </w:r>
+          </w:p>
+        </w:tc>
+        <w:tc>
+          <w:tcPr>
+            <w:tcW w:w="1159" w:type="pct"/>
+            <w:tcBorders>
+              <w:top w:val="single" w:sz="4" w:space="0" w:color="auto"/>
+              <w:left w:val="single" w:sz="4" w:space="0" w:color="auto"/>
+              <w:bottom w:val="single" w:sz="4" w:space="0" w:color="auto"/>
+              <w:right w:val="single" w:sz="4" w:space="0" w:color="auto"/>
+            </w:tcBorders>
+            <w:shd w:val="clear" w:color="auto" w:fill="FFE599" w:themeFill="accent4" w:themeFillTint="66"/>
+          </w:tcPr>
+          <w:p>
+            <w:pPr>
+              <w:pStyle w:val="DecimalAligned"/>
+              <w:tabs>
+                <w:tab w:val="center" w:pos="927"/>
+              </w:tabs>
+              <w:jc w:val="center"/>
+              <w:rPr>
+                <w:rFonts w:ascii="Times New Roman" w:hAnsi="Times New Roman"/>
+                <w:sz w:val="24"/>
+                <w:szCs w:val="24"/>
+              </w:rPr>
+            </w:pPr>
+            <w:r>
+              <w:rPr>
+                <w:rFonts w:ascii="Times New Roman" w:hAnsi="Times New Roman"/>
+                <w:sz w:val="24"/>
+                <w:szCs w:val="24"/>
+              </w:rPr>
+              <w:t>10/12/2024</w:t>
+            </w:r>
+          </w:p>
+        </w:tc>
+        <w:tc>
+          <w:tcPr>
+            <w:tcW w:w="1159" w:type="pct"/>
+            <w:tcBorders>
+              <w:top w:val="single" w:sz="4" w:space="0" w:color="auto"/>
+              <w:left w:val="single" w:sz="4" w:space="0" w:color="auto"/>
+              <w:bottom w:val="single" w:sz="4" w:space="0" w:color="auto"/>
+              <w:right w:val="single" w:sz="4" w:space="0" w:color="auto"/>
+            </w:tcBorders>
+            <w:shd w:val="clear" w:color="auto" w:fill="FFE599" w:themeFill="accent4" w:themeFillTint="66"/>
+          </w:tcPr>
+          <w:p>
+            <w:pPr>
+              <w:pStyle w:val="DecimalAligned"/>
+              <w:jc w:val="center"/>
+              <w:rPr>
+                <w:rFonts w:ascii="Times New Roman" w:hAnsi="Times New Roman"/>
+                <w:sz w:val="24"/>
+                <w:szCs w:val="24"/>
+              </w:rPr>
+            </w:pPr>
+            <w:r>
+              <w:rPr>
+                <w:rFonts w:ascii="Times New Roman" w:hAnsi="Times New Roman"/>
+                <w:sz w:val="24"/>
+                <w:szCs w:val="24"/>
+              </w:rPr>
+              <w:t>1</w:t>
+            </w:r>
+            <w:r>
+              <w:rPr>
+                <w:rFonts w:ascii="Times New Roman" w:hAnsi="Times New Roman"/>
+                <w:sz w:val="24"/>
+                <w:szCs w:val="24"/>
+              </w:rPr>
+              <w:t>7</w:t>
+            </w:r>
+            <w:r>
+              <w:rPr>
+                <w:rFonts w:ascii="Times New Roman" w:hAnsi="Times New Roman"/>
+                <w:sz w:val="24"/>
+                <w:szCs w:val="24"/>
+              </w:rPr>
+              <w:t>/12/2024</w:t>
+            </w:r>
+          </w:p>
+        </w:tc>
+        <w:tc>
+          <w:tcPr>
+            <w:tcW w:w="1072" w:type="pct"/>
+            <w:tcBorders>
+              <w:top w:val="single" w:sz="4" w:space="0" w:color="auto"/>
+              <w:left w:val="single" w:sz="4" w:space="0" w:color="auto"/>
+              <w:bottom w:val="single" w:sz="4" w:space="0" w:color="auto"/>
+              <w:right w:val="single" w:sz="4" w:space="0" w:color="auto"/>
+            </w:tcBorders>
+            <w:shd w:val="clear" w:color="auto" w:fill="FFE599" w:themeFill="accent4" w:themeFillTint="66"/>
+          </w:tcPr>
+          <w:p>
+            <w:pPr>
+              <w:pStyle w:val="DecimalAligned"/>
+              <w:jc w:val="center"/>
+              <w:rPr>
+                <w:rFonts w:ascii="Times New Roman" w:hAnsi="Times New Roman"/>
+                <w:sz w:val="24"/>
+                <w:szCs w:val="24"/>
+              </w:rPr>
+            </w:pPr>
+            <w:r>
+              <w:rPr>
+                <w:rFonts w:ascii="Times New Roman" w:hAnsi="Times New Roman"/>
+                <w:sz w:val="24"/>
+                <w:szCs w:val="24"/>
+              </w:rPr>
+              <w:t>7 days</w:t>
+            </w:r>
+          </w:p>
+        </w:tc>
+      </w:tr>
+      <w:tr>
+        <w:trPr>
+          <w:trHeight w:val="226"/>
+        </w:trPr>
+        <w:tc>
+          <w:tcPr>
+            <w:tcW w:w="1610" w:type="pct"/>
+            <w:tcBorders>
+              <w:top w:val="single" w:sz="4" w:space="0" w:color="auto"/>
+              <w:left w:val="single" w:sz="4" w:space="0" w:color="auto"/>
+              <w:bottom w:val="single" w:sz="4" w:space="0" w:color="auto"/>
+              <w:right w:val="single" w:sz="4" w:space="0" w:color="auto"/>
+            </w:tcBorders>
+            <w:shd w:val="clear" w:color="auto" w:fill="FFE599" w:themeFill="accent4" w:themeFillTint="66"/>
+            <w:noWrap/>
+          </w:tcPr>
+          <w:p>
+            <w:pPr>
+              <w:jc w:val="center"/>
+              <w:rPr>
+                <w:rFonts w:ascii="Times New Roman" w:hAnsi="Times New Roman" w:cs="Times New Roman"/>
+                <w:sz w:val="24"/>
+                <w:szCs w:val="24"/>
+              </w:rPr>
+            </w:pPr>
+            <w:r>
+              <w:rPr>
+                <w:rFonts w:ascii="Times New Roman" w:hAnsi="Times New Roman" w:cs="Times New Roman"/>
+                <w:sz w:val="24"/>
+                <w:szCs w:val="24"/>
+              </w:rPr>
+              <w:t>Upcoming</w:t>
+            </w:r>
+          </w:p>
+        </w:tc>
+        <w:tc>
+          <w:tcPr>
+            <w:tcW w:w="1159" w:type="pct"/>
+            <w:tcBorders>
+              <w:top w:val="single" w:sz="4" w:space="0" w:color="auto"/>
+              <w:left w:val="single" w:sz="4" w:space="0" w:color="auto"/>
+              <w:bottom w:val="single" w:sz="4" w:space="0" w:color="auto"/>
+              <w:right w:val="single" w:sz="4" w:space="0" w:color="auto"/>
+            </w:tcBorders>
+            <w:shd w:val="clear" w:color="auto" w:fill="FFE599" w:themeFill="accent4" w:themeFillTint="66"/>
+          </w:tcPr>
+          <w:p>
+            <w:pPr>
+              <w:pStyle w:val="DecimalAligned"/>
+              <w:jc w:val="center"/>
+              <w:rPr>
+                <w:rFonts w:ascii="Times New Roman" w:hAnsi="Times New Roman"/>
+                <w:sz w:val="24"/>
+                <w:szCs w:val="24"/>
+              </w:rPr>
+            </w:pPr>
+            <w:r>
+              <w:rPr>
+                <w:rFonts w:ascii="Times New Roman" w:hAnsi="Times New Roman"/>
+                <w:sz w:val="24"/>
+                <w:szCs w:val="24"/>
+              </w:rPr>
+              <w:t>0</w:t>
+            </w:r>
+          </w:p>
+        </w:tc>
+        <w:tc>
+          <w:tcPr>
+            <w:tcW w:w="1159" w:type="pct"/>
+            <w:tcBorders>
+              <w:top w:val="single" w:sz="4" w:space="0" w:color="auto"/>
+              <w:left w:val="single" w:sz="4" w:space="0" w:color="auto"/>
+              <w:bottom w:val="single" w:sz="4" w:space="0" w:color="auto"/>
+              <w:right w:val="single" w:sz="4" w:space="0" w:color="auto"/>
+            </w:tcBorders>
+            <w:shd w:val="clear" w:color="auto" w:fill="FFE599" w:themeFill="accent4" w:themeFillTint="66"/>
+          </w:tcPr>
+          <w:p>
+            <w:pPr>
+              <w:pStyle w:val="DecimalAligned"/>
+              <w:jc w:val="center"/>
+              <w:rPr>
+                <w:rFonts w:ascii="Times New Roman" w:hAnsi="Times New Roman"/>
+                <w:sz w:val="24"/>
+                <w:szCs w:val="24"/>
+              </w:rPr>
+            </w:pPr>
+            <w:r>
+              <w:rPr>
+                <w:rFonts w:ascii="Times New Roman" w:hAnsi="Times New Roman"/>
+                <w:sz w:val="24"/>
+                <w:szCs w:val="24"/>
+              </w:rPr>
+              <w:t>0</w:t>
+            </w:r>
+          </w:p>
+        </w:tc>
+        <w:tc>
+          <w:tcPr>
+            <w:tcW w:w="1072" w:type="pct"/>
+            <w:tcBorders>
+              <w:top w:val="single" w:sz="4" w:space="0" w:color="auto"/>
+              <w:left w:val="single" w:sz="4" w:space="0" w:color="auto"/>
+              <w:bottom w:val="single" w:sz="4" w:space="0" w:color="auto"/>
+              <w:right w:val="single" w:sz="4" w:space="0" w:color="auto"/>
+            </w:tcBorders>
+            <w:shd w:val="clear" w:color="auto" w:fill="FFE599" w:themeFill="accent4" w:themeFillTint="66"/>
+          </w:tcPr>
+          <w:p>
+            <w:pPr>
+              <w:pStyle w:val="DecimalAligned"/>
+              <w:jc w:val="center"/>
+              <w:rPr>
+                <w:rFonts w:ascii="Times New Roman" w:hAnsi="Times New Roman"/>
+                <w:sz w:val="24"/>
+                <w:szCs w:val="24"/>
+              </w:rPr>
+            </w:pPr>
+            <w:r>
+              <w:rPr>
+                <w:rFonts w:ascii="Times New Roman" w:hAnsi="Times New Roman"/>
+                <w:sz w:val="24"/>
+                <w:szCs w:val="24"/>
+              </w:rPr>
+              <w:t>0</w:t>
+            </w:r>
+          </w:p>
+        </w:tc>
+      </w:tr>
+      <w:tr>
+        <w:trPr>
+          <w:trHeight w:val="226"/>
+        </w:trPr>
+        <w:tc>
+          <w:tcPr>
+            <w:tcW w:w="1610" w:type="pct"/>
+            <w:tcBorders>
+              <w:top w:val="single" w:sz="4" w:space="0" w:color="auto"/>
+              <w:left w:val="single" w:sz="4" w:space="0" w:color="auto"/>
+              <w:bottom w:val="single" w:sz="4" w:space="0" w:color="auto"/>
+              <w:right w:val="single" w:sz="4" w:space="0" w:color="auto"/>
+            </w:tcBorders>
+            <w:shd w:val="clear" w:color="auto" w:fill="FFE599" w:themeFill="accent4" w:themeFillTint="66"/>
+            <w:noWrap/>
+          </w:tcPr>
+          <w:p>
+            <w:pPr>
+              <w:jc w:val="center"/>
+              <w:rPr>
+                <w:rFonts w:ascii="Times New Roman" w:hAnsi="Times New Roman" w:cs="Times New Roman"/>
+                <w:sz w:val="24"/>
+                <w:szCs w:val="24"/>
+              </w:rPr>
+            </w:pPr>
+            <w:r>
+              <w:rPr>
+                <w:rFonts w:ascii="Times New Roman" w:hAnsi="Times New Roman" w:cs="Times New Roman"/>
+                <w:sz w:val="24"/>
+                <w:szCs w:val="24"/>
+              </w:rPr>
+              <w:t>Upcoming</w:t>
+            </w:r>
+          </w:p>
+        </w:tc>
+        <w:tc>
+          <w:tcPr>
+            <w:tcW w:w="1159" w:type="pct"/>
+            <w:tcBorders>
+              <w:top w:val="single" w:sz="4" w:space="0" w:color="auto"/>
+              <w:left w:val="single" w:sz="4" w:space="0" w:color="auto"/>
+              <w:bottom w:val="single" w:sz="4" w:space="0" w:color="auto"/>
+              <w:right w:val="single" w:sz="4" w:space="0" w:color="auto"/>
+            </w:tcBorders>
+            <w:shd w:val="clear" w:color="auto" w:fill="FFE599" w:themeFill="accent4" w:themeFillTint="66"/>
+          </w:tcPr>
+          <w:p>
+            <w:pPr>
+              <w:pStyle w:val="DecimalAligned"/>
+              <w:jc w:val="center"/>
+              <w:rPr>
+                <w:rFonts w:ascii="Times New Roman" w:hAnsi="Times New Roman"/>
+                <w:sz w:val="24"/>
+                <w:szCs w:val="24"/>
+              </w:rPr>
+            </w:pPr>
+            <w:r>
+              <w:rPr>
+                <w:rFonts w:ascii="Times New Roman" w:hAnsi="Times New Roman"/>
+                <w:sz w:val="24"/>
+                <w:szCs w:val="24"/>
+              </w:rPr>
+              <w:t>0</w:t>
+            </w:r>
+          </w:p>
+        </w:tc>
+        <w:tc>
+          <w:tcPr>
+            <w:tcW w:w="1159" w:type="pct"/>
+            <w:tcBorders>
+              <w:top w:val="single" w:sz="4" w:space="0" w:color="auto"/>
+              <w:left w:val="single" w:sz="4" w:space="0" w:color="auto"/>
+              <w:bottom w:val="single" w:sz="4" w:space="0" w:color="auto"/>
+              <w:right w:val="single" w:sz="4" w:space="0" w:color="auto"/>
+            </w:tcBorders>
+            <w:shd w:val="clear" w:color="auto" w:fill="FFE599" w:themeFill="accent4" w:themeFillTint="66"/>
+          </w:tcPr>
+          <w:p>
+            <w:pPr>
+              <w:pStyle w:val="DecimalAligned"/>
+              <w:jc w:val="center"/>
+              <w:rPr>
+                <w:rFonts w:ascii="Times New Roman" w:hAnsi="Times New Roman"/>
+                <w:sz w:val="24"/>
+                <w:szCs w:val="24"/>
+              </w:rPr>
+            </w:pPr>
+            <w:r>
+              <w:rPr>
+                <w:rFonts w:ascii="Times New Roman" w:hAnsi="Times New Roman"/>
+                <w:sz w:val="24"/>
+                <w:szCs w:val="24"/>
+              </w:rPr>
+              <w:t>0</w:t>
+            </w:r>
+          </w:p>
+        </w:tc>
+        <w:tc>
+          <w:tcPr>
+            <w:tcW w:w="1072" w:type="pct"/>
+            <w:tcBorders>
+              <w:top w:val="single" w:sz="4" w:space="0" w:color="auto"/>
+              <w:left w:val="single" w:sz="4" w:space="0" w:color="auto"/>
+              <w:bottom w:val="single" w:sz="4" w:space="0" w:color="auto"/>
+              <w:right w:val="single" w:sz="4" w:space="0" w:color="auto"/>
+            </w:tcBorders>
+            <w:shd w:val="clear" w:color="auto" w:fill="FFE599" w:themeFill="accent4" w:themeFillTint="66"/>
+          </w:tcPr>
+          <w:p>
+            <w:pPr>
+              <w:pStyle w:val="DecimalAligned"/>
+              <w:jc w:val="center"/>
+              <w:rPr>
+                <w:rFonts w:ascii="Times New Roman" w:hAnsi="Times New Roman"/>
+                <w:sz w:val="24"/>
+                <w:szCs w:val="24"/>
+              </w:rPr>
+            </w:pPr>
+            <w:r>
+              <w:rPr>
+                <w:rFonts w:ascii="Times New Roman" w:hAnsi="Times New Roman"/>
+                <w:sz w:val="24"/>
+                <w:szCs w:val="24"/>
+              </w:rPr>
+              <w:t>0</w:t>
+            </w:r>
+          </w:p>
+        </w:tc>
+      </w:tr>
+      <w:tr>
+        <w:trPr>
+          <w:trHeight w:val="219"/>
+        </w:trPr>
+        <w:tc>
+          <w:tcPr>
+            <w:tcW w:w="1610" w:type="pct"/>
+            <w:tcBorders>
+              <w:top w:val="single" w:sz="4" w:space="0" w:color="auto"/>
+              <w:left w:val="single" w:sz="4" w:space="0" w:color="auto"/>
+              <w:bottom w:val="single" w:sz="4" w:space="0" w:color="auto"/>
+              <w:right w:val="single" w:sz="4" w:space="0" w:color="auto"/>
+            </w:tcBorders>
+            <w:shd w:val="clear" w:color="auto" w:fill="FFE599" w:themeFill="accent4" w:themeFillTint="66"/>
+            <w:noWrap/>
+          </w:tcPr>
+          <w:p>
+            <w:pPr>
+              <w:jc w:val="center"/>
+              <w:rPr>
+                <w:rFonts w:ascii="Times New Roman" w:hAnsi="Times New Roman" w:cs="Times New Roman"/>
+                <w:sz w:val="24"/>
+                <w:szCs w:val="24"/>
+              </w:rPr>
+            </w:pPr>
+            <w:r>
+              <w:rPr>
+                <w:rFonts w:ascii="Times New Roman" w:hAnsi="Times New Roman" w:cs="Times New Roman"/>
+                <w:sz w:val="24"/>
+                <w:szCs w:val="24"/>
+              </w:rPr>
+              <w:t>Upcoming</w:t>
+            </w:r>
+          </w:p>
+        </w:tc>
+        <w:tc>
+          <w:tcPr>
+            <w:tcW w:w="1159" w:type="pct"/>
+            <w:tcBorders>
+              <w:top w:val="single" w:sz="4" w:space="0" w:color="auto"/>
+              <w:left w:val="single" w:sz="4" w:space="0" w:color="auto"/>
+              <w:bottom w:val="single" w:sz="4" w:space="0" w:color="auto"/>
+              <w:right w:val="single" w:sz="4" w:space="0" w:color="auto"/>
+            </w:tcBorders>
+            <w:shd w:val="clear" w:color="auto" w:fill="FFE599" w:themeFill="accent4" w:themeFillTint="66"/>
+          </w:tcPr>
+          <w:p>
+            <w:pPr>
+              <w:pStyle w:val="DecimalAligned"/>
+              <w:jc w:val="center"/>
+              <w:rPr>
+                <w:rFonts w:ascii="Times New Roman" w:hAnsi="Times New Roman"/>
+                <w:sz w:val="24"/>
+                <w:szCs w:val="24"/>
+              </w:rPr>
+            </w:pPr>
+            <w:r>
+              <w:rPr>
+                <w:rFonts w:ascii="Times New Roman" w:hAnsi="Times New Roman"/>
+                <w:sz w:val="24"/>
+                <w:szCs w:val="24"/>
+              </w:rPr>
+              <w:t>0</w:t>
+            </w:r>
+          </w:p>
+        </w:tc>
+        <w:tc>
+          <w:tcPr>
+            <w:tcW w:w="1159" w:type="pct"/>
+            <w:tcBorders>
+              <w:top w:val="single" w:sz="4" w:space="0" w:color="auto"/>
+              <w:left w:val="single" w:sz="4" w:space="0" w:color="auto"/>
+              <w:bottom w:val="single" w:sz="4" w:space="0" w:color="auto"/>
+              <w:right w:val="single" w:sz="4" w:space="0" w:color="auto"/>
+            </w:tcBorders>
+            <w:shd w:val="clear" w:color="auto" w:fill="FFE599" w:themeFill="accent4" w:themeFillTint="66"/>
+          </w:tcPr>
+          <w:p>
+            <w:pPr>
+              <w:pStyle w:val="DecimalAligned"/>
+              <w:jc w:val="center"/>
+              <w:rPr>
+                <w:rFonts w:ascii="Times New Roman" w:hAnsi="Times New Roman"/>
+                <w:sz w:val="24"/>
+                <w:szCs w:val="24"/>
+              </w:rPr>
+            </w:pPr>
+            <w:r>
+              <w:rPr>
+                <w:rFonts w:ascii="Times New Roman" w:hAnsi="Times New Roman"/>
+                <w:sz w:val="24"/>
+                <w:szCs w:val="24"/>
+              </w:rPr>
+              <w:t>0</w:t>
+            </w:r>
+          </w:p>
+        </w:tc>
+        <w:tc>
+          <w:tcPr>
+            <w:tcW w:w="1072" w:type="pct"/>
+            <w:tcBorders>
+              <w:top w:val="single" w:sz="4" w:space="0" w:color="auto"/>
+              <w:left w:val="single" w:sz="4" w:space="0" w:color="auto"/>
+              <w:bottom w:val="single" w:sz="4" w:space="0" w:color="auto"/>
+              <w:right w:val="single" w:sz="4" w:space="0" w:color="auto"/>
+            </w:tcBorders>
+            <w:shd w:val="clear" w:color="auto" w:fill="FFE599" w:themeFill="accent4" w:themeFillTint="66"/>
+          </w:tcPr>
+          <w:p>
+            <w:pPr>
+              <w:pStyle w:val="DecimalAligned"/>
+              <w:jc w:val="center"/>
+              <w:rPr>
+                <w:rFonts w:ascii="Times New Roman" w:hAnsi="Times New Roman"/>
+                <w:sz w:val="24"/>
+                <w:szCs w:val="24"/>
+              </w:rPr>
+            </w:pPr>
+            <w:r>
+              <w:rPr>
+                <w:rFonts w:ascii="Times New Roman" w:hAnsi="Times New Roman"/>
+                <w:sz w:val="24"/>
+                <w:szCs w:val="24"/>
+              </w:rPr>
+              <w:t>0</w:t>
+            </w:r>
+          </w:p>
+        </w:tc>
+      </w:tr>
+      <w:tr>
+        <w:trPr>
+          <w:trHeight w:val="226"/>
+        </w:trPr>
+        <w:tc>
+          <w:tcPr>
+            <w:tcW w:w="1610" w:type="pct"/>
+            <w:tcBorders>
+              <w:top w:val="single" w:sz="4" w:space="0" w:color="auto"/>
+              <w:left w:val="single" w:sz="4" w:space="0" w:color="auto"/>
+              <w:bottom w:val="single" w:sz="4" w:space="0" w:color="auto"/>
+              <w:right w:val="single" w:sz="4" w:space="0" w:color="auto"/>
+            </w:tcBorders>
+            <w:shd w:val="clear" w:color="auto" w:fill="FFE599" w:themeFill="accent4" w:themeFillTint="66"/>
+            <w:noWrap/>
+          </w:tcPr>
+          <w:p>
+            <w:pPr>
+              <w:jc w:val="center"/>
+              <w:rPr>
+                <w:rFonts w:ascii="Times New Roman" w:hAnsi="Times New Roman" w:cs="Times New Roman"/>
+                <w:sz w:val="24"/>
+                <w:szCs w:val="24"/>
+              </w:rPr>
+            </w:pPr>
+            <w:r>
+              <w:rPr>
+                <w:rFonts w:ascii="Times New Roman" w:hAnsi="Times New Roman" w:cs="Times New Roman"/>
+                <w:sz w:val="24"/>
+                <w:szCs w:val="24"/>
+              </w:rPr>
+              <w:t>Upcoming</w:t>
+            </w:r>
+          </w:p>
+        </w:tc>
+        <w:tc>
+          <w:tcPr>
+            <w:tcW w:w="1159" w:type="pct"/>
+            <w:tcBorders>
+              <w:top w:val="single" w:sz="4" w:space="0" w:color="auto"/>
+              <w:left w:val="single" w:sz="4" w:space="0" w:color="auto"/>
+              <w:bottom w:val="single" w:sz="4" w:space="0" w:color="auto"/>
+              <w:right w:val="single" w:sz="4" w:space="0" w:color="auto"/>
+            </w:tcBorders>
+            <w:shd w:val="clear" w:color="auto" w:fill="FFE599" w:themeFill="accent4" w:themeFillTint="66"/>
+          </w:tcPr>
+          <w:p>
+            <w:pPr>
+              <w:pStyle w:val="DecimalAligned"/>
+              <w:jc w:val="center"/>
+              <w:rPr>
+                <w:rFonts w:ascii="Times New Roman" w:hAnsi="Times New Roman"/>
+                <w:sz w:val="24"/>
+                <w:szCs w:val="24"/>
+              </w:rPr>
+            </w:pPr>
+            <w:r>
+              <w:rPr>
+                <w:rFonts w:ascii="Times New Roman" w:hAnsi="Times New Roman"/>
+                <w:sz w:val="24"/>
+                <w:szCs w:val="24"/>
+              </w:rPr>
+              <w:t>0</w:t>
+            </w:r>
+          </w:p>
+        </w:tc>
+        <w:tc>
+          <w:tcPr>
+            <w:tcW w:w="1159" w:type="pct"/>
+            <w:tcBorders>
+              <w:top w:val="single" w:sz="4" w:space="0" w:color="auto"/>
+              <w:left w:val="single" w:sz="4" w:space="0" w:color="auto"/>
+              <w:bottom w:val="single" w:sz="4" w:space="0" w:color="auto"/>
+              <w:right w:val="single" w:sz="4" w:space="0" w:color="auto"/>
+            </w:tcBorders>
+            <w:shd w:val="clear" w:color="auto" w:fill="FFE599" w:themeFill="accent4" w:themeFillTint="66"/>
+          </w:tcPr>
+          <w:p>
+            <w:pPr>
+              <w:pStyle w:val="DecimalAligned"/>
+              <w:jc w:val="center"/>
+              <w:rPr>
+                <w:rFonts w:ascii="Times New Roman" w:hAnsi="Times New Roman"/>
+                <w:sz w:val="24"/>
+                <w:szCs w:val="24"/>
+              </w:rPr>
+            </w:pPr>
+            <w:r>
+              <w:rPr>
+                <w:rFonts w:ascii="Times New Roman" w:hAnsi="Times New Roman"/>
+                <w:sz w:val="24"/>
+                <w:szCs w:val="24"/>
+              </w:rPr>
+              <w:t>0</w:t>
+            </w:r>
+          </w:p>
+        </w:tc>
+        <w:tc>
+          <w:tcPr>
+            <w:tcW w:w="1072" w:type="pct"/>
+            <w:tcBorders>
+              <w:top w:val="single" w:sz="4" w:space="0" w:color="auto"/>
+              <w:left w:val="single" w:sz="4" w:space="0" w:color="auto"/>
+              <w:bottom w:val="single" w:sz="4" w:space="0" w:color="auto"/>
+              <w:right w:val="single" w:sz="4" w:space="0" w:color="auto"/>
+            </w:tcBorders>
+            <w:shd w:val="clear" w:color="auto" w:fill="FFE599" w:themeFill="accent4" w:themeFillTint="66"/>
+          </w:tcPr>
+          <w:p>
+            <w:pPr>
+              <w:pStyle w:val="DecimalAligned"/>
+              <w:jc w:val="center"/>
+              <w:rPr>
+                <w:rFonts w:ascii="Times New Roman" w:hAnsi="Times New Roman"/>
+                <w:sz w:val="24"/>
+                <w:szCs w:val="24"/>
+              </w:rPr>
+            </w:pPr>
+            <w:r>
+              <w:rPr>
+                <w:rFonts w:ascii="Times New Roman" w:hAnsi="Times New Roman"/>
+                <w:sz w:val="24"/>
+                <w:szCs w:val="24"/>
+              </w:rPr>
+              <w:t>0</w:t>
+            </w:r>
+          </w:p>
+        </w:tc>
+      </w:tr>
+      <w:tr>
+        <w:trPr>
+          <w:trHeight w:val="226"/>
+        </w:trPr>
+        <w:tc>
+          <w:tcPr>
+            <w:tcW w:w="1610" w:type="pct"/>
+            <w:tcBorders>
+              <w:top w:val="single" w:sz="4" w:space="0" w:color="auto"/>
+              <w:left w:val="single" w:sz="4" w:space="0" w:color="auto"/>
+              <w:bottom w:val="single" w:sz="4" w:space="0" w:color="auto"/>
+              <w:right w:val="single" w:sz="4" w:space="0" w:color="auto"/>
+            </w:tcBorders>
+            <w:shd w:val="clear" w:color="auto" w:fill="FFE599" w:themeFill="accent4" w:themeFillTint="66"/>
+            <w:noWrap/>
+          </w:tcPr>
+          <w:p>
+            <w:pPr>
+              <w:jc w:val="center"/>
+              <w:rPr>
+                <w:rFonts w:ascii="Times New Roman" w:hAnsi="Times New Roman" w:cs="Times New Roman"/>
+                <w:sz w:val="24"/>
+                <w:szCs w:val="24"/>
+              </w:rPr>
+            </w:pPr>
+            <w:r>
+              <w:rPr>
+                <w:rFonts w:ascii="Times New Roman" w:hAnsi="Times New Roman" w:cs="Times New Roman"/>
+                <w:sz w:val="24"/>
+                <w:szCs w:val="24"/>
+              </w:rPr>
+              <w:t>Upcoming</w:t>
+            </w:r>
+          </w:p>
+        </w:tc>
+        <w:tc>
+          <w:tcPr>
+            <w:tcW w:w="1159" w:type="pct"/>
+            <w:tcBorders>
+              <w:top w:val="single" w:sz="4" w:space="0" w:color="auto"/>
+              <w:left w:val="single" w:sz="4" w:space="0" w:color="auto"/>
+              <w:bottom w:val="single" w:sz="4" w:space="0" w:color="auto"/>
+              <w:right w:val="single" w:sz="4" w:space="0" w:color="auto"/>
+            </w:tcBorders>
+            <w:shd w:val="clear" w:color="auto" w:fill="FFE599" w:themeFill="accent4" w:themeFillTint="66"/>
+          </w:tcPr>
+          <w:p>
+            <w:pPr>
+              <w:pStyle w:val="DecimalAligned"/>
+              <w:jc w:val="center"/>
+              <w:rPr>
+                <w:rFonts w:ascii="Times New Roman" w:hAnsi="Times New Roman"/>
+                <w:sz w:val="24"/>
+                <w:szCs w:val="24"/>
+              </w:rPr>
+            </w:pPr>
+            <w:r>
+              <w:rPr>
+                <w:rFonts w:ascii="Times New Roman" w:hAnsi="Times New Roman"/>
+                <w:sz w:val="24"/>
+                <w:szCs w:val="24"/>
+              </w:rPr>
+              <w:t>0</w:t>
+            </w:r>
+          </w:p>
+        </w:tc>
+        <w:tc>
+          <w:tcPr>
+            <w:tcW w:w="1159" w:type="pct"/>
+            <w:tcBorders>
+              <w:top w:val="single" w:sz="4" w:space="0" w:color="auto"/>
+              <w:left w:val="single" w:sz="4" w:space="0" w:color="auto"/>
+              <w:bottom w:val="single" w:sz="4" w:space="0" w:color="auto"/>
+              <w:right w:val="single" w:sz="4" w:space="0" w:color="auto"/>
+            </w:tcBorders>
+            <w:shd w:val="clear" w:color="auto" w:fill="FFE599" w:themeFill="accent4" w:themeFillTint="66"/>
+          </w:tcPr>
+          <w:p>
+            <w:pPr>
+              <w:pStyle w:val="DecimalAligned"/>
+              <w:jc w:val="center"/>
+              <w:rPr>
+                <w:rFonts w:ascii="Times New Roman" w:hAnsi="Times New Roman"/>
+                <w:sz w:val="24"/>
+                <w:szCs w:val="24"/>
+              </w:rPr>
+            </w:pPr>
+            <w:r>
+              <w:rPr>
+                <w:rFonts w:ascii="Times New Roman" w:hAnsi="Times New Roman"/>
+                <w:sz w:val="24"/>
+                <w:szCs w:val="24"/>
+              </w:rPr>
+              <w:t>0</w:t>
+            </w:r>
+          </w:p>
+        </w:tc>
+        <w:tc>
+          <w:tcPr>
+            <w:tcW w:w="1072" w:type="pct"/>
+            <w:tcBorders>
+              <w:top w:val="single" w:sz="4" w:space="0" w:color="auto"/>
+              <w:left w:val="single" w:sz="4" w:space="0" w:color="auto"/>
+              <w:bottom w:val="single" w:sz="4" w:space="0" w:color="auto"/>
+              <w:right w:val="single" w:sz="4" w:space="0" w:color="auto"/>
+            </w:tcBorders>
+            <w:shd w:val="clear" w:color="auto" w:fill="FFE599" w:themeFill="accent4" w:themeFillTint="66"/>
+          </w:tcPr>
+          <w:p>
+            <w:pPr>
+              <w:pStyle w:val="DecimalAligned"/>
+              <w:jc w:val="center"/>
+              <w:rPr>
+                <w:rFonts w:ascii="Times New Roman" w:hAnsi="Times New Roman"/>
+                <w:sz w:val="24"/>
+                <w:szCs w:val="24"/>
+              </w:rPr>
+            </w:pPr>
+            <w:r>
+              <w:rPr>
+                <w:rFonts w:ascii="Times New Roman" w:hAnsi="Times New Roman"/>
+                <w:sz w:val="24"/>
+                <w:szCs w:val="24"/>
+              </w:rPr>
+              <w:t>0</w:t>
+            </w:r>
+          </w:p>
+        </w:tc>
+      </w:tr>
+      <w:tr>
+        <w:trPr>
+          <w:trHeight w:val="219"/>
+        </w:trPr>
+        <w:tc>
+          <w:tcPr>
+            <w:tcW w:w="1610" w:type="pct"/>
+            <w:tcBorders>
+              <w:top w:val="single" w:sz="4" w:space="0" w:color="auto"/>
+              <w:left w:val="single" w:sz="4" w:space="0" w:color="auto"/>
+              <w:bottom w:val="single" w:sz="4" w:space="0" w:color="auto"/>
+              <w:right w:val="single" w:sz="4" w:space="0" w:color="auto"/>
+            </w:tcBorders>
+            <w:shd w:val="clear" w:color="auto" w:fill="FFE599" w:themeFill="accent4" w:themeFillTint="66"/>
+            <w:noWrap/>
+          </w:tcPr>
+          <w:p>
+            <w:pPr>
+              <w:jc w:val="center"/>
+              <w:rPr>
+                <w:rFonts w:ascii="Times New Roman" w:hAnsi="Times New Roman" w:cs="Times New Roman"/>
+                <w:sz w:val="24"/>
+                <w:szCs w:val="24"/>
+              </w:rPr>
+            </w:pPr>
+            <w:r>
+              <w:rPr>
+                <w:rFonts w:ascii="Times New Roman" w:hAnsi="Times New Roman" w:cs="Times New Roman"/>
+                <w:sz w:val="24"/>
+                <w:szCs w:val="24"/>
+              </w:rPr>
+              <w:t>Upcoming</w:t>
+            </w:r>
+          </w:p>
+        </w:tc>
+        <w:tc>
+          <w:tcPr>
+            <w:tcW w:w="1159" w:type="pct"/>
+            <w:tcBorders>
+              <w:top w:val="single" w:sz="4" w:space="0" w:color="auto"/>
+              <w:left w:val="single" w:sz="4" w:space="0" w:color="auto"/>
+              <w:bottom w:val="single" w:sz="4" w:space="0" w:color="auto"/>
+              <w:right w:val="single" w:sz="4" w:space="0" w:color="auto"/>
+            </w:tcBorders>
+            <w:shd w:val="clear" w:color="auto" w:fill="FFE599" w:themeFill="accent4" w:themeFillTint="66"/>
+          </w:tcPr>
+          <w:p>
+            <w:pPr>
+              <w:pStyle w:val="DecimalAligned"/>
+              <w:jc w:val="center"/>
+              <w:rPr>
+                <w:rFonts w:ascii="Times New Roman" w:hAnsi="Times New Roman"/>
+                <w:sz w:val="24"/>
+                <w:szCs w:val="24"/>
+              </w:rPr>
+            </w:pPr>
+            <w:r>
+              <w:rPr>
+                <w:rFonts w:ascii="Times New Roman" w:hAnsi="Times New Roman"/>
+                <w:sz w:val="24"/>
+                <w:szCs w:val="24"/>
+              </w:rPr>
+              <w:t>0</w:t>
+            </w:r>
+          </w:p>
+        </w:tc>
+        <w:tc>
+          <w:tcPr>
+            <w:tcW w:w="1159" w:type="pct"/>
+            <w:tcBorders>
+              <w:top w:val="single" w:sz="4" w:space="0" w:color="auto"/>
+              <w:left w:val="single" w:sz="4" w:space="0" w:color="auto"/>
+              <w:bottom w:val="single" w:sz="4" w:space="0" w:color="auto"/>
+              <w:right w:val="single" w:sz="4" w:space="0" w:color="auto"/>
+            </w:tcBorders>
+            <w:shd w:val="clear" w:color="auto" w:fill="FFE599" w:themeFill="accent4" w:themeFillTint="66"/>
+          </w:tcPr>
+          <w:p>
+            <w:pPr>
+              <w:pStyle w:val="DecimalAligned"/>
+              <w:jc w:val="center"/>
+              <w:rPr>
+                <w:rFonts w:ascii="Times New Roman" w:hAnsi="Times New Roman"/>
+                <w:sz w:val="24"/>
+                <w:szCs w:val="24"/>
+              </w:rPr>
+            </w:pPr>
+            <w:r>
+              <w:rPr>
+                <w:rFonts w:ascii="Times New Roman" w:hAnsi="Times New Roman"/>
+                <w:sz w:val="24"/>
+                <w:szCs w:val="24"/>
+              </w:rPr>
+              <w:t>0</w:t>
+            </w:r>
+          </w:p>
+        </w:tc>
+        <w:tc>
+          <w:tcPr>
+            <w:tcW w:w="1072" w:type="pct"/>
+            <w:tcBorders>
+              <w:top w:val="single" w:sz="4" w:space="0" w:color="auto"/>
+              <w:left w:val="single" w:sz="4" w:space="0" w:color="auto"/>
+              <w:bottom w:val="single" w:sz="4" w:space="0" w:color="auto"/>
+              <w:right w:val="single" w:sz="4" w:space="0" w:color="auto"/>
+            </w:tcBorders>
+            <w:shd w:val="clear" w:color="auto" w:fill="FFE599" w:themeFill="accent4" w:themeFillTint="66"/>
+          </w:tcPr>
+          <w:p>
+            <w:pPr>
+              <w:pStyle w:val="DecimalAligned"/>
+              <w:jc w:val="center"/>
+              <w:rPr>
+                <w:rFonts w:ascii="Times New Roman" w:hAnsi="Times New Roman"/>
+                <w:sz w:val="24"/>
+                <w:szCs w:val="24"/>
+              </w:rPr>
+            </w:pPr>
+            <w:r>
+              <w:rPr>
+                <w:rFonts w:ascii="Times New Roman" w:hAnsi="Times New Roman"/>
+                <w:sz w:val="24"/>
+                <w:szCs w:val="24"/>
+              </w:rPr>
+              <w:t>0</w:t>
+            </w:r>
+          </w:p>
+        </w:tc>
+      </w:tr>
+      <w:tr>
+        <w:trPr>
+          <w:trHeight w:val="226"/>
+        </w:trPr>
+        <w:tc>
+          <w:tcPr>
+            <w:tcW w:w="1610" w:type="pct"/>
+            <w:tcBorders>
+              <w:top w:val="single" w:sz="4" w:space="0" w:color="auto"/>
+              <w:left w:val="single" w:sz="4" w:space="0" w:color="auto"/>
+              <w:bottom w:val="single" w:sz="4" w:space="0" w:color="auto"/>
+              <w:right w:val="single" w:sz="4" w:space="0" w:color="auto"/>
+            </w:tcBorders>
+            <w:shd w:val="clear" w:color="auto" w:fill="FFE599" w:themeFill="accent4" w:themeFillTint="66"/>
+            <w:noWrap/>
+          </w:tcPr>
+          <w:p>
+            <w:pPr>
+              <w:jc w:val="center"/>
+              <w:rPr>
+                <w:rFonts w:ascii="Times New Roman" w:hAnsi="Times New Roman" w:cs="Times New Roman"/>
+                <w:sz w:val="24"/>
+                <w:szCs w:val="24"/>
+              </w:rPr>
+            </w:pPr>
+            <w:r>
+              <w:rPr>
+                <w:rFonts w:ascii="Times New Roman" w:hAnsi="Times New Roman" w:cs="Times New Roman"/>
+                <w:sz w:val="24"/>
+                <w:szCs w:val="24"/>
+              </w:rPr>
+              <w:t>Upcoming</w:t>
+            </w:r>
+          </w:p>
+        </w:tc>
+        <w:tc>
+          <w:tcPr>
+            <w:tcW w:w="1159" w:type="pct"/>
+            <w:tcBorders>
+              <w:top w:val="single" w:sz="4" w:space="0" w:color="auto"/>
+              <w:left w:val="single" w:sz="4" w:space="0" w:color="auto"/>
+              <w:bottom w:val="single" w:sz="4" w:space="0" w:color="auto"/>
+              <w:right w:val="single" w:sz="4" w:space="0" w:color="auto"/>
+            </w:tcBorders>
+            <w:shd w:val="clear" w:color="auto" w:fill="FFE599" w:themeFill="accent4" w:themeFillTint="66"/>
+          </w:tcPr>
+          <w:p>
+            <w:pPr>
+              <w:pStyle w:val="DecimalAligned"/>
+              <w:jc w:val="center"/>
+              <w:rPr>
+                <w:rFonts w:ascii="Times New Roman" w:hAnsi="Times New Roman"/>
+                <w:sz w:val="24"/>
+                <w:szCs w:val="24"/>
+              </w:rPr>
+            </w:pPr>
+            <w:r>
+              <w:rPr>
+                <w:rFonts w:ascii="Times New Roman" w:hAnsi="Times New Roman"/>
+                <w:sz w:val="24"/>
+                <w:szCs w:val="24"/>
+              </w:rPr>
+              <w:t>0</w:t>
+            </w:r>
+          </w:p>
+        </w:tc>
+        <w:tc>
+          <w:tcPr>
+            <w:tcW w:w="1159" w:type="pct"/>
+            <w:tcBorders>
+              <w:top w:val="single" w:sz="4" w:space="0" w:color="auto"/>
+              <w:left w:val="single" w:sz="4" w:space="0" w:color="auto"/>
+              <w:bottom w:val="single" w:sz="4" w:space="0" w:color="auto"/>
+              <w:right w:val="single" w:sz="4" w:space="0" w:color="auto"/>
+            </w:tcBorders>
+            <w:shd w:val="clear" w:color="auto" w:fill="FFE599" w:themeFill="accent4" w:themeFillTint="66"/>
+          </w:tcPr>
+          <w:p>
+            <w:pPr>
+              <w:pStyle w:val="DecimalAligned"/>
+              <w:jc w:val="center"/>
+              <w:rPr>
+                <w:rFonts w:ascii="Times New Roman" w:hAnsi="Times New Roman"/>
+                <w:sz w:val="24"/>
+                <w:szCs w:val="24"/>
+              </w:rPr>
+            </w:pPr>
+            <w:r>
+              <w:rPr>
+                <w:rFonts w:ascii="Times New Roman" w:hAnsi="Times New Roman"/>
+                <w:sz w:val="24"/>
+                <w:szCs w:val="24"/>
+              </w:rPr>
+              <w:t>0</w:t>
+            </w:r>
+          </w:p>
+        </w:tc>
+        <w:tc>
+          <w:tcPr>
+            <w:tcW w:w="1072" w:type="pct"/>
+            <w:tcBorders>
+              <w:top w:val="single" w:sz="4" w:space="0" w:color="auto"/>
+              <w:left w:val="single" w:sz="4" w:space="0" w:color="auto"/>
+              <w:bottom w:val="single" w:sz="4" w:space="0" w:color="auto"/>
+              <w:right w:val="single" w:sz="4" w:space="0" w:color="auto"/>
+            </w:tcBorders>
+            <w:shd w:val="clear" w:color="auto" w:fill="FFE599" w:themeFill="accent4" w:themeFillTint="66"/>
+          </w:tcPr>
+          <w:p>
+            <w:pPr>
+              <w:pStyle w:val="DecimalAligned"/>
+              <w:jc w:val="center"/>
+              <w:rPr>
+                <w:rFonts w:ascii="Times New Roman" w:hAnsi="Times New Roman"/>
+                <w:sz w:val="24"/>
+                <w:szCs w:val="24"/>
+              </w:rPr>
+            </w:pPr>
+            <w:r>
+              <w:rPr>
+                <w:rFonts w:ascii="Times New Roman" w:hAnsi="Times New Roman"/>
+                <w:sz w:val="24"/>
+                <w:szCs w:val="24"/>
+              </w:rPr>
+              <w:t>0</w:t>
+            </w:r>
+          </w:p>
+        </w:tc>
+      </w:tr>
+      <w:tr>
+        <w:trPr>
+          <w:trHeight w:val="226"/>
+        </w:trPr>
+        <w:tc>
+          <w:tcPr>
+            <w:tcW w:w="1610" w:type="pct"/>
+            <w:tcBorders>
+              <w:top w:val="single" w:sz="4" w:space="0" w:color="auto"/>
+              <w:left w:val="single" w:sz="4" w:space="0" w:color="auto"/>
+              <w:bottom w:val="single" w:sz="4" w:space="0" w:color="auto"/>
+              <w:right w:val="single" w:sz="4" w:space="0" w:color="auto"/>
+            </w:tcBorders>
+            <w:shd w:val="clear" w:color="auto" w:fill="FFE599" w:themeFill="accent4" w:themeFillTint="66"/>
+            <w:noWrap/>
+          </w:tcPr>
+          <w:p>
+            <w:pPr>
+              <w:jc w:val="center"/>
+              <w:rPr>
+                <w:rFonts w:ascii="Times New Roman" w:hAnsi="Times New Roman" w:cs="Times New Roman"/>
+                <w:sz w:val="24"/>
+                <w:szCs w:val="24"/>
+              </w:rPr>
+            </w:pPr>
+            <w:r>
+              <w:rPr>
+                <w:rFonts w:ascii="Times New Roman" w:hAnsi="Times New Roman" w:cs="Times New Roman"/>
+                <w:sz w:val="24"/>
+                <w:szCs w:val="24"/>
+              </w:rPr>
+              <w:t>Upcoming</w:t>
+            </w:r>
+          </w:p>
+        </w:tc>
+        <w:tc>
+          <w:tcPr>
+            <w:tcW w:w="1159" w:type="pct"/>
+            <w:tcBorders>
+              <w:top w:val="single" w:sz="4" w:space="0" w:color="auto"/>
+              <w:left w:val="single" w:sz="4" w:space="0" w:color="auto"/>
+              <w:bottom w:val="single" w:sz="4" w:space="0" w:color="auto"/>
+              <w:right w:val="single" w:sz="4" w:space="0" w:color="auto"/>
+            </w:tcBorders>
+            <w:shd w:val="clear" w:color="auto" w:fill="FFE599" w:themeFill="accent4" w:themeFillTint="66"/>
+          </w:tcPr>
+          <w:p>
+            <w:pPr>
+              <w:pStyle w:val="DecimalAligned"/>
+              <w:jc w:val="center"/>
+              <w:rPr>
+                <w:rFonts w:ascii="Times New Roman" w:hAnsi="Times New Roman"/>
+                <w:sz w:val="24"/>
+                <w:szCs w:val="24"/>
+              </w:rPr>
+            </w:pPr>
+            <w:r>
+              <w:rPr>
+                <w:rFonts w:ascii="Times New Roman" w:hAnsi="Times New Roman"/>
+                <w:sz w:val="24"/>
+                <w:szCs w:val="24"/>
+              </w:rPr>
+              <w:t>0</w:t>
+            </w:r>
+          </w:p>
+        </w:tc>
+        <w:tc>
+          <w:tcPr>
+            <w:tcW w:w="1159" w:type="pct"/>
+            <w:tcBorders>
+              <w:top w:val="single" w:sz="4" w:space="0" w:color="auto"/>
+              <w:left w:val="single" w:sz="4" w:space="0" w:color="auto"/>
+              <w:bottom w:val="single" w:sz="4" w:space="0" w:color="auto"/>
+              <w:right w:val="single" w:sz="4" w:space="0" w:color="auto"/>
+            </w:tcBorders>
+            <w:shd w:val="clear" w:color="auto" w:fill="FFE599" w:themeFill="accent4" w:themeFillTint="66"/>
+          </w:tcPr>
+          <w:p>
+            <w:pPr>
+              <w:pStyle w:val="DecimalAligned"/>
+              <w:jc w:val="center"/>
+              <w:rPr>
+                <w:rFonts w:ascii="Times New Roman" w:hAnsi="Times New Roman"/>
+                <w:sz w:val="24"/>
+                <w:szCs w:val="24"/>
+              </w:rPr>
+            </w:pPr>
+            <w:r>
+              <w:rPr>
+                <w:rFonts w:ascii="Times New Roman" w:hAnsi="Times New Roman"/>
+                <w:sz w:val="24"/>
+                <w:szCs w:val="24"/>
+              </w:rPr>
+              <w:t>0</w:t>
+            </w:r>
+          </w:p>
+        </w:tc>
+        <w:tc>
+          <w:tcPr>
+            <w:tcW w:w="1072" w:type="pct"/>
+            <w:tcBorders>
+              <w:top w:val="single" w:sz="4" w:space="0" w:color="auto"/>
+              <w:left w:val="single" w:sz="4" w:space="0" w:color="auto"/>
+              <w:bottom w:val="single" w:sz="4" w:space="0" w:color="auto"/>
+              <w:right w:val="single" w:sz="4" w:space="0" w:color="auto"/>
+            </w:tcBorders>
+            <w:shd w:val="clear" w:color="auto" w:fill="FFE599" w:themeFill="accent4" w:themeFillTint="66"/>
+          </w:tcPr>
+          <w:p>
+            <w:pPr>
+              <w:pStyle w:val="DecimalAligned"/>
+              <w:jc w:val="center"/>
+              <w:rPr>
+                <w:rFonts w:ascii="Times New Roman" w:hAnsi="Times New Roman"/>
+                <w:sz w:val="24"/>
+                <w:szCs w:val="24"/>
+              </w:rPr>
+            </w:pPr>
+            <w:r>
+              <w:rPr>
+                <w:rFonts w:ascii="Times New Roman" w:hAnsi="Times New Roman"/>
+                <w:sz w:val="24"/>
+                <w:szCs w:val="24"/>
+              </w:rPr>
+              <w:t>0</w:t>
+            </w:r>
+          </w:p>
+        </w:tc>
+      </w:tr>
+      <w:tr>
+        <w:trPr>
+          <w:trHeight w:val="226"/>
+        </w:trPr>
+        <w:tc>
+          <w:tcPr>
+            <w:tcW w:w="1610" w:type="pct"/>
+            <w:tcBorders>
+              <w:top w:val="single" w:sz="4" w:space="0" w:color="auto"/>
+              <w:left w:val="single" w:sz="4" w:space="0" w:color="auto"/>
+              <w:bottom w:val="single" w:sz="4" w:space="0" w:color="auto"/>
+              <w:right w:val="single" w:sz="4" w:space="0" w:color="auto"/>
+            </w:tcBorders>
+            <w:shd w:val="clear" w:color="auto" w:fill="FFE599" w:themeFill="accent4" w:themeFillTint="66"/>
+            <w:noWrap/>
+          </w:tcPr>
+          <w:p>
+            <w:pPr>
+              <w:jc w:val="center"/>
+              <w:rPr>
+                <w:rFonts w:ascii="Times New Roman" w:hAnsi="Times New Roman" w:cs="Times New Roman"/>
+                <w:sz w:val="24"/>
+                <w:szCs w:val="24"/>
+              </w:rPr>
+            </w:pPr>
+            <w:r>
+              <w:rPr>
+                <w:rFonts w:ascii="Times New Roman" w:hAnsi="Times New Roman" w:cs="Times New Roman"/>
+                <w:sz w:val="24"/>
+                <w:szCs w:val="24"/>
+              </w:rPr>
+              <w:t>Upcoming</w:t>
+            </w:r>
+          </w:p>
+        </w:tc>
+        <w:tc>
+          <w:tcPr>
+            <w:tcW w:w="1159" w:type="pct"/>
+            <w:tcBorders>
+              <w:top w:val="single" w:sz="4" w:space="0" w:color="auto"/>
+              <w:left w:val="single" w:sz="4" w:space="0" w:color="auto"/>
+              <w:bottom w:val="single" w:sz="4" w:space="0" w:color="auto"/>
+              <w:right w:val="single" w:sz="4" w:space="0" w:color="auto"/>
+            </w:tcBorders>
+            <w:shd w:val="clear" w:color="auto" w:fill="FFE599" w:themeFill="accent4" w:themeFillTint="66"/>
+          </w:tcPr>
+          <w:p>
+            <w:pPr>
+              <w:pStyle w:val="DecimalAligned"/>
+              <w:jc w:val="center"/>
+              <w:rPr>
+                <w:rFonts w:ascii="Times New Roman" w:hAnsi="Times New Roman"/>
+                <w:sz w:val="24"/>
+                <w:szCs w:val="24"/>
+              </w:rPr>
+            </w:pPr>
+            <w:r>
+              <w:rPr>
+                <w:rFonts w:ascii="Times New Roman" w:hAnsi="Times New Roman"/>
+                <w:sz w:val="24"/>
+                <w:szCs w:val="24"/>
+              </w:rPr>
+              <w:t>0</w:t>
+            </w:r>
+          </w:p>
+        </w:tc>
+        <w:tc>
+          <w:tcPr>
+            <w:tcW w:w="1159" w:type="pct"/>
+            <w:tcBorders>
+              <w:top w:val="single" w:sz="4" w:space="0" w:color="auto"/>
+              <w:left w:val="single" w:sz="4" w:space="0" w:color="auto"/>
+              <w:bottom w:val="single" w:sz="4" w:space="0" w:color="auto"/>
+              <w:right w:val="single" w:sz="4" w:space="0" w:color="auto"/>
+            </w:tcBorders>
+            <w:shd w:val="clear" w:color="auto" w:fill="FFE599" w:themeFill="accent4" w:themeFillTint="66"/>
+          </w:tcPr>
+          <w:p>
+            <w:pPr>
+              <w:pStyle w:val="DecimalAligned"/>
+              <w:jc w:val="center"/>
+              <w:rPr>
+                <w:rFonts w:ascii="Times New Roman" w:hAnsi="Times New Roman"/>
+                <w:sz w:val="24"/>
+                <w:szCs w:val="24"/>
+              </w:rPr>
+            </w:pPr>
+            <w:r>
+              <w:rPr>
+                <w:rFonts w:ascii="Times New Roman" w:hAnsi="Times New Roman"/>
+                <w:sz w:val="24"/>
+                <w:szCs w:val="24"/>
+              </w:rPr>
+              <w:t>0</w:t>
+            </w:r>
+          </w:p>
+        </w:tc>
+        <w:tc>
+          <w:tcPr>
+            <w:tcW w:w="1072" w:type="pct"/>
+            <w:tcBorders>
+              <w:top w:val="single" w:sz="4" w:space="0" w:color="auto"/>
+              <w:left w:val="single" w:sz="4" w:space="0" w:color="auto"/>
+              <w:bottom w:val="single" w:sz="4" w:space="0" w:color="auto"/>
+              <w:right w:val="single" w:sz="4" w:space="0" w:color="auto"/>
+            </w:tcBorders>
+            <w:shd w:val="clear" w:color="auto" w:fill="FFE599" w:themeFill="accent4" w:themeFillTint="66"/>
+          </w:tcPr>
+          <w:p>
+            <w:pPr>
+              <w:pStyle w:val="DecimalAligned"/>
+              <w:jc w:val="center"/>
+              <w:rPr>
+                <w:rFonts w:ascii="Times New Roman" w:hAnsi="Times New Roman"/>
+                <w:sz w:val="24"/>
+                <w:szCs w:val="24"/>
+              </w:rPr>
+            </w:pPr>
+            <w:r>
+              <w:rPr>
+                <w:rFonts w:ascii="Times New Roman" w:hAnsi="Times New Roman"/>
+                <w:sz w:val="24"/>
+                <w:szCs w:val="24"/>
+              </w:rPr>
+              <w:t>0</w:t>
+            </w:r>
+          </w:p>
+        </w:tc>
+      </w:tr>
+      <w:tr>
+        <w:trPr>
+          <w:trHeight w:val="226"/>
+        </w:trPr>
+        <w:tc>
+          <w:tcPr>
+            <w:tcW w:w="1610" w:type="pct"/>
+            <w:tcBorders>
+              <w:top w:val="single" w:sz="4" w:space="0" w:color="auto"/>
+              <w:left w:val="single" w:sz="4" w:space="0" w:color="auto"/>
+              <w:bottom w:val="single" w:sz="4" w:space="0" w:color="auto"/>
+              <w:right w:val="single" w:sz="4" w:space="0" w:color="auto"/>
+            </w:tcBorders>
+            <w:shd w:val="clear" w:color="auto" w:fill="FFE599" w:themeFill="accent4" w:themeFillTint="66"/>
+            <w:noWrap/>
+          </w:tcPr>
+          <w:p>
+            <w:pPr>
+              <w:jc w:val="center"/>
+              <w:rPr>
+                <w:rFonts w:ascii="Times New Roman" w:hAnsi="Times New Roman" w:cs="Times New Roman"/>
+                <w:sz w:val="24"/>
+                <w:szCs w:val="24"/>
+              </w:rPr>
+            </w:pPr>
+            <w:r>
+              <w:rPr>
+                <w:rFonts w:ascii="Times New Roman" w:hAnsi="Times New Roman" w:cs="Times New Roman"/>
+                <w:sz w:val="24"/>
+                <w:szCs w:val="24"/>
+              </w:rPr>
+              <w:t>Upcoming</w:t>
+            </w:r>
+          </w:p>
+        </w:tc>
+        <w:tc>
+          <w:tcPr>
+            <w:tcW w:w="1159" w:type="pct"/>
+            <w:tcBorders>
+              <w:top w:val="single" w:sz="4" w:space="0" w:color="auto"/>
+              <w:left w:val="single" w:sz="4" w:space="0" w:color="auto"/>
+              <w:bottom w:val="single" w:sz="4" w:space="0" w:color="auto"/>
+              <w:right w:val="single" w:sz="4" w:space="0" w:color="auto"/>
+            </w:tcBorders>
+            <w:shd w:val="clear" w:color="auto" w:fill="FFE599" w:themeFill="accent4" w:themeFillTint="66"/>
+          </w:tcPr>
+          <w:p>
+            <w:pPr>
+              <w:pStyle w:val="DecimalAligned"/>
+              <w:jc w:val="center"/>
+              <w:rPr>
+                <w:rFonts w:ascii="Times New Roman" w:hAnsi="Times New Roman"/>
+                <w:sz w:val="24"/>
+                <w:szCs w:val="24"/>
+              </w:rPr>
+            </w:pPr>
+            <w:r>
+              <w:rPr>
+                <w:rFonts w:ascii="Times New Roman" w:hAnsi="Times New Roman"/>
+                <w:sz w:val="24"/>
+                <w:szCs w:val="24"/>
+              </w:rPr>
+              <w:t>0</w:t>
+            </w:r>
+          </w:p>
+        </w:tc>
+        <w:tc>
+          <w:tcPr>
+            <w:tcW w:w="1159" w:type="pct"/>
+            <w:tcBorders>
+              <w:top w:val="single" w:sz="4" w:space="0" w:color="auto"/>
+              <w:left w:val="single" w:sz="4" w:space="0" w:color="auto"/>
+              <w:bottom w:val="single" w:sz="4" w:space="0" w:color="auto"/>
+              <w:right w:val="single" w:sz="4" w:space="0" w:color="auto"/>
+            </w:tcBorders>
+            <w:shd w:val="clear" w:color="auto" w:fill="FFE599" w:themeFill="accent4" w:themeFillTint="66"/>
+          </w:tcPr>
+          <w:p>
+            <w:pPr>
+              <w:pStyle w:val="DecimalAligned"/>
+              <w:jc w:val="center"/>
+              <w:rPr>
+                <w:rFonts w:ascii="Times New Roman" w:hAnsi="Times New Roman"/>
+                <w:sz w:val="24"/>
+                <w:szCs w:val="24"/>
+              </w:rPr>
+            </w:pPr>
+            <w:r>
+              <w:rPr>
+                <w:rFonts w:ascii="Times New Roman" w:hAnsi="Times New Roman"/>
+                <w:sz w:val="24"/>
+                <w:szCs w:val="24"/>
+              </w:rPr>
+              <w:t>0</w:t>
+            </w:r>
+          </w:p>
+        </w:tc>
+        <w:tc>
+          <w:tcPr>
+            <w:tcW w:w="1072" w:type="pct"/>
+            <w:tcBorders>
+              <w:top w:val="single" w:sz="4" w:space="0" w:color="auto"/>
+              <w:left w:val="single" w:sz="4" w:space="0" w:color="auto"/>
+              <w:bottom w:val="single" w:sz="4" w:space="0" w:color="auto"/>
+              <w:right w:val="single" w:sz="4" w:space="0" w:color="auto"/>
+            </w:tcBorders>
+            <w:shd w:val="clear" w:color="auto" w:fill="FFE599" w:themeFill="accent4" w:themeFillTint="66"/>
+          </w:tcPr>
+          <w:p>
+            <w:pPr>
+              <w:pStyle w:val="DecimalAligned"/>
+              <w:jc w:val="center"/>
+              <w:rPr>
+                <w:rFonts w:ascii="Times New Roman" w:hAnsi="Times New Roman"/>
+                <w:sz w:val="24"/>
+                <w:szCs w:val="24"/>
+              </w:rPr>
+            </w:pPr>
+            <w:r>
+              <w:rPr>
+                <w:rFonts w:ascii="Times New Roman" w:hAnsi="Times New Roman"/>
+                <w:sz w:val="24"/>
+                <w:szCs w:val="24"/>
+              </w:rPr>
+              <w:t>0</w:t>
+            </w:r>
+          </w:p>
+        </w:tc>
+      </w:tr>
+      <w:tr>
+        <w:trPr>
+          <w:trHeight w:val="226"/>
+        </w:trPr>
+        <w:tc>
+          <w:tcPr>
+            <w:tcW w:w="1610" w:type="pct"/>
+            <w:tcBorders>
+              <w:top w:val="single" w:sz="4" w:space="0" w:color="auto"/>
+              <w:left w:val="single" w:sz="4" w:space="0" w:color="auto"/>
+              <w:bottom w:val="single" w:sz="4" w:space="0" w:color="auto"/>
+              <w:right w:val="single" w:sz="4" w:space="0" w:color="auto"/>
+            </w:tcBorders>
+            <w:shd w:val="clear" w:color="auto" w:fill="FFE599" w:themeFill="accent4" w:themeFillTint="66"/>
+            <w:noWrap/>
+          </w:tcPr>
+          <w:p>
+            <w:pPr>
+              <w:jc w:val="center"/>
+              <w:rPr>
+                <w:rFonts w:ascii="Times New Roman" w:hAnsi="Times New Roman" w:cs="Times New Roman"/>
+                <w:sz w:val="24"/>
+                <w:szCs w:val="24"/>
+              </w:rPr>
+            </w:pPr>
+            <w:r>
+              <w:rPr>
+                <w:rFonts w:ascii="Times New Roman" w:hAnsi="Times New Roman" w:cs="Times New Roman"/>
+                <w:sz w:val="24"/>
+                <w:szCs w:val="24"/>
+              </w:rPr>
+              <w:t>Upcoming</w:t>
+            </w:r>
+          </w:p>
+        </w:tc>
+        <w:tc>
+          <w:tcPr>
+            <w:tcW w:w="1159" w:type="pct"/>
+            <w:tcBorders>
+              <w:top w:val="single" w:sz="4" w:space="0" w:color="auto"/>
+              <w:left w:val="single" w:sz="4" w:space="0" w:color="auto"/>
+              <w:bottom w:val="single" w:sz="4" w:space="0" w:color="auto"/>
+              <w:right w:val="single" w:sz="4" w:space="0" w:color="auto"/>
+            </w:tcBorders>
+            <w:shd w:val="clear" w:color="auto" w:fill="FFE599" w:themeFill="accent4" w:themeFillTint="66"/>
+          </w:tcPr>
+          <w:p>
+            <w:pPr>
+              <w:pStyle w:val="DecimalAligned"/>
+              <w:jc w:val="center"/>
+              <w:rPr>
+                <w:rFonts w:ascii="Times New Roman" w:hAnsi="Times New Roman"/>
+                <w:sz w:val="24"/>
+                <w:szCs w:val="24"/>
+              </w:rPr>
+            </w:pPr>
+            <w:r>
+              <w:rPr>
+                <w:rFonts w:ascii="Times New Roman" w:hAnsi="Times New Roman"/>
+                <w:sz w:val="24"/>
+                <w:szCs w:val="24"/>
+              </w:rPr>
+              <w:t>0</w:t>
+            </w:r>
+          </w:p>
+        </w:tc>
+        <w:tc>
+          <w:tcPr>
+            <w:tcW w:w="1159" w:type="pct"/>
+            <w:tcBorders>
+              <w:top w:val="single" w:sz="4" w:space="0" w:color="auto"/>
+              <w:left w:val="single" w:sz="4" w:space="0" w:color="auto"/>
+              <w:bottom w:val="single" w:sz="4" w:space="0" w:color="auto"/>
+              <w:right w:val="single" w:sz="4" w:space="0" w:color="auto"/>
+            </w:tcBorders>
+            <w:shd w:val="clear" w:color="auto" w:fill="FFE599" w:themeFill="accent4" w:themeFillTint="66"/>
+          </w:tcPr>
+          <w:p>
+            <w:pPr>
+              <w:pStyle w:val="DecimalAligned"/>
+              <w:jc w:val="center"/>
+              <w:rPr>
+                <w:rFonts w:ascii="Times New Roman" w:hAnsi="Times New Roman"/>
+                <w:sz w:val="24"/>
+                <w:szCs w:val="24"/>
+              </w:rPr>
+            </w:pPr>
+            <w:r>
+              <w:rPr>
+                <w:rFonts w:ascii="Times New Roman" w:hAnsi="Times New Roman"/>
+                <w:sz w:val="24"/>
+                <w:szCs w:val="24"/>
+              </w:rPr>
+              <w:t>0</w:t>
+            </w:r>
+          </w:p>
+        </w:tc>
+        <w:tc>
+          <w:tcPr>
+            <w:tcW w:w="1072" w:type="pct"/>
+            <w:tcBorders>
+              <w:top w:val="single" w:sz="4" w:space="0" w:color="auto"/>
+              <w:left w:val="single" w:sz="4" w:space="0" w:color="auto"/>
+              <w:bottom w:val="single" w:sz="4" w:space="0" w:color="auto"/>
+              <w:right w:val="single" w:sz="4" w:space="0" w:color="auto"/>
+            </w:tcBorders>
+            <w:shd w:val="clear" w:color="auto" w:fill="FFE599" w:themeFill="accent4" w:themeFillTint="66"/>
+          </w:tcPr>
+          <w:p>
+            <w:pPr>
+              <w:pStyle w:val="DecimalAligned"/>
+              <w:jc w:val="center"/>
+              <w:rPr>
+                <w:rFonts w:ascii="Times New Roman" w:hAnsi="Times New Roman"/>
+                <w:sz w:val="24"/>
+                <w:szCs w:val="24"/>
+              </w:rPr>
+            </w:pPr>
+            <w:r>
+              <w:rPr>
+                <w:rFonts w:ascii="Times New Roman" w:hAnsi="Times New Roman"/>
+                <w:sz w:val="24"/>
+                <w:szCs w:val="24"/>
+              </w:rPr>
+              <w:t>0</w:t>
+            </w:r>
+          </w:p>
+        </w:tc>
+      </w:tr>
+      <w:tr>
+        <w:trPr>
+          <w:cnfStyle w:val="010000000000" w:firstRow="0" w:lastRow="1" w:firstColumn="0" w:lastColumn="0" w:oddVBand="0" w:evenVBand="0" w:oddHBand="0" w:evenHBand="0" w:firstRowFirstColumn="0" w:firstRowLastColumn="0" w:lastRowFirstColumn="0" w:lastRowLastColumn="0"/>
+          <w:trHeight w:val="162"/>
+        </w:trPr>
+        <w:tc>
+          <w:tcPr>
+            <w:tcW w:w="1610" w:type="pct"/>
+            <w:tcBorders>
+              <w:top w:val="single" w:sz="4" w:space="0" w:color="auto"/>
+            </w:tcBorders>
+            <w:noWrap/>
+          </w:tcPr>
+          <w:p>
+            <w:pPr>
+              <w:rPr>
+                <w:rFonts w:ascii="Times New Roman" w:hAnsi="Times New Roman" w:cs="Times New Roman"/>
+              </w:rPr>
+            </w:pPr>
+          </w:p>
+        </w:tc>
+        <w:tc>
+          <w:tcPr>
+            <w:tcW w:w="1159" w:type="pct"/>
+            <w:tcBorders>
+              <w:top w:val="single" w:sz="4" w:space="0" w:color="auto"/>
+            </w:tcBorders>
+          </w:tcPr>
+          <w:p>
+            <w:pPr>
+              <w:pStyle w:val="DecimalAligned"/>
+              <w:rPr>
+                <w:rFonts w:ascii="Times New Roman" w:hAnsi="Times New Roman"/>
+              </w:rPr>
+            </w:pPr>
+          </w:p>
+        </w:tc>
+        <w:tc>
+          <w:tcPr>
+            <w:tcW w:w="1159" w:type="pct"/>
+            <w:tcBorders>
+              <w:top w:val="single" w:sz="4" w:space="0" w:color="auto"/>
+            </w:tcBorders>
+          </w:tcPr>
+          <w:p>
+            <w:pPr>
+              <w:pStyle w:val="DecimalAligned"/>
+              <w:rPr>
+                <w:rFonts w:ascii="Times New Roman" w:hAnsi="Times New Roman"/>
+              </w:rPr>
+            </w:pPr>
+          </w:p>
+        </w:tc>
+        <w:tc>
+          <w:tcPr>
+            <w:tcW w:w="1072" w:type="pct"/>
+            <w:tcBorders>
+              <w:top w:val="single" w:sz="4" w:space="0" w:color="auto"/>
+            </w:tcBorders>
+          </w:tcPr>
+          <w:p>
+            <w:pPr>
+              <w:pStyle w:val="DecimalAligned"/>
+              <w:rPr>
+                <w:rFonts w:ascii="Times New Roman" w:hAnsi="Times New Roman"/>
+              </w:rPr>
+            </w:pPr>
+          </w:p>
+        </w:tc>
+      </w:tr>
+    </w:tbl>
+    <w:p>
+      <w:pPr>
+        <w:spacing w:before="120"/>
+        <w:rPr>
+          <w:rFonts w:ascii="Times New Roman" w:hAnsi="Times New Roman" w:cs="Times New Roman"/>
+        </w:rPr>
+      </w:pPr>
+    </w:p>
+    <w:p>
+      <w:pPr>
+        <w:spacing w:before="120"/>
+        <w:ind w:firstLine="221"/>
+        <w:rPr>
+          <w:rFonts w:ascii="Times New Roman" w:hAnsi="Times New Roman" w:cs="Times New Roman"/>
+        </w:rPr>
+      </w:pPr>
+    </w:p>
+    <w:p>
+      <w:pPr>
+        <w:spacing w:before="120"/>
+        <w:ind w:firstLine="221"/>
+        <w:rPr>
+          <w:rFonts w:ascii="Times New Roman" w:hAnsi="Times New Roman" w:cs="Times New Roman"/>
+        </w:rPr>
+      </w:pPr>
+    </w:p>
+    <w:p>
+      <w:pPr>
+        <w:spacing w:before="120"/>
+        <w:ind w:firstLine="221"/>
+        <w:rPr>
+          <w:rFonts w:ascii="Times New Roman" w:hAnsi="Times New Roman" w:cs="Times New Roman"/>
+        </w:rPr>
+      </w:pPr>
+    </w:p>
+    <w:p>
+      <w:pPr>
+        <w:spacing w:before="120"/>
+        <w:ind w:firstLine="221"/>
+        <w:rPr>
+          <w:rFonts w:ascii="Times New Roman" w:hAnsi="Times New Roman" w:cs="Times New Roman"/>
+        </w:rPr>
+      </w:pPr>
+    </w:p>
+    <w:p>
+      <w:pPr>
+        <w:spacing w:before="120"/>
+        <w:ind w:firstLine="221"/>
+        <w:rPr>
+          <w:rFonts w:ascii="Times New Roman" w:hAnsi="Times New Roman" w:cs="Times New Roman"/>
+        </w:rPr>
+      </w:pPr>
+    </w:p>
+    <w:p>
+      <w:pPr>
+        <w:spacing w:before="120"/>
+        <w:ind w:firstLine="221"/>
+        <w:rPr>
+          <w:rFonts w:ascii="Times New Roman" w:hAnsi="Times New Roman" w:cs="Times New Roman"/>
+        </w:rPr>
+      </w:pPr>
+    </w:p>
+    <w:p>
+      <w:pPr>
+        <w:spacing w:before="120"/>
+        <w:ind w:firstLine="221"/>
+        <w:rPr>
+          <w:rFonts w:ascii="Times New Roman" w:hAnsi="Times New Roman" w:cs="Times New Roman"/>
+        </w:rPr>
+      </w:pPr>
+    </w:p>
+    <w:p>
+      <w:pPr>
+        <w:spacing w:before="120"/>
+        <w:ind w:firstLine="221"/>
+        <w:rPr>
+          <w:rFonts w:ascii="Times New Roman" w:hAnsi="Times New Roman" w:cs="Times New Roman"/>
+        </w:rPr>
+      </w:pPr>
+    </w:p>
+    <w:p>
+      <w:pPr>
+        <w:spacing w:before="120"/>
+        <w:ind w:firstLine="221"/>
+        <w:rPr>
+          <w:rFonts w:ascii="Times New Roman" w:hAnsi="Times New Roman" w:cs="Times New Roman"/>
         </w:rPr>
       </w:pPr>
     </w:p>
@@ -14192,12 +18491,12 @@
       </w:pPr>
     </w:p>
     <w:sectPr>
-      <w:headerReference w:type="even" r:id="rId10"/>
-      <w:headerReference w:type="default" r:id="rId11"/>
-      <w:footerReference w:type="even" r:id="rId12"/>
-      <w:footerReference w:type="default" r:id="rId13"/>
-      <w:headerReference w:type="first" r:id="rId14"/>
-      <w:footerReference w:type="first" r:id="rId15"/>
+      <w:headerReference w:type="even" r:id="rId14"/>
+      <w:headerReference w:type="default" r:id="rId15"/>
+      <w:footerReference w:type="even" r:id="rId16"/>
+      <w:footerReference w:type="default" r:id="rId17"/>
+      <w:headerReference w:type="first" r:id="rId18"/>
+      <w:footerReference w:type="first" r:id="rId19"/>
       <w:pgSz w:w="11906" w:h="16838" w:code="9"/>
       <w:pgMar w:top="1440" w:right="1440" w:bottom="1440" w:left="1440" w:header="720" w:footer="720" w:gutter="0"/>
       <w:cols w:space="720"/>
@@ -14208,7 +18507,7 @@
 </file>
 
 <file path=word/endnotes.xml><?xml version="1.0" encoding="utf-8"?>
-<w:endnotes xmlns:wpc="http://schemas.microsoft.com/office/word/2010/wordprocessingCanvas" xmlns:cx="http://schemas.microsoft.com/office/drawing/2014/chartex" xmlns:cx1="http://schemas.microsoft.com/office/drawing/2015/9/8/chartex" xmlns:cx2="http://schemas.microsoft.com/office/drawing/2015/10/21/chartex" xmlns:cx3="http://schemas.microsoft.com/office/drawing/2016/5/9/chartex" xmlns:cx4="http://schemas.microsoft.com/office/drawing/2016/5/10/chartex" xmlns:cx5="http://schemas.microsoft.com/office/drawing/2016/5/11/chartex" xmlns:cx6="http://schemas.microsoft.com/office/drawing/2016/5/12/chartex" xmlns:cx7="http://schemas.microsoft.com/office/drawing/2016/5/13/chartex" xmlns:cx8="http://schemas.microsoft.com/office/drawing/2016/5/14/chartex" xmlns:mc="http://schemas.openxmlformats.org/markup-compatibility/2006" xmlns:aink="http://schemas.microsoft.com/office/drawing/2016/ink" xmlns:am3d="http://schemas.microsoft.com/office/drawing/2017/model3d" xmlns:o="urn:schemas-microsoft-com:office:office" xmlns:oel="http://schemas.microsoft.com/office/2019/extlst" xmlns:r="http://schemas.openxmlformats.org/officeDocument/2006/relationships" xmlns:m="http://schemas.openxmlformats.org/officeDocument/2006/math" xmlns:v="urn:schemas-microsoft-com:vml" xmlns:wp14="http://schemas.microsoft.com/office/word/2010/wordprocessingDrawing" xmlns:wp="http://schemas.openxmlformats.org/drawingml/2006/wordprocessingDrawing" xmlns:w10="urn:schemas-microsoft-com:office:word" xmlns:w="http://schemas.openxmlformats.org/wordprocessingml/2006/main" xmlns:w14="http://schemas.microsoft.com/office/word/2010/wordml" xmlns:w15="http://schemas.microsoft.com/office/word/2012/wordml" xmlns:w16cex="http://schemas.microsoft.com/office/word/2018/wordml/cex" xmlns:w16cid="http://schemas.microsoft.com/office/word/2016/wordml/cid" xmlns:w16="http://schemas.microsoft.com/office/word/2018/wordml" xmlns:w16sdtdh="http://schemas.microsoft.com/office/word/2020/wordml/sdtdatahash" xmlns:w16se="http://schemas.microsoft.com/office/word/2015/wordml/symex" xmlns:wpg="http://schemas.microsoft.com/office/word/2010/wordprocessingGroup" xmlns:wpi="http://schemas.microsoft.com/office/word/2010/wordprocessingInk" xmlns:wne="http://schemas.microsoft.com/office/word/2006/wordml" xmlns:wps="http://schemas.microsoft.com/office/word/2010/wordprocessingShape" mc:Ignorable="w14 w15 w16se w16cid w16 w16cex w16sdtdh wp14">
+<w:endnotes xmlns:wpc="http://schemas.microsoft.com/office/word/2010/wordprocessingCanvas" xmlns:cx="http://schemas.microsoft.com/office/drawing/2014/chartex" xmlns:cx1="http://schemas.microsoft.com/office/drawing/2015/9/8/chartex" xmlns:cx2="http://schemas.microsoft.com/office/drawing/2015/10/21/chartex" xmlns:cx3="http://schemas.microsoft.com/office/drawing/2016/5/9/chartex" xmlns:cx4="http://schemas.microsoft.com/office/drawing/2016/5/10/chartex" xmlns:cx5="http://schemas.microsoft.com/office/drawing/2016/5/11/chartex" xmlns:cx6="http://schemas.microsoft.com/office/drawing/2016/5/12/chartex" xmlns:cx7="http://schemas.microsoft.com/office/drawing/2016/5/13/chartex" xmlns:cx8="http://schemas.microsoft.com/office/drawing/2016/5/14/chartex" xmlns:mc="http://schemas.openxmlformats.org/markup-compatibility/2006" xmlns:aink="http://schemas.microsoft.com/office/drawing/2016/ink" xmlns:am3d="http://schemas.microsoft.com/office/drawing/2017/model3d" xmlns:o="urn:schemas-microsoft-com:office:office" xmlns:r="http://schemas.openxmlformats.org/officeDocument/2006/relationships" xmlns:m="http://schemas.openxmlformats.org/officeDocument/2006/math" xmlns:v="urn:schemas-microsoft-com:vml" xmlns:wp14="http://schemas.microsoft.com/office/word/2010/wordprocessingDrawing" xmlns:wp="http://schemas.openxmlformats.org/drawingml/2006/wordprocessingDrawing" xmlns:w10="urn:schemas-microsoft-com:office:word" xmlns:w="http://schemas.openxmlformats.org/wordprocessingml/2006/main" xmlns:w14="http://schemas.microsoft.com/office/word/2010/wordml" xmlns:w15="http://schemas.microsoft.com/office/word/2012/wordml" xmlns:w16cid="http://schemas.microsoft.com/office/word/2016/wordml/cid" xmlns:w16se="http://schemas.microsoft.com/office/word/2015/wordml/symex" xmlns:wpg="http://schemas.microsoft.com/office/word/2010/wordprocessingGroup" xmlns:wpi="http://schemas.microsoft.com/office/word/2010/wordprocessingInk" xmlns:wne="http://schemas.microsoft.com/office/word/2006/wordml" xmlns:wps="http://schemas.microsoft.com/office/word/2010/wordprocessingShape" mc:Ignorable="w14 w15 w16se w16cid wp14">
   <w:endnote w:type="separator" w:id="-1">
     <w:p>
       <w:pPr>
@@ -14233,7 +18532,7 @@
 </file>
 
 <file path=word/footer1.xml><?xml version="1.0" encoding="utf-8"?>
-<w:ftr xmlns:wpc="http://schemas.microsoft.com/office/word/2010/wordprocessingCanvas" xmlns:cx="http://schemas.microsoft.com/office/drawing/2014/chartex" xmlns:cx1="http://schemas.microsoft.com/office/drawing/2015/9/8/chartex" xmlns:cx2="http://schemas.microsoft.com/office/drawing/2015/10/21/chartex" xmlns:cx3="http://schemas.microsoft.com/office/drawing/2016/5/9/chartex" xmlns:cx4="http://schemas.microsoft.com/office/drawing/2016/5/10/chartex" xmlns:cx5="http://schemas.microsoft.com/office/drawing/2016/5/11/chartex" xmlns:cx6="http://schemas.microsoft.com/office/drawing/2016/5/12/chartex" xmlns:cx7="http://schemas.microsoft.com/office/drawing/2016/5/13/chartex" xmlns:cx8="http://schemas.microsoft.com/office/drawing/2016/5/14/chartex" xmlns:mc="http://schemas.openxmlformats.org/markup-compatibility/2006" xmlns:aink="http://schemas.microsoft.com/office/drawing/2016/ink" xmlns:am3d="http://schemas.microsoft.com/office/drawing/2017/model3d" xmlns:o="urn:schemas-microsoft-com:office:office" xmlns:oel="http://schemas.microsoft.com/office/2019/extlst" xmlns:r="http://schemas.openxmlformats.org/officeDocument/2006/relationships" xmlns:m="http://schemas.openxmlformats.org/officeDocument/2006/math" xmlns:v="urn:schemas-microsoft-com:vml" xmlns:wp14="http://schemas.microsoft.com/office/word/2010/wordprocessingDrawing" xmlns:wp="http://schemas.openxmlformats.org/drawingml/2006/wordprocessingDrawing" xmlns:w10="urn:schemas-microsoft-com:office:word" xmlns:w="http://schemas.openxmlformats.org/wordprocessingml/2006/main" xmlns:w14="http://schemas.microsoft.com/office/word/2010/wordml" xmlns:w15="http://schemas.microsoft.com/office/word/2012/wordml" xmlns:w16cex="http://schemas.microsoft.com/office/word/2018/wordml/cex" xmlns:w16cid="http://schemas.microsoft.com/office/word/2016/wordml/cid" xmlns:w16="http://schemas.microsoft.com/office/word/2018/wordml" xmlns:w16sdtdh="http://schemas.microsoft.com/office/word/2020/wordml/sdtdatahash" xmlns:w16se="http://schemas.microsoft.com/office/word/2015/wordml/symex" xmlns:wpg="http://schemas.microsoft.com/office/word/2010/wordprocessingGroup" xmlns:wpi="http://schemas.microsoft.com/office/word/2010/wordprocessingInk" xmlns:wne="http://schemas.microsoft.com/office/word/2006/wordml" xmlns:wps="http://schemas.microsoft.com/office/word/2010/wordprocessingShape" mc:Ignorable="w14 w15 w16se w16cid w16 w16cex w16sdtdh wp14">
+<w:ftr xmlns:wpc="http://schemas.microsoft.com/office/word/2010/wordprocessingCanvas" xmlns:cx="http://schemas.microsoft.com/office/drawing/2014/chartex" xmlns:cx1="http://schemas.microsoft.com/office/drawing/2015/9/8/chartex" xmlns:cx2="http://schemas.microsoft.com/office/drawing/2015/10/21/chartex" xmlns:cx3="http://schemas.microsoft.com/office/drawing/2016/5/9/chartex" xmlns:cx4="http://schemas.microsoft.com/office/drawing/2016/5/10/chartex" xmlns:cx5="http://schemas.microsoft.com/office/drawing/2016/5/11/chartex" xmlns:cx6="http://schemas.microsoft.com/office/drawing/2016/5/12/chartex" xmlns:cx7="http://schemas.microsoft.com/office/drawing/2016/5/13/chartex" xmlns:cx8="http://schemas.microsoft.com/office/drawing/2016/5/14/chartex" xmlns:mc="http://schemas.openxmlformats.org/markup-compatibility/2006" xmlns:aink="http://schemas.microsoft.com/office/drawing/2016/ink" xmlns:am3d="http://schemas.microsoft.com/office/drawing/2017/model3d" xmlns:o="urn:schemas-microsoft-com:office:office" xmlns:r="http://schemas.openxmlformats.org/officeDocument/2006/relationships" xmlns:m="http://schemas.openxmlformats.org/officeDocument/2006/math" xmlns:v="urn:schemas-microsoft-com:vml" xmlns:wp14="http://schemas.microsoft.com/office/word/2010/wordprocessingDrawing" xmlns:wp="http://schemas.openxmlformats.org/drawingml/2006/wordprocessingDrawing" xmlns:w10="urn:schemas-microsoft-com:office:word" xmlns:w="http://schemas.openxmlformats.org/wordprocessingml/2006/main" xmlns:w14="http://schemas.microsoft.com/office/word/2010/wordml" xmlns:w15="http://schemas.microsoft.com/office/word/2012/wordml" xmlns:w16cid="http://schemas.microsoft.com/office/word/2016/wordml/cid" xmlns:w16se="http://schemas.microsoft.com/office/word/2015/wordml/symex" xmlns:wpg="http://schemas.microsoft.com/office/word/2010/wordprocessingGroup" xmlns:wpi="http://schemas.microsoft.com/office/word/2010/wordprocessingInk" xmlns:wne="http://schemas.microsoft.com/office/word/2006/wordml" xmlns:wps="http://schemas.microsoft.com/office/word/2010/wordprocessingShape" mc:Ignorable="w14 w15 w16se w16cid wp14">
   <w:p>
     <w:pPr>
       <w:pStyle w:val="Footer"/>
@@ -14243,7 +18542,7 @@
 </file>
 
 <file path=word/footer2.xml><?xml version="1.0" encoding="utf-8"?>
-<w:ftr xmlns:wpc="http://schemas.microsoft.com/office/word/2010/wordprocessingCanvas" xmlns:cx="http://schemas.microsoft.com/office/drawing/2014/chartex" xmlns:cx1="http://schemas.microsoft.com/office/drawing/2015/9/8/chartex" xmlns:cx2="http://schemas.microsoft.com/office/drawing/2015/10/21/chartex" xmlns:cx3="http://schemas.microsoft.com/office/drawing/2016/5/9/chartex" xmlns:cx4="http://schemas.microsoft.com/office/drawing/2016/5/10/chartex" xmlns:cx5="http://schemas.microsoft.com/office/drawing/2016/5/11/chartex" xmlns:cx6="http://schemas.microsoft.com/office/drawing/2016/5/12/chartex" xmlns:cx7="http://schemas.microsoft.com/office/drawing/2016/5/13/chartex" xmlns:cx8="http://schemas.microsoft.com/office/drawing/2016/5/14/chartex" xmlns:mc="http://schemas.openxmlformats.org/markup-compatibility/2006" xmlns:aink="http://schemas.microsoft.com/office/drawing/2016/ink" xmlns:am3d="http://schemas.microsoft.com/office/drawing/2017/model3d" xmlns:o="urn:schemas-microsoft-com:office:office" xmlns:oel="http://schemas.microsoft.com/office/2019/extlst" xmlns:r="http://schemas.openxmlformats.org/officeDocument/2006/relationships" xmlns:m="http://schemas.openxmlformats.org/officeDocument/2006/math" xmlns:v="urn:schemas-microsoft-com:vml" xmlns:wp14="http://schemas.microsoft.com/office/word/2010/wordprocessingDrawing" xmlns:wp="http://schemas.openxmlformats.org/drawingml/2006/wordprocessingDrawing" xmlns:w10="urn:schemas-microsoft-com:office:word" xmlns:w="http://schemas.openxmlformats.org/wordprocessingml/2006/main" xmlns:w14="http://schemas.microsoft.com/office/word/2010/wordml" xmlns:w15="http://schemas.microsoft.com/office/word/2012/wordml" xmlns:w16cex="http://schemas.microsoft.com/office/word/2018/wordml/cex" xmlns:w16cid="http://schemas.microsoft.com/office/word/2016/wordml/cid" xmlns:w16="http://schemas.microsoft.com/office/word/2018/wordml" xmlns:w16sdtdh="http://schemas.microsoft.com/office/word/2020/wordml/sdtdatahash" xmlns:w16se="http://schemas.microsoft.com/office/word/2015/wordml/symex" xmlns:wpg="http://schemas.microsoft.com/office/word/2010/wordprocessingGroup" xmlns:wpi="http://schemas.microsoft.com/office/word/2010/wordprocessingInk" xmlns:wne="http://schemas.microsoft.com/office/word/2006/wordml" xmlns:wps="http://schemas.microsoft.com/office/word/2010/wordprocessingShape" mc:Ignorable="w14 w15 w16se w16cid w16 w16cex w16sdtdh wp14">
+<w:ftr xmlns:wpc="http://schemas.microsoft.com/office/word/2010/wordprocessingCanvas" xmlns:cx="http://schemas.microsoft.com/office/drawing/2014/chartex" xmlns:cx1="http://schemas.microsoft.com/office/drawing/2015/9/8/chartex" xmlns:cx2="http://schemas.microsoft.com/office/drawing/2015/10/21/chartex" xmlns:cx3="http://schemas.microsoft.com/office/drawing/2016/5/9/chartex" xmlns:cx4="http://schemas.microsoft.com/office/drawing/2016/5/10/chartex" xmlns:cx5="http://schemas.microsoft.com/office/drawing/2016/5/11/chartex" xmlns:cx6="http://schemas.microsoft.com/office/drawing/2016/5/12/chartex" xmlns:cx7="http://schemas.microsoft.com/office/drawing/2016/5/13/chartex" xmlns:cx8="http://schemas.microsoft.com/office/drawing/2016/5/14/chartex" xmlns:mc="http://schemas.openxmlformats.org/markup-compatibility/2006" xmlns:aink="http://schemas.microsoft.com/office/drawing/2016/ink" xmlns:am3d="http://schemas.microsoft.com/office/drawing/2017/model3d" xmlns:o="urn:schemas-microsoft-com:office:office" xmlns:r="http://schemas.openxmlformats.org/officeDocument/2006/relationships" xmlns:m="http://schemas.openxmlformats.org/officeDocument/2006/math" xmlns:v="urn:schemas-microsoft-com:vml" xmlns:wp14="http://schemas.microsoft.com/office/word/2010/wordprocessingDrawing" xmlns:wp="http://schemas.openxmlformats.org/drawingml/2006/wordprocessingDrawing" xmlns:w10="urn:schemas-microsoft-com:office:word" xmlns:w="http://schemas.openxmlformats.org/wordprocessingml/2006/main" xmlns:w14="http://schemas.microsoft.com/office/word/2010/wordml" xmlns:w15="http://schemas.microsoft.com/office/word/2012/wordml" xmlns:w16cid="http://schemas.microsoft.com/office/word/2016/wordml/cid" xmlns:w16se="http://schemas.microsoft.com/office/word/2015/wordml/symex" xmlns:wpg="http://schemas.microsoft.com/office/word/2010/wordprocessingGroup" xmlns:wpi="http://schemas.microsoft.com/office/word/2010/wordprocessingInk" xmlns:wne="http://schemas.microsoft.com/office/word/2006/wordml" xmlns:wps="http://schemas.microsoft.com/office/word/2010/wordprocessingShape" mc:Ignorable="w14 w15 w16se w16cid wp14">
   <w:p>
     <w:pPr>
       <w:pStyle w:val="Footer"/>
@@ -14253,7 +18552,7 @@
 </file>
 
 <file path=word/footer3.xml><?xml version="1.0" encoding="utf-8"?>
-<w:ftr xmlns:wpc="http://schemas.microsoft.com/office/word/2010/wordprocessingCanvas" xmlns:cx="http://schemas.microsoft.com/office/drawing/2014/chartex" xmlns:cx1="http://schemas.microsoft.com/office/drawing/2015/9/8/chartex" xmlns:cx2="http://schemas.microsoft.com/office/drawing/2015/10/21/chartex" xmlns:cx3="http://schemas.microsoft.com/office/drawing/2016/5/9/chartex" xmlns:cx4="http://schemas.microsoft.com/office/drawing/2016/5/10/chartex" xmlns:cx5="http://schemas.microsoft.com/office/drawing/2016/5/11/chartex" xmlns:cx6="http://schemas.microsoft.com/office/drawing/2016/5/12/chartex" xmlns:cx7="http://schemas.microsoft.com/office/drawing/2016/5/13/chartex" xmlns:cx8="http://schemas.microsoft.com/office/drawing/2016/5/14/chartex" xmlns:mc="http://schemas.openxmlformats.org/markup-compatibility/2006" xmlns:aink="http://schemas.microsoft.com/office/drawing/2016/ink" xmlns:am3d="http://schemas.microsoft.com/office/drawing/2017/model3d" xmlns:o="urn:schemas-microsoft-com:office:office" xmlns:oel="http://schemas.microsoft.com/office/2019/extlst" xmlns:r="http://schemas.openxmlformats.org/officeDocument/2006/relationships" xmlns:m="http://schemas.openxmlformats.org/officeDocument/2006/math" xmlns:v="urn:schemas-microsoft-com:vml" xmlns:wp14="http://schemas.microsoft.com/office/word/2010/wordprocessingDrawing" xmlns:wp="http://schemas.openxmlformats.org/drawingml/2006/wordprocessingDrawing" xmlns:w10="urn:schemas-microsoft-com:office:word" xmlns:w="http://schemas.openxmlformats.org/wordprocessingml/2006/main" xmlns:w14="http://schemas.microsoft.com/office/word/2010/wordml" xmlns:w15="http://schemas.microsoft.com/office/word/2012/wordml" xmlns:w16cex="http://schemas.microsoft.com/office/word/2018/wordml/cex" xmlns:w16cid="http://schemas.microsoft.com/office/word/2016/wordml/cid" xmlns:w16="http://schemas.microsoft.com/office/word/2018/wordml" xmlns:w16sdtdh="http://schemas.microsoft.com/office/word/2020/wordml/sdtdatahash" xmlns:w16se="http://schemas.microsoft.com/office/word/2015/wordml/symex" xmlns:wpg="http://schemas.microsoft.com/office/word/2010/wordprocessingGroup" xmlns:wpi="http://schemas.microsoft.com/office/word/2010/wordprocessingInk" xmlns:wne="http://schemas.microsoft.com/office/word/2006/wordml" xmlns:wps="http://schemas.microsoft.com/office/word/2010/wordprocessingShape" mc:Ignorable="w14 w15 w16se w16cid w16 w16cex w16sdtdh wp14">
+<w:ftr xmlns:wpc="http://schemas.microsoft.com/office/word/2010/wordprocessingCanvas" xmlns:cx="http://schemas.microsoft.com/office/drawing/2014/chartex" xmlns:cx1="http://schemas.microsoft.com/office/drawing/2015/9/8/chartex" xmlns:cx2="http://schemas.microsoft.com/office/drawing/2015/10/21/chartex" xmlns:cx3="http://schemas.microsoft.com/office/drawing/2016/5/9/chartex" xmlns:cx4="http://schemas.microsoft.com/office/drawing/2016/5/10/chartex" xmlns:cx5="http://schemas.microsoft.com/office/drawing/2016/5/11/chartex" xmlns:cx6="http://schemas.microsoft.com/office/drawing/2016/5/12/chartex" xmlns:cx7="http://schemas.microsoft.com/office/drawing/2016/5/13/chartex" xmlns:cx8="http://schemas.microsoft.com/office/drawing/2016/5/14/chartex" xmlns:mc="http://schemas.openxmlformats.org/markup-compatibility/2006" xmlns:aink="http://schemas.microsoft.com/office/drawing/2016/ink" xmlns:am3d="http://schemas.microsoft.com/office/drawing/2017/model3d" xmlns:o="urn:schemas-microsoft-com:office:office" xmlns:r="http://schemas.openxmlformats.org/officeDocument/2006/relationships" xmlns:m="http://schemas.openxmlformats.org/officeDocument/2006/math" xmlns:v="urn:schemas-microsoft-com:vml" xmlns:wp14="http://schemas.microsoft.com/office/word/2010/wordprocessingDrawing" xmlns:wp="http://schemas.openxmlformats.org/drawingml/2006/wordprocessingDrawing" xmlns:w10="urn:schemas-microsoft-com:office:word" xmlns:w="http://schemas.openxmlformats.org/wordprocessingml/2006/main" xmlns:w14="http://schemas.microsoft.com/office/word/2010/wordml" xmlns:w15="http://schemas.microsoft.com/office/word/2012/wordml" xmlns:w16cid="http://schemas.microsoft.com/office/word/2016/wordml/cid" xmlns:w16se="http://schemas.microsoft.com/office/word/2015/wordml/symex" xmlns:wpg="http://schemas.microsoft.com/office/word/2010/wordprocessingGroup" xmlns:wpi="http://schemas.microsoft.com/office/word/2010/wordprocessingInk" xmlns:wne="http://schemas.microsoft.com/office/word/2006/wordml" xmlns:wps="http://schemas.microsoft.com/office/word/2010/wordprocessingShape" mc:Ignorable="w14 w15 w16se w16cid wp14">
   <w:p>
     <w:pPr>
       <w:pStyle w:val="Footer"/>
@@ -14263,7 +18562,7 @@
 </file>
 
 <file path=word/footnotes.xml><?xml version="1.0" encoding="utf-8"?>
-<w:footnotes xmlns:wpc="http://schemas.microsoft.com/office/word/2010/wordprocessingCanvas" xmlns:cx="http://schemas.microsoft.com/office/drawing/2014/chartex" xmlns:cx1="http://schemas.microsoft.com/office/drawing/2015/9/8/chartex" xmlns:cx2="http://schemas.microsoft.com/office/drawing/2015/10/21/chartex" xmlns:cx3="http://schemas.microsoft.com/office/drawing/2016/5/9/chartex" xmlns:cx4="http://schemas.microsoft.com/office/drawing/2016/5/10/chartex" xmlns:cx5="http://schemas.microsoft.com/office/drawing/2016/5/11/chartex" xmlns:cx6="http://schemas.microsoft.com/office/drawing/2016/5/12/chartex" xmlns:cx7="http://schemas.microsoft.com/office/drawing/2016/5/13/chartex" xmlns:cx8="http://schemas.microsoft.com/office/drawing/2016/5/14/chartex" xmlns:mc="http://schemas.openxmlformats.org/markup-compatibility/2006" xmlns:aink="http://schemas.microsoft.com/office/drawing/2016/ink" xmlns:am3d="http://schemas.microsoft.com/office/drawing/2017/model3d" xmlns:o="urn:schemas-microsoft-com:office:office" xmlns:oel="http://schemas.microsoft.com/office/2019/extlst" xmlns:r="http://schemas.openxmlformats.org/officeDocument/2006/relationships" xmlns:m="http://schemas.openxmlformats.org/officeDocument/2006/math" xmlns:v="urn:schemas-microsoft-com:vml" xmlns:wp14="http://schemas.microsoft.com/office/word/2010/wordprocessingDrawing" xmlns:wp="http://schemas.openxmlformats.org/drawingml/2006/wordprocessingDrawing" xmlns:w10="urn:schemas-microsoft-com:office:word" xmlns:w="http://schemas.openxmlformats.org/wordprocessingml/2006/main" xmlns:w14="http://schemas.microsoft.com/office/word/2010/wordml" xmlns:w15="http://schemas.microsoft.com/office/word/2012/wordml" xmlns:w16cex="http://schemas.microsoft.com/office/word/2018/wordml/cex" xmlns:w16cid="http://schemas.microsoft.com/office/word/2016/wordml/cid" xmlns:w16="http://schemas.microsoft.com/office/word/2018/wordml" xmlns:w16sdtdh="http://schemas.microsoft.com/office/word/2020/wordml/sdtdatahash" xmlns:w16se="http://schemas.microsoft.com/office/word/2015/wordml/symex" xmlns:wpg="http://schemas.microsoft.com/office/word/2010/wordprocessingGroup" xmlns:wpi="http://schemas.microsoft.com/office/word/2010/wordprocessingInk" xmlns:wne="http://schemas.microsoft.com/office/word/2006/wordml" xmlns:wps="http://schemas.microsoft.com/office/word/2010/wordprocessingShape" mc:Ignorable="w14 w15 w16se w16cid w16 w16cex w16sdtdh wp14">
+<w:footnotes xmlns:wpc="http://schemas.microsoft.com/office/word/2010/wordprocessingCanvas" xmlns:cx="http://schemas.microsoft.com/office/drawing/2014/chartex" xmlns:cx1="http://schemas.microsoft.com/office/drawing/2015/9/8/chartex" xmlns:cx2="http://schemas.microsoft.com/office/drawing/2015/10/21/chartex" xmlns:cx3="http://schemas.microsoft.com/office/drawing/2016/5/9/chartex" xmlns:cx4="http://schemas.microsoft.com/office/drawing/2016/5/10/chartex" xmlns:cx5="http://schemas.microsoft.com/office/drawing/2016/5/11/chartex" xmlns:cx6="http://schemas.microsoft.com/office/drawing/2016/5/12/chartex" xmlns:cx7="http://schemas.microsoft.com/office/drawing/2016/5/13/chartex" xmlns:cx8="http://schemas.microsoft.com/office/drawing/2016/5/14/chartex" xmlns:mc="http://schemas.openxmlformats.org/markup-compatibility/2006" xmlns:aink="http://schemas.microsoft.com/office/drawing/2016/ink" xmlns:am3d="http://schemas.microsoft.com/office/drawing/2017/model3d" xmlns:o="urn:schemas-microsoft-com:office:office" xmlns:r="http://schemas.openxmlformats.org/officeDocument/2006/relationships" xmlns:m="http://schemas.openxmlformats.org/officeDocument/2006/math" xmlns:v="urn:schemas-microsoft-com:vml" xmlns:wp14="http://schemas.microsoft.com/office/word/2010/wordprocessingDrawing" xmlns:wp="http://schemas.openxmlformats.org/drawingml/2006/wordprocessingDrawing" xmlns:w10="urn:schemas-microsoft-com:office:word" xmlns:w="http://schemas.openxmlformats.org/wordprocessingml/2006/main" xmlns:w14="http://schemas.microsoft.com/office/word/2010/wordml" xmlns:w15="http://schemas.microsoft.com/office/word/2012/wordml" xmlns:w16cid="http://schemas.microsoft.com/office/word/2016/wordml/cid" xmlns:w16se="http://schemas.microsoft.com/office/word/2015/wordml/symex" xmlns:wpg="http://schemas.microsoft.com/office/word/2010/wordprocessingGroup" xmlns:wpi="http://schemas.microsoft.com/office/word/2010/wordprocessingInk" xmlns:wne="http://schemas.microsoft.com/office/word/2006/wordml" xmlns:wps="http://schemas.microsoft.com/office/word/2010/wordprocessingShape" mc:Ignorable="w14 w15 w16se w16cid wp14">
   <w:footnote w:type="separator" w:id="-1">
     <w:p>
       <w:pPr>
@@ -14288,7 +18587,7 @@
 </file>
 
 <file path=word/header1.xml><?xml version="1.0" encoding="utf-8"?>
-<w:hdr xmlns:wpc="http://schemas.microsoft.com/office/word/2010/wordprocessingCanvas" xmlns:cx="http://schemas.microsoft.com/office/drawing/2014/chartex" xmlns:cx1="http://schemas.microsoft.com/office/drawing/2015/9/8/chartex" xmlns:cx2="http://schemas.microsoft.com/office/drawing/2015/10/21/chartex" xmlns:cx3="http://schemas.microsoft.com/office/drawing/2016/5/9/chartex" xmlns:cx4="http://schemas.microsoft.com/office/drawing/2016/5/10/chartex" xmlns:cx5="http://schemas.microsoft.com/office/drawing/2016/5/11/chartex" xmlns:cx6="http://schemas.microsoft.com/office/drawing/2016/5/12/chartex" xmlns:cx7="http://schemas.microsoft.com/office/drawing/2016/5/13/chartex" xmlns:cx8="http://schemas.microsoft.com/office/drawing/2016/5/14/chartex" xmlns:mc="http://schemas.openxmlformats.org/markup-compatibility/2006" xmlns:aink="http://schemas.microsoft.com/office/drawing/2016/ink" xmlns:am3d="http://schemas.microsoft.com/office/drawing/2017/model3d" xmlns:o="urn:schemas-microsoft-com:office:office" xmlns:oel="http://schemas.microsoft.com/office/2019/extlst" xmlns:r="http://schemas.openxmlformats.org/officeDocument/2006/relationships" xmlns:m="http://schemas.openxmlformats.org/officeDocument/2006/math" xmlns:v="urn:schemas-microsoft-com:vml" xmlns:wp14="http://schemas.microsoft.com/office/word/2010/wordprocessingDrawing" xmlns:wp="http://schemas.openxmlformats.org/drawingml/2006/wordprocessingDrawing" xmlns:w10="urn:schemas-microsoft-com:office:word" xmlns:w="http://schemas.openxmlformats.org/wordprocessingml/2006/main" xmlns:w14="http://schemas.microsoft.com/office/word/2010/wordml" xmlns:w15="http://schemas.microsoft.com/office/word/2012/wordml" xmlns:w16cex="http://schemas.microsoft.com/office/word/2018/wordml/cex" xmlns:w16cid="http://schemas.microsoft.com/office/word/2016/wordml/cid" xmlns:w16="http://schemas.microsoft.com/office/word/2018/wordml" xmlns:w16sdtdh="http://schemas.microsoft.com/office/word/2020/wordml/sdtdatahash" xmlns:w16se="http://schemas.microsoft.com/office/word/2015/wordml/symex" xmlns:wpg="http://schemas.microsoft.com/office/word/2010/wordprocessingGroup" xmlns:wpi="http://schemas.microsoft.com/office/word/2010/wordprocessingInk" xmlns:wne="http://schemas.microsoft.com/office/word/2006/wordml" xmlns:wps="http://schemas.microsoft.com/office/word/2010/wordprocessingShape" mc:Ignorable="w14 w15 w16se w16cid w16 w16cex w16sdtdh wp14">
+<w:hdr xmlns:wpc="http://schemas.microsoft.com/office/word/2010/wordprocessingCanvas" xmlns:cx="http://schemas.microsoft.com/office/drawing/2014/chartex" xmlns:cx1="http://schemas.microsoft.com/office/drawing/2015/9/8/chartex" xmlns:cx2="http://schemas.microsoft.com/office/drawing/2015/10/21/chartex" xmlns:cx3="http://schemas.microsoft.com/office/drawing/2016/5/9/chartex" xmlns:cx4="http://schemas.microsoft.com/office/drawing/2016/5/10/chartex" xmlns:cx5="http://schemas.microsoft.com/office/drawing/2016/5/11/chartex" xmlns:cx6="http://schemas.microsoft.com/office/drawing/2016/5/12/chartex" xmlns:cx7="http://schemas.microsoft.com/office/drawing/2016/5/13/chartex" xmlns:cx8="http://schemas.microsoft.com/office/drawing/2016/5/14/chartex" xmlns:mc="http://schemas.openxmlformats.org/markup-compatibility/2006" xmlns:aink="http://schemas.microsoft.com/office/drawing/2016/ink" xmlns:am3d="http://schemas.microsoft.com/office/drawing/2017/model3d" xmlns:o="urn:schemas-microsoft-com:office:office" xmlns:r="http://schemas.openxmlformats.org/officeDocument/2006/relationships" xmlns:m="http://schemas.openxmlformats.org/officeDocument/2006/math" xmlns:v="urn:schemas-microsoft-com:vml" xmlns:wp14="http://schemas.microsoft.com/office/word/2010/wordprocessingDrawing" xmlns:wp="http://schemas.openxmlformats.org/drawingml/2006/wordprocessingDrawing" xmlns:w10="urn:schemas-microsoft-com:office:word" xmlns:w="http://schemas.openxmlformats.org/wordprocessingml/2006/main" xmlns:w14="http://schemas.microsoft.com/office/word/2010/wordml" xmlns:w15="http://schemas.microsoft.com/office/word/2012/wordml" xmlns:w16cid="http://schemas.microsoft.com/office/word/2016/wordml/cid" xmlns:w16se="http://schemas.microsoft.com/office/word/2015/wordml/symex" xmlns:wpg="http://schemas.microsoft.com/office/word/2010/wordprocessingGroup" xmlns:wpi="http://schemas.microsoft.com/office/word/2010/wordprocessingInk" xmlns:wne="http://schemas.microsoft.com/office/word/2006/wordml" xmlns:wps="http://schemas.microsoft.com/office/word/2010/wordprocessingShape" mc:Ignorable="w14 w15 w16se w16cid wp14">
   <w:p>
     <w:pPr>
       <w:pStyle w:val="Header"/>
@@ -14298,7 +18597,7 @@
 </file>
 
 <file path=word/header2.xml><?xml version="1.0" encoding="utf-8"?>
-<w:hdr xmlns:wpc="http://schemas.microsoft.com/office/word/2010/wordprocessingCanvas" xmlns:cx="http://schemas.microsoft.com/office/drawing/2014/chartex" xmlns:cx1="http://schemas.microsoft.com/office/drawing/2015/9/8/chartex" xmlns:cx2="http://schemas.microsoft.com/office/drawing/2015/10/21/chartex" xmlns:cx3="http://schemas.microsoft.com/office/drawing/2016/5/9/chartex" xmlns:cx4="http://schemas.microsoft.com/office/drawing/2016/5/10/chartex" xmlns:cx5="http://schemas.microsoft.com/office/drawing/2016/5/11/chartex" xmlns:cx6="http://schemas.microsoft.com/office/drawing/2016/5/12/chartex" xmlns:cx7="http://schemas.microsoft.com/office/drawing/2016/5/13/chartex" xmlns:cx8="http://schemas.microsoft.com/office/drawing/2016/5/14/chartex" xmlns:mc="http://schemas.openxmlformats.org/markup-compatibility/2006" xmlns:aink="http://schemas.microsoft.com/office/drawing/2016/ink" xmlns:am3d="http://schemas.microsoft.com/office/drawing/2017/model3d" xmlns:o="urn:schemas-microsoft-com:office:office" xmlns:oel="http://schemas.microsoft.com/office/2019/extlst" xmlns:r="http://schemas.openxmlformats.org/officeDocument/2006/relationships" xmlns:m="http://schemas.openxmlformats.org/officeDocument/2006/math" xmlns:v="urn:schemas-microsoft-com:vml" xmlns:wp14="http://schemas.microsoft.com/office/word/2010/wordprocessingDrawing" xmlns:wp="http://schemas.openxmlformats.org/drawingml/2006/wordprocessingDrawing" xmlns:w10="urn:schemas-microsoft-com:office:word" xmlns:w="http://schemas.openxmlformats.org/wordprocessingml/2006/main" xmlns:w14="http://schemas.microsoft.com/office/word/2010/wordml" xmlns:w15="http://schemas.microsoft.com/office/word/2012/wordml" xmlns:w16cex="http://schemas.microsoft.com/office/word/2018/wordml/cex" xmlns:w16cid="http://schemas.microsoft.com/office/word/2016/wordml/cid" xmlns:w16="http://schemas.microsoft.com/office/word/2018/wordml" xmlns:w16sdtdh="http://schemas.microsoft.com/office/word/2020/wordml/sdtdatahash" xmlns:w16se="http://schemas.microsoft.com/office/word/2015/wordml/symex" xmlns:wpg="http://schemas.microsoft.com/office/word/2010/wordprocessingGroup" xmlns:wpi="http://schemas.microsoft.com/office/word/2010/wordprocessingInk" xmlns:wne="http://schemas.microsoft.com/office/word/2006/wordml" xmlns:wps="http://schemas.microsoft.com/office/word/2010/wordprocessingShape" mc:Ignorable="w14 w15 w16se w16cid w16 w16cex w16sdtdh wp14">
+<w:hdr xmlns:wpc="http://schemas.microsoft.com/office/word/2010/wordprocessingCanvas" xmlns:cx="http://schemas.microsoft.com/office/drawing/2014/chartex" xmlns:cx1="http://schemas.microsoft.com/office/drawing/2015/9/8/chartex" xmlns:cx2="http://schemas.microsoft.com/office/drawing/2015/10/21/chartex" xmlns:cx3="http://schemas.microsoft.com/office/drawing/2016/5/9/chartex" xmlns:cx4="http://schemas.microsoft.com/office/drawing/2016/5/10/chartex" xmlns:cx5="http://schemas.microsoft.com/office/drawing/2016/5/11/chartex" xmlns:cx6="http://schemas.microsoft.com/office/drawing/2016/5/12/chartex" xmlns:cx7="http://schemas.microsoft.com/office/drawing/2016/5/13/chartex" xmlns:cx8="http://schemas.microsoft.com/office/drawing/2016/5/14/chartex" xmlns:mc="http://schemas.openxmlformats.org/markup-compatibility/2006" xmlns:aink="http://schemas.microsoft.com/office/drawing/2016/ink" xmlns:am3d="http://schemas.microsoft.com/office/drawing/2017/model3d" xmlns:o="urn:schemas-microsoft-com:office:office" xmlns:r="http://schemas.openxmlformats.org/officeDocument/2006/relationships" xmlns:m="http://schemas.openxmlformats.org/officeDocument/2006/math" xmlns:v="urn:schemas-microsoft-com:vml" xmlns:wp14="http://schemas.microsoft.com/office/word/2010/wordprocessingDrawing" xmlns:wp="http://schemas.openxmlformats.org/drawingml/2006/wordprocessingDrawing" xmlns:w10="urn:schemas-microsoft-com:office:word" xmlns:w="http://schemas.openxmlformats.org/wordprocessingml/2006/main" xmlns:w14="http://schemas.microsoft.com/office/word/2010/wordml" xmlns:w15="http://schemas.microsoft.com/office/word/2012/wordml" xmlns:w16cid="http://schemas.microsoft.com/office/word/2016/wordml/cid" xmlns:w16se="http://schemas.microsoft.com/office/word/2015/wordml/symex" xmlns:wpg="http://schemas.microsoft.com/office/word/2010/wordprocessingGroup" xmlns:wpi="http://schemas.microsoft.com/office/word/2010/wordprocessingInk" xmlns:wne="http://schemas.microsoft.com/office/word/2006/wordml" xmlns:wps="http://schemas.microsoft.com/office/word/2010/wordprocessingShape" mc:Ignorable="w14 w15 w16se w16cid wp14">
   <w:p>
     <w:pPr>
       <w:pStyle w:val="Header"/>
@@ -14308,7 +18607,7 @@
 </file>
 
 <file path=word/header3.xml><?xml version="1.0" encoding="utf-8"?>
-<w:hdr xmlns:wpc="http://schemas.microsoft.com/office/word/2010/wordprocessingCanvas" xmlns:cx="http://schemas.microsoft.com/office/drawing/2014/chartex" xmlns:cx1="http://schemas.microsoft.com/office/drawing/2015/9/8/chartex" xmlns:cx2="http://schemas.microsoft.com/office/drawing/2015/10/21/chartex" xmlns:cx3="http://schemas.microsoft.com/office/drawing/2016/5/9/chartex" xmlns:cx4="http://schemas.microsoft.com/office/drawing/2016/5/10/chartex" xmlns:cx5="http://schemas.microsoft.com/office/drawing/2016/5/11/chartex" xmlns:cx6="http://schemas.microsoft.com/office/drawing/2016/5/12/chartex" xmlns:cx7="http://schemas.microsoft.com/office/drawing/2016/5/13/chartex" xmlns:cx8="http://schemas.microsoft.com/office/drawing/2016/5/14/chartex" xmlns:mc="http://schemas.openxmlformats.org/markup-compatibility/2006" xmlns:aink="http://schemas.microsoft.com/office/drawing/2016/ink" xmlns:am3d="http://schemas.microsoft.com/office/drawing/2017/model3d" xmlns:o="urn:schemas-microsoft-com:office:office" xmlns:oel="http://schemas.microsoft.com/office/2019/extlst" xmlns:r="http://schemas.openxmlformats.org/officeDocument/2006/relationships" xmlns:m="http://schemas.openxmlformats.org/officeDocument/2006/math" xmlns:v="urn:schemas-microsoft-com:vml" xmlns:wp14="http://schemas.microsoft.com/office/word/2010/wordprocessingDrawing" xmlns:wp="http://schemas.openxmlformats.org/drawingml/2006/wordprocessingDrawing" xmlns:w10="urn:schemas-microsoft-com:office:word" xmlns:w="http://schemas.openxmlformats.org/wordprocessingml/2006/main" xmlns:w14="http://schemas.microsoft.com/office/word/2010/wordml" xmlns:w15="http://schemas.microsoft.com/office/word/2012/wordml" xmlns:w16cex="http://schemas.microsoft.com/office/word/2018/wordml/cex" xmlns:w16cid="http://schemas.microsoft.com/office/word/2016/wordml/cid" xmlns:w16="http://schemas.microsoft.com/office/word/2018/wordml" xmlns:w16sdtdh="http://schemas.microsoft.com/office/word/2020/wordml/sdtdatahash" xmlns:w16se="http://schemas.microsoft.com/office/word/2015/wordml/symex" xmlns:wpg="http://schemas.microsoft.com/office/word/2010/wordprocessingGroup" xmlns:wpi="http://schemas.microsoft.com/office/word/2010/wordprocessingInk" xmlns:wne="http://schemas.microsoft.com/office/word/2006/wordml" xmlns:wps="http://schemas.microsoft.com/office/word/2010/wordprocessingShape" mc:Ignorable="w14 w15 w16se w16cid w16 w16cex w16sdtdh wp14">
+<w:hdr xmlns:wpc="http://schemas.microsoft.com/office/word/2010/wordprocessingCanvas" xmlns:cx="http://schemas.microsoft.com/office/drawing/2014/chartex" xmlns:cx1="http://schemas.microsoft.com/office/drawing/2015/9/8/chartex" xmlns:cx2="http://schemas.microsoft.com/office/drawing/2015/10/21/chartex" xmlns:cx3="http://schemas.microsoft.com/office/drawing/2016/5/9/chartex" xmlns:cx4="http://schemas.microsoft.com/office/drawing/2016/5/10/chartex" xmlns:cx5="http://schemas.microsoft.com/office/drawing/2016/5/11/chartex" xmlns:cx6="http://schemas.microsoft.com/office/drawing/2016/5/12/chartex" xmlns:cx7="http://schemas.microsoft.com/office/drawing/2016/5/13/chartex" xmlns:cx8="http://schemas.microsoft.com/office/drawing/2016/5/14/chartex" xmlns:mc="http://schemas.openxmlformats.org/markup-compatibility/2006" xmlns:aink="http://schemas.microsoft.com/office/drawing/2016/ink" xmlns:am3d="http://schemas.microsoft.com/office/drawing/2017/model3d" xmlns:o="urn:schemas-microsoft-com:office:office" xmlns:r="http://schemas.openxmlformats.org/officeDocument/2006/relationships" xmlns:m="http://schemas.openxmlformats.org/officeDocument/2006/math" xmlns:v="urn:schemas-microsoft-com:vml" xmlns:wp14="http://schemas.microsoft.com/office/word/2010/wordprocessingDrawing" xmlns:wp="http://schemas.openxmlformats.org/drawingml/2006/wordprocessingDrawing" xmlns:w10="urn:schemas-microsoft-com:office:word" xmlns:w="http://schemas.openxmlformats.org/wordprocessingml/2006/main" xmlns:w14="http://schemas.microsoft.com/office/word/2010/wordml" xmlns:w15="http://schemas.microsoft.com/office/word/2012/wordml" xmlns:w16cid="http://schemas.microsoft.com/office/word/2016/wordml/cid" xmlns:w16se="http://schemas.microsoft.com/office/word/2015/wordml/symex" xmlns:wpg="http://schemas.microsoft.com/office/word/2010/wordprocessingGroup" xmlns:wpi="http://schemas.microsoft.com/office/word/2010/wordprocessingInk" xmlns:wne="http://schemas.microsoft.com/office/word/2006/wordml" xmlns:wps="http://schemas.microsoft.com/office/word/2010/wordprocessingShape" mc:Ignorable="w14 w15 w16se w16cid wp14">
   <w:p>
     <w:pPr>
       <w:pStyle w:val="Header"/>
@@ -14318,7 +18617,7 @@
 </file>
 
 <file path=word/numbering.xml><?xml version="1.0" encoding="utf-8"?>
-<w:numbering xmlns:wpc="http://schemas.microsoft.com/office/word/2010/wordprocessingCanvas" xmlns:cx="http://schemas.microsoft.com/office/drawing/2014/chartex" xmlns:cx1="http://schemas.microsoft.com/office/drawing/2015/9/8/chartex" xmlns:cx2="http://schemas.microsoft.com/office/drawing/2015/10/21/chartex" xmlns:cx3="http://schemas.microsoft.com/office/drawing/2016/5/9/chartex" xmlns:cx4="http://schemas.microsoft.com/office/drawing/2016/5/10/chartex" xmlns:cx5="http://schemas.microsoft.com/office/drawing/2016/5/11/chartex" xmlns:cx6="http://schemas.microsoft.com/office/drawing/2016/5/12/chartex" xmlns:cx7="http://schemas.microsoft.com/office/drawing/2016/5/13/chartex" xmlns:cx8="http://schemas.microsoft.com/office/drawing/2016/5/14/chartex" xmlns:mc="http://schemas.openxmlformats.org/markup-compatibility/2006" xmlns:aink="http://schemas.microsoft.com/office/drawing/2016/ink" xmlns:am3d="http://schemas.microsoft.com/office/drawing/2017/model3d" xmlns:o="urn:schemas-microsoft-com:office:office" xmlns:oel="http://schemas.microsoft.com/office/2019/extlst" xmlns:r="http://schemas.openxmlformats.org/officeDocument/2006/relationships" xmlns:m="http://schemas.openxmlformats.org/officeDocument/2006/math" xmlns:v="urn:schemas-microsoft-com:vml" xmlns:wp14="http://schemas.microsoft.com/office/word/2010/wordprocessingDrawing" xmlns:wp="http://schemas.openxmlformats.org/drawingml/2006/wordprocessingDrawing" xmlns:w10="urn:schemas-microsoft-com:office:word" xmlns:w="http://schemas.openxmlformats.org/wordprocessingml/2006/main" xmlns:w14="http://schemas.microsoft.com/office/word/2010/wordml" xmlns:w15="http://schemas.microsoft.com/office/word/2012/wordml" xmlns:w16cex="http://schemas.microsoft.com/office/word/2018/wordml/cex" xmlns:w16cid="http://schemas.microsoft.com/office/word/2016/wordml/cid" xmlns:w16="http://schemas.microsoft.com/office/word/2018/wordml" xmlns:w16sdtdh="http://schemas.microsoft.com/office/word/2020/wordml/sdtdatahash" xmlns:w16se="http://schemas.microsoft.com/office/word/2015/wordml/symex" xmlns:wpg="http://schemas.microsoft.com/office/word/2010/wordprocessingGroup" xmlns:wpi="http://schemas.microsoft.com/office/word/2010/wordprocessingInk" xmlns:wne="http://schemas.microsoft.com/office/word/2006/wordml" xmlns:wps="http://schemas.microsoft.com/office/word/2010/wordprocessingShape" mc:Ignorable="w14 w15 w16se w16cid w16 w16cex w16sdtdh wp14">
+<w:numbering xmlns:wpc="http://schemas.microsoft.com/office/word/2010/wordprocessingCanvas" xmlns:cx="http://schemas.microsoft.com/office/drawing/2014/chartex" xmlns:cx1="http://schemas.microsoft.com/office/drawing/2015/9/8/chartex" xmlns:cx2="http://schemas.microsoft.com/office/drawing/2015/10/21/chartex" xmlns:cx3="http://schemas.microsoft.com/office/drawing/2016/5/9/chartex" xmlns:cx4="http://schemas.microsoft.com/office/drawing/2016/5/10/chartex" xmlns:cx5="http://schemas.microsoft.com/office/drawing/2016/5/11/chartex" xmlns:cx6="http://schemas.microsoft.com/office/drawing/2016/5/12/chartex" xmlns:cx7="http://schemas.microsoft.com/office/drawing/2016/5/13/chartex" xmlns:cx8="http://schemas.microsoft.com/office/drawing/2016/5/14/chartex" xmlns:mc="http://schemas.openxmlformats.org/markup-compatibility/2006" xmlns:aink="http://schemas.microsoft.com/office/drawing/2016/ink" xmlns:am3d="http://schemas.microsoft.com/office/drawing/2017/model3d" xmlns:o="urn:schemas-microsoft-com:office:office" xmlns:r="http://schemas.openxmlformats.org/officeDocument/2006/relationships" xmlns:m="http://schemas.openxmlformats.org/officeDocument/2006/math" xmlns:v="urn:schemas-microsoft-com:vml" xmlns:wp14="http://schemas.microsoft.com/office/word/2010/wordprocessingDrawing" xmlns:wp="http://schemas.openxmlformats.org/drawingml/2006/wordprocessingDrawing" xmlns:w10="urn:schemas-microsoft-com:office:word" xmlns:w="http://schemas.openxmlformats.org/wordprocessingml/2006/main" xmlns:w14="http://schemas.microsoft.com/office/word/2010/wordml" xmlns:w15="http://schemas.microsoft.com/office/word/2012/wordml" xmlns:w16cid="http://schemas.microsoft.com/office/word/2016/wordml/cid" xmlns:w16se="http://schemas.microsoft.com/office/word/2015/wordml/symex" xmlns:wpg="http://schemas.microsoft.com/office/word/2010/wordprocessingGroup" xmlns:wpi="http://schemas.microsoft.com/office/word/2010/wordprocessingInk" xmlns:wne="http://schemas.microsoft.com/office/word/2006/wordml" xmlns:wps="http://schemas.microsoft.com/office/word/2010/wordprocessingShape" mc:Ignorable="w14 w15 w16se w16cid wp14">
   <w:abstractNum w:abstractNumId="0" w15:restartNumberingAfterBreak="0">
     <w:nsid w:val="02400E28"/>
     <w:multiLevelType w:val="multilevel"/>
@@ -21993,166 +26292,166 @@
       </w:rPr>
     </w:lvl>
   </w:abstractNum>
-  <w:num w:numId="1" w16cid:durableId="1725525300">
+  <w:num w:numId="1">
     <w:abstractNumId w:val="40"/>
   </w:num>
-  <w:num w:numId="2" w16cid:durableId="763038727">
+  <w:num w:numId="2">
     <w:abstractNumId w:val="36"/>
   </w:num>
-  <w:num w:numId="3" w16cid:durableId="550308986">
+  <w:num w:numId="3">
     <w:abstractNumId w:val="32"/>
   </w:num>
-  <w:num w:numId="4" w16cid:durableId="482046814">
+  <w:num w:numId="4">
     <w:abstractNumId w:val="13"/>
   </w:num>
-  <w:num w:numId="5" w16cid:durableId="1022979207">
+  <w:num w:numId="5">
     <w:abstractNumId w:val="28"/>
   </w:num>
-  <w:num w:numId="6" w16cid:durableId="1265570697">
+  <w:num w:numId="6">
     <w:abstractNumId w:val="47"/>
   </w:num>
-  <w:num w:numId="7" w16cid:durableId="202639473">
+  <w:num w:numId="7">
     <w:abstractNumId w:val="35"/>
   </w:num>
-  <w:num w:numId="8" w16cid:durableId="1835795571">
+  <w:num w:numId="8">
     <w:abstractNumId w:val="53"/>
   </w:num>
-  <w:num w:numId="9" w16cid:durableId="2145542780">
+  <w:num w:numId="9">
     <w:abstractNumId w:val="38"/>
   </w:num>
-  <w:num w:numId="10" w16cid:durableId="190919733">
+  <w:num w:numId="10">
     <w:abstractNumId w:val="2"/>
   </w:num>
-  <w:num w:numId="11" w16cid:durableId="546842574">
+  <w:num w:numId="11">
     <w:abstractNumId w:val="0"/>
   </w:num>
-  <w:num w:numId="12" w16cid:durableId="961573359">
+  <w:num w:numId="12">
     <w:abstractNumId w:val="16"/>
   </w:num>
-  <w:num w:numId="13" w16cid:durableId="1554652395">
+  <w:num w:numId="13">
     <w:abstractNumId w:val="43"/>
   </w:num>
-  <w:num w:numId="14" w16cid:durableId="2036613518">
+  <w:num w:numId="14">
     <w:abstractNumId w:val="48"/>
   </w:num>
-  <w:num w:numId="15" w16cid:durableId="662660543">
+  <w:num w:numId="15">
     <w:abstractNumId w:val="1"/>
   </w:num>
-  <w:num w:numId="16" w16cid:durableId="1984236996">
+  <w:num w:numId="16">
     <w:abstractNumId w:val="18"/>
   </w:num>
-  <w:num w:numId="17" w16cid:durableId="1096902888">
+  <w:num w:numId="17">
     <w:abstractNumId w:val="17"/>
   </w:num>
-  <w:num w:numId="18" w16cid:durableId="2106994665">
+  <w:num w:numId="18">
     <w:abstractNumId w:val="24"/>
   </w:num>
-  <w:num w:numId="19" w16cid:durableId="537426759">
+  <w:num w:numId="19">
     <w:abstractNumId w:val="10"/>
   </w:num>
-  <w:num w:numId="20" w16cid:durableId="1567498437">
+  <w:num w:numId="20">
     <w:abstractNumId w:val="11"/>
   </w:num>
-  <w:num w:numId="21" w16cid:durableId="1125006908">
+  <w:num w:numId="21">
     <w:abstractNumId w:val="20"/>
   </w:num>
-  <w:num w:numId="22" w16cid:durableId="1308127995">
+  <w:num w:numId="22">
     <w:abstractNumId w:val="14"/>
   </w:num>
-  <w:num w:numId="23" w16cid:durableId="1723406096">
+  <w:num w:numId="23">
     <w:abstractNumId w:val="12"/>
   </w:num>
-  <w:num w:numId="24" w16cid:durableId="1632250760">
+  <w:num w:numId="24">
     <w:abstractNumId w:val="34"/>
   </w:num>
-  <w:num w:numId="25" w16cid:durableId="623073582">
+  <w:num w:numId="25">
     <w:abstractNumId w:val="51"/>
   </w:num>
-  <w:num w:numId="26" w16cid:durableId="2037122816">
+  <w:num w:numId="26">
     <w:abstractNumId w:val="25"/>
   </w:num>
-  <w:num w:numId="27" w16cid:durableId="251164539">
+  <w:num w:numId="27">
     <w:abstractNumId w:val="21"/>
   </w:num>
-  <w:num w:numId="28" w16cid:durableId="4290114">
+  <w:num w:numId="28">
     <w:abstractNumId w:val="31"/>
   </w:num>
-  <w:num w:numId="29" w16cid:durableId="63838309">
+  <w:num w:numId="29">
     <w:abstractNumId w:val="49"/>
   </w:num>
-  <w:num w:numId="30" w16cid:durableId="576087725">
+  <w:num w:numId="30">
     <w:abstractNumId w:val="15"/>
   </w:num>
-  <w:num w:numId="31" w16cid:durableId="1792438014">
+  <w:num w:numId="31">
     <w:abstractNumId w:val="29"/>
   </w:num>
-  <w:num w:numId="32" w16cid:durableId="695423620">
+  <w:num w:numId="32">
     <w:abstractNumId w:val="50"/>
   </w:num>
-  <w:num w:numId="33" w16cid:durableId="190992011">
+  <w:num w:numId="33">
     <w:abstractNumId w:val="52"/>
   </w:num>
-  <w:num w:numId="34" w16cid:durableId="701518993">
+  <w:num w:numId="34">
     <w:abstractNumId w:val="5"/>
   </w:num>
-  <w:num w:numId="35" w16cid:durableId="1485506608">
+  <w:num w:numId="35">
     <w:abstractNumId w:val="41"/>
   </w:num>
-  <w:num w:numId="36" w16cid:durableId="1120105691">
+  <w:num w:numId="36">
     <w:abstractNumId w:val="3"/>
   </w:num>
-  <w:num w:numId="37" w16cid:durableId="134301000">
+  <w:num w:numId="37">
     <w:abstractNumId w:val="27"/>
   </w:num>
-  <w:num w:numId="38" w16cid:durableId="337461109">
+  <w:num w:numId="38">
     <w:abstractNumId w:val="23"/>
   </w:num>
-  <w:num w:numId="39" w16cid:durableId="1719665106">
+  <w:num w:numId="39">
     <w:abstractNumId w:val="33"/>
   </w:num>
-  <w:num w:numId="40" w16cid:durableId="269631110">
+  <w:num w:numId="40">
     <w:abstractNumId w:val="37"/>
   </w:num>
-  <w:num w:numId="41" w16cid:durableId="1564872892">
+  <w:num w:numId="41">
     <w:abstractNumId w:val="46"/>
   </w:num>
-  <w:num w:numId="42" w16cid:durableId="743184440">
+  <w:num w:numId="42">
     <w:abstractNumId w:val="8"/>
   </w:num>
-  <w:num w:numId="43" w16cid:durableId="713507483">
+  <w:num w:numId="43">
     <w:abstractNumId w:val="39"/>
   </w:num>
-  <w:num w:numId="44" w16cid:durableId="733552028">
+  <w:num w:numId="44">
     <w:abstractNumId w:val="6"/>
   </w:num>
-  <w:num w:numId="45" w16cid:durableId="1162158099">
+  <w:num w:numId="45">
     <w:abstractNumId w:val="7"/>
   </w:num>
-  <w:num w:numId="46" w16cid:durableId="343282994">
+  <w:num w:numId="46">
     <w:abstractNumId w:val="19"/>
   </w:num>
-  <w:num w:numId="47" w16cid:durableId="528645585">
+  <w:num w:numId="47">
     <w:abstractNumId w:val="22"/>
   </w:num>
-  <w:num w:numId="48" w16cid:durableId="1247037351">
+  <w:num w:numId="48">
     <w:abstractNumId w:val="9"/>
   </w:num>
-  <w:num w:numId="49" w16cid:durableId="24790394">
+  <w:num w:numId="49">
     <w:abstractNumId w:val="4"/>
   </w:num>
-  <w:num w:numId="50" w16cid:durableId="1945723824">
+  <w:num w:numId="50">
     <w:abstractNumId w:val="42"/>
   </w:num>
-  <w:num w:numId="51" w16cid:durableId="1866283602">
+  <w:num w:numId="51">
     <w:abstractNumId w:val="45"/>
   </w:num>
-  <w:num w:numId="52" w16cid:durableId="1541086573">
+  <w:num w:numId="52">
     <w:abstractNumId w:val="30"/>
   </w:num>
-  <w:num w:numId="53" w16cid:durableId="2004580137">
+  <w:num w:numId="53">
     <w:abstractNumId w:val="44"/>
   </w:num>
-  <w:num w:numId="54" w16cid:durableId="433131480">
+  <w:num w:numId="54">
     <w:abstractNumId w:val="26"/>
   </w:num>
   <w:numIdMacAtCleanup w:val="54"/>
@@ -22160,7 +26459,7 @@
 </file>
 
 <file path=word/styles.xml><?xml version="1.0" encoding="utf-8"?>
-<w:styles xmlns:mc="http://schemas.openxmlformats.org/markup-compatibility/2006" xmlns:r="http://schemas.openxmlformats.org/officeDocument/2006/relationships" xmlns:w="http://schemas.openxmlformats.org/wordprocessingml/2006/main" xmlns:w14="http://schemas.microsoft.com/office/word/2010/wordml" xmlns:w15="http://schemas.microsoft.com/office/word/2012/wordml" xmlns:w16cex="http://schemas.microsoft.com/office/word/2018/wordml/cex" xmlns:w16cid="http://schemas.microsoft.com/office/word/2016/wordml/cid" xmlns:w16="http://schemas.microsoft.com/office/word/2018/wordml" xmlns:w16sdtdh="http://schemas.microsoft.com/office/word/2020/wordml/sdtdatahash" xmlns:w16se="http://schemas.microsoft.com/office/word/2015/wordml/symex" mc:Ignorable="w14 w15 w16se w16cid w16 w16cex w16sdtdh">
+<w:styles xmlns:mc="http://schemas.openxmlformats.org/markup-compatibility/2006" xmlns:r="http://schemas.openxmlformats.org/officeDocument/2006/relationships" xmlns:w="http://schemas.openxmlformats.org/wordprocessingml/2006/main" xmlns:w14="http://schemas.microsoft.com/office/word/2010/wordml" xmlns:w15="http://schemas.microsoft.com/office/word/2012/wordml" xmlns:w16cid="http://schemas.microsoft.com/office/word/2016/wordml/cid" xmlns:w16se="http://schemas.microsoft.com/office/word/2015/wordml/symex" mc:Ignorable="w14 w15 w16se w16cid">
   <w:docDefaults>
     <w:rPrDefault>
       <w:rPr>
@@ -22176,7 +26475,7 @@
       </w:pPr>
     </w:pPrDefault>
   </w:docDefaults>
-  <w:latentStyles w:defLockedState="0" w:defUIPriority="99" w:defSemiHidden="0" w:defUnhideWhenUsed="0" w:defQFormat="0" w:count="376">
+  <w:latentStyles w:defLockedState="0" w:defUIPriority="99" w:defSemiHidden="0" w:defUnhideWhenUsed="0" w:defQFormat="0" w:count="375">
     <w:lsdException w:name="Normal" w:uiPriority="0" w:qFormat="1"/>
     <w:lsdException w:name="heading 1" w:uiPriority="9" w:qFormat="1"/>
     <w:lsdException w:name="heading 2" w:semiHidden="1" w:uiPriority="9" w:unhideWhenUsed="1" w:qFormat="1"/>
@@ -22552,7 +26851,6 @@
     <w:lsdException w:name="Smart Hyperlink" w:semiHidden="1" w:unhideWhenUsed="1"/>
     <w:lsdException w:name="Hashtag" w:semiHidden="1" w:unhideWhenUsed="1"/>
     <w:lsdException w:name="Unresolved Mention" w:semiHidden="1" w:unhideWhenUsed="1"/>
-    <w:lsdException w:name="Smart Link" w:semiHidden="1" w:unhideWhenUsed="1"/>
   </w:latentStyles>
   <w:style w:type="paragraph" w:default="1" w:styleId="Normal">
     <w:name w:val="Normal"/>
@@ -23345,7 +27643,7 @@
 </file>
 
 <file path=customXml/itemProps1.xml><?xml version="1.0" encoding="utf-8"?>
-<ds:datastoreItem xmlns:ds="http://schemas.openxmlformats.org/officeDocument/2006/customXml" ds:itemID="{6F20A6C6-6D0B-43D7-8F8F-3A380B1164FF}">
+<ds:datastoreItem xmlns:ds="http://schemas.openxmlformats.org/officeDocument/2006/customXml" ds:itemID="{FCCEC7D8-3032-4FEB-9B8A-BF8F95ED3E59}">
   <ds:schemaRefs>
     <ds:schemaRef ds:uri="http://schemas.openxmlformats.org/officeDocument/2006/bibliography"/>
   </ds:schemaRefs>

</xml_diff>

<commit_message>
Added another milestone from nimour
</commit_message>
<xml_diff>
--- a/Requirements_Analysis_Report.docx
+++ b/Requirements_Analysis_Report.docx
@@ -1,6 +1,6 @@
 
 <file path=word/document.xml><?xml version="1.0" encoding="utf-8"?>
-<w:document xmlns:wpc="http://schemas.microsoft.com/office/word/2010/wordprocessingCanvas" xmlns:cx="http://schemas.microsoft.com/office/drawing/2014/chartex" xmlns:cx1="http://schemas.microsoft.com/office/drawing/2015/9/8/chartex" xmlns:cx2="http://schemas.microsoft.com/office/drawing/2015/10/21/chartex" xmlns:cx3="http://schemas.microsoft.com/office/drawing/2016/5/9/chartex" xmlns:cx4="http://schemas.microsoft.com/office/drawing/2016/5/10/chartex" xmlns:cx5="http://schemas.microsoft.com/office/drawing/2016/5/11/chartex" xmlns:cx6="http://schemas.microsoft.com/office/drawing/2016/5/12/chartex" xmlns:cx7="http://schemas.microsoft.com/office/drawing/2016/5/13/chartex" xmlns:cx8="http://schemas.microsoft.com/office/drawing/2016/5/14/chartex" xmlns:mc="http://schemas.openxmlformats.org/markup-compatibility/2006" xmlns:aink="http://schemas.microsoft.com/office/drawing/2016/ink" xmlns:am3d="http://schemas.microsoft.com/office/drawing/2017/model3d" xmlns:o="urn:schemas-microsoft-com:office:office" xmlns:r="http://schemas.openxmlformats.org/officeDocument/2006/relationships" xmlns:m="http://schemas.openxmlformats.org/officeDocument/2006/math" xmlns:v="urn:schemas-microsoft-com:vml" xmlns:wp14="http://schemas.microsoft.com/office/word/2010/wordprocessingDrawing" xmlns:wp="http://schemas.openxmlformats.org/drawingml/2006/wordprocessingDrawing" xmlns:w10="urn:schemas-microsoft-com:office:word" xmlns:w="http://schemas.openxmlformats.org/wordprocessingml/2006/main" xmlns:w14="http://schemas.microsoft.com/office/word/2010/wordml" xmlns:w15="http://schemas.microsoft.com/office/word/2012/wordml" xmlns:w16cid="http://schemas.microsoft.com/office/word/2016/wordml/cid" xmlns:w16se="http://schemas.microsoft.com/office/word/2015/wordml/symex" xmlns:wpg="http://schemas.microsoft.com/office/word/2010/wordprocessingGroup" xmlns:wpi="http://schemas.microsoft.com/office/word/2010/wordprocessingInk" xmlns:wne="http://schemas.microsoft.com/office/word/2006/wordml" xmlns:wps="http://schemas.microsoft.com/office/word/2010/wordprocessingShape" mc:Ignorable="w14 w15 w16se w16cid wp14">
+<w:document xmlns:wpc="http://schemas.microsoft.com/office/word/2010/wordprocessingCanvas" xmlns:cx="http://schemas.microsoft.com/office/drawing/2014/chartex" xmlns:cx1="http://schemas.microsoft.com/office/drawing/2015/9/8/chartex" xmlns:mc="http://schemas.openxmlformats.org/markup-compatibility/2006" xmlns:o="urn:schemas-microsoft-com:office:office" xmlns:r="http://schemas.openxmlformats.org/officeDocument/2006/relationships" xmlns:m="http://schemas.openxmlformats.org/officeDocument/2006/math" xmlns:v="urn:schemas-microsoft-com:vml" xmlns:wp14="http://schemas.microsoft.com/office/word/2010/wordprocessingDrawing" xmlns:wp="http://schemas.openxmlformats.org/drawingml/2006/wordprocessingDrawing" xmlns:w10="urn:schemas-microsoft-com:office:word" xmlns:w="http://schemas.openxmlformats.org/wordprocessingml/2006/main" xmlns:w14="http://schemas.microsoft.com/office/word/2010/wordml" xmlns:w15="http://schemas.microsoft.com/office/word/2012/wordml" xmlns:w16se="http://schemas.microsoft.com/office/word/2015/wordml/symex" xmlns:wpg="http://schemas.microsoft.com/office/word/2010/wordprocessingGroup" xmlns:wpi="http://schemas.microsoft.com/office/word/2010/wordprocessingInk" xmlns:wne="http://schemas.microsoft.com/office/word/2006/wordml" xmlns:wps="http://schemas.microsoft.com/office/word/2010/wordprocessingShape" mc:Ignorable="w14 w15 w16se wp14">
   <w:body>
     <w:p>
       <w:pPr>
@@ -4611,7 +4611,6 @@
           <w:b/>
           <w:color w:val="000000" w:themeColor="text1"/>
         </w:rPr>
-        <w:lastRenderedPageBreak/>
         <w:t>1. INTRODUCTION</w:t>
       </w:r>
       <w:bookmarkEnd w:id="0"/>
@@ -5053,7 +5052,6 @@
           <w:sz w:val="24"/>
           <w:szCs w:val="24"/>
         </w:rPr>
-        <w:lastRenderedPageBreak/>
         <w:t>User Roles and Permissions:</w:t>
       </w:r>
       <w:r>
@@ -5471,14 +5469,7 @@
         <w:rPr>
           <w:rStyle w:val="Strong"/>
         </w:rPr>
-        <w:t xml:space="preserve">Scrum </w:t>
-      </w:r>
-      <w:r>
-        <w:rPr>
-          <w:rStyle w:val="Strong"/>
-        </w:rPr>
-        <w:lastRenderedPageBreak/>
-        <w:t>framework</w:t>
+        <w:t>Scrum framework</w:t>
       </w:r>
       <w:r>
         <w:t xml:space="preserve"> will be used to break the project into multiple </w:t>
@@ -5918,7 +5909,6 @@
           <w:b/>
           <w:color w:val="000000" w:themeColor="text1"/>
         </w:rPr>
-        <w:lastRenderedPageBreak/>
         <w:t>2. RESEARCH</w:t>
       </w:r>
       <w:bookmarkEnd w:id="6"/>
@@ -6837,7 +6827,6 @@
           <w:sz w:val="24"/>
           <w:szCs w:val="24"/>
         </w:rPr>
-        <w:lastRenderedPageBreak/>
         <w:t>Role-Based Access Control (RBAC):</w:t>
       </w:r>
       <w:r>
@@ -7414,7 +7403,6 @@
           <w:sz w:val="28"/>
           <w:szCs w:val="28"/>
         </w:rPr>
-        <w:lastRenderedPageBreak/>
         <w:t>2.2 Technology Stack:</w:t>
       </w:r>
       <w:bookmarkEnd w:id="12"/>
@@ -7881,7 +7869,6 @@
           <w:b/>
           <w:color w:val="000000" w:themeColor="text1"/>
         </w:rPr>
-        <w:lastRenderedPageBreak/>
         <w:t>3. DESCRIPTION</w:t>
       </w:r>
       <w:bookmarkEnd w:id="13"/>
@@ -8326,7 +8313,6 @@
           <w:sz w:val="24"/>
           <w:szCs w:val="24"/>
         </w:rPr>
-        <w:lastRenderedPageBreak/>
         <w:t>Course Material Distribution:</w:t>
       </w:r>
       <w:r>
@@ -8820,7 +8806,6 @@
           <w:sz w:val="24"/>
           <w:szCs w:val="24"/>
         </w:rPr>
-        <w:lastRenderedPageBreak/>
         <w:t>Question Paper Management:</w:t>
       </w:r>
       <w:r>
@@ -9355,7 +9340,6 @@
           <w:sz w:val="24"/>
           <w:szCs w:val="24"/>
         </w:rPr>
-        <w:lastRenderedPageBreak/>
         <w:t>Access and manage assigned courses, including uploading materials and monitoring student progress.</w:t>
       </w:r>
     </w:p>
@@ -9988,7 +9972,6 @@
           <w:b/>
           <w:bCs/>
         </w:rPr>
-        <w:lastRenderedPageBreak/>
         <w:t>User Authentication:</w:t>
       </w:r>
     </w:p>
@@ -11011,7 +10994,6 @@
           <w:sz w:val="24"/>
           <w:szCs w:val="24"/>
         </w:rPr>
-        <w:lastRenderedPageBreak/>
         <w:t>Interact with faculty via message boards or direct communication for queries and feedback.</w:t>
       </w:r>
     </w:p>
@@ -11819,7 +11801,6 @@
           <w:sz w:val="24"/>
           <w:szCs w:val="24"/>
         </w:rPr>
-        <w:lastRenderedPageBreak/>
         <w:t>Access exam schedules and view results.</w:t>
       </w:r>
     </w:p>
@@ -12530,7 +12511,6 @@
           <w:sz w:val="24"/>
           <w:szCs w:val="24"/>
         </w:rPr>
-        <w:lastRenderedPageBreak/>
         <w:t>Accessible through any modern web browser using HTTPS for secure data transfer.</w:t>
       </w:r>
     </w:p>
@@ -13384,7 +13364,6 @@
           <w:sz w:val="24"/>
           <w:szCs w:val="24"/>
         </w:rPr>
-        <w:lastRenderedPageBreak/>
         <w:t>Database</w:t>
       </w:r>
       <w:r>
@@ -14125,29 +14104,26 @@
           <w:szCs w:val="32"/>
         </w:rPr>
       </w:pPr>
-      <w:bookmarkStart w:id="45" w:name="_GoBack"/>
+    </w:p>
+    <w:p>
+      <w:pPr>
+        <w:pStyle w:val="Heading1"/>
+        <w:rPr>
+          <w:rFonts w:ascii="Times New Roman" w:hAnsi="Times New Roman" w:cs="Times New Roman"/>
+          <w:color w:val="000000" w:themeColor="text1"/>
+        </w:rPr>
+      </w:pPr>
+      <w:bookmarkStart w:id="45" w:name="_Toc185259639"/>
+      <w:r>
+        <w:rPr>
+          <w:rStyle w:val="Strong"/>
+          <w:rFonts w:ascii="Times New Roman" w:hAnsi="Times New Roman" w:cs="Times New Roman"/>
+          <w:bCs w:val="0"/>
+          <w:color w:val="000000" w:themeColor="text1"/>
+        </w:rPr>
+        <w:t>5. SYSTEM ANALYSIS AND MODELING</w:t>
+      </w:r>
       <w:bookmarkEnd w:id="45"/>
-    </w:p>
-    <w:p>
-      <w:pPr>
-        <w:pStyle w:val="Heading1"/>
-        <w:rPr>
-          <w:rFonts w:ascii="Times New Roman" w:hAnsi="Times New Roman" w:cs="Times New Roman"/>
-          <w:color w:val="000000" w:themeColor="text1"/>
-        </w:rPr>
-      </w:pPr>
-      <w:bookmarkStart w:id="46" w:name="_Toc185259639"/>
-      <w:r>
-        <w:rPr>
-          <w:rStyle w:val="Strong"/>
-          <w:rFonts w:ascii="Times New Roman" w:hAnsi="Times New Roman" w:cs="Times New Roman"/>
-          <w:bCs w:val="0"/>
-          <w:color w:val="000000" w:themeColor="text1"/>
-        </w:rPr>
-        <w:lastRenderedPageBreak/>
-        <w:t>5. SYSTEM ANALYSIS AND MODELING</w:t>
-      </w:r>
-      <w:bookmarkEnd w:id="46"/>
     </w:p>
     <w:p>
       <w:pPr>
@@ -14205,7 +14181,7 @@
           <w:color w:val="000000" w:themeColor="text1"/>
         </w:rPr>
       </w:pPr>
-      <w:bookmarkStart w:id="47" w:name="_Toc185259640"/>
+      <w:bookmarkStart w:id="46" w:name="_Toc185259640"/>
       <w:r>
         <w:rPr>
           <w:rStyle w:val="Strong"/>
@@ -14218,7 +14194,7 @@
         </w:rPr>
         <w:t>5.1 Functional Modeling</w:t>
       </w:r>
-      <w:bookmarkEnd w:id="47"/>
+      <w:bookmarkEnd w:id="46"/>
     </w:p>
     <w:p>
       <w:pPr>
@@ -14243,7 +14219,7 @@
       <w:pPr>
         <w:pStyle w:val="Heading3"/>
       </w:pPr>
-      <w:bookmarkStart w:id="48" w:name="_Toc185259641"/>
+      <w:bookmarkStart w:id="47" w:name="_Toc185259641"/>
       <w:r>
         <w:rPr>
           <w:rStyle w:val="Strong"/>
@@ -14252,7 +14228,7 @@
         </w:rPr>
         <w:t>5.1.1 Level 0 of Data Flow Diagram</w:t>
       </w:r>
-      <w:bookmarkEnd w:id="48"/>
+      <w:bookmarkEnd w:id="47"/>
     </w:p>
     <w:p>
       <w:pPr>
@@ -14560,7 +14536,7 @@
       <w:pPr>
         <w:pStyle w:val="Heading3"/>
       </w:pPr>
-      <w:bookmarkStart w:id="49" w:name="_Toc185259642"/>
+      <w:bookmarkStart w:id="48" w:name="_Toc185259642"/>
       <w:r>
         <w:rPr>
           <w:rStyle w:val="Strong"/>
@@ -14571,7 +14547,7 @@
         </w:rPr>
         <w:t>5.1.2 Level 1 of Data Flow Diagram</w:t>
       </w:r>
-      <w:bookmarkEnd w:id="49"/>
+      <w:bookmarkEnd w:id="48"/>
     </w:p>
     <w:p>
       <w:pPr>
@@ -14580,7 +14556,6 @@
         <w:jc w:val="both"/>
       </w:pPr>
       <w:r>
-        <w:lastRenderedPageBreak/>
         <w:t xml:space="preserve">The </w:t>
       </w:r>
       <w:r>
@@ -14861,7 +14836,6 @@
         <w:rPr>
           <w:rStyle w:val="Strong"/>
         </w:rPr>
-        <w:lastRenderedPageBreak/>
         <w:t>Course Management</w:t>
       </w:r>
       <w:r>
@@ -15075,7 +15049,7 @@
           <w:color w:val="000000" w:themeColor="text1"/>
         </w:rPr>
       </w:pPr>
-      <w:bookmarkStart w:id="50" w:name="_Toc185259643"/>
+      <w:bookmarkStart w:id="49" w:name="_Toc185259643"/>
       <w:r>
         <w:rPr>
           <w:rStyle w:val="Strong"/>
@@ -15088,7 +15062,7 @@
         </w:rPr>
         <w:t>5.2 Use Case Analysis</w:t>
       </w:r>
-      <w:bookmarkEnd w:id="50"/>
+      <w:bookmarkEnd w:id="49"/>
     </w:p>
     <w:p>
       <w:pPr>
@@ -15104,7 +15078,7 @@
       <w:pPr>
         <w:pStyle w:val="Heading3"/>
       </w:pPr>
-      <w:bookmarkStart w:id="51" w:name="_Toc185259644"/>
+      <w:bookmarkStart w:id="50" w:name="_Toc185259644"/>
       <w:r>
         <w:rPr>
           <w:rStyle w:val="Strong"/>
@@ -15115,7 +15089,7 @@
         </w:rPr>
         <w:t>5.2.1 Start Menu Use Case</w:t>
       </w:r>
-      <w:bookmarkEnd w:id="51"/>
+      <w:bookmarkEnd w:id="50"/>
     </w:p>
     <w:p>
       <w:pPr>
@@ -15155,7 +15129,6 @@
         <w:rPr>
           <w:noProof/>
         </w:rPr>
-        <w:lastRenderedPageBreak/>
         <w:drawing>
           <wp:inline distT="0" distB="0" distL="0" distR="0" wp14:anchorId="51F2EBF8" wp14:editId="6F536DDF">
             <wp:extent cx="5134692" cy="5239481"/>
@@ -15545,7 +15518,6 @@
           <w:sz w:val="24"/>
           <w:szCs w:val="24"/>
         </w:rPr>
-        <w:lastRenderedPageBreak/>
         <w:t>The system validates the registration details and sends a confirmation email.</w:t>
       </w:r>
     </w:p>
@@ -15659,7 +15631,7 @@
       <w:pPr>
         <w:pStyle w:val="Heading3"/>
       </w:pPr>
-      <w:bookmarkStart w:id="52" w:name="_Toc185259645"/>
+      <w:bookmarkStart w:id="51" w:name="_Toc185259645"/>
       <w:r>
         <w:rPr>
           <w:rStyle w:val="Strong"/>
@@ -15670,7 +15642,7 @@
         </w:rPr>
         <w:t>5.2.2 In-System Use Case</w:t>
       </w:r>
-      <w:bookmarkEnd w:id="52"/>
+      <w:bookmarkEnd w:id="51"/>
     </w:p>
     <w:p>
       <w:pPr>
@@ -15885,7 +15857,6 @@
           <w:sz w:val="24"/>
           <w:szCs w:val="24"/>
         </w:rPr>
-        <w:lastRenderedPageBreak/>
         <w:t>User has successfully logged in.</w:t>
       </w:r>
     </w:p>
@@ -16381,7 +16352,7 @@
           <w:color w:val="000000" w:themeColor="text1"/>
         </w:rPr>
       </w:pPr>
-      <w:bookmarkStart w:id="53" w:name="_Toc185259646"/>
+      <w:bookmarkStart w:id="52" w:name="_Toc185259646"/>
       <w:r>
         <w:rPr>
           <w:rStyle w:val="Strong"/>
@@ -16390,7 +16361,7 @@
         </w:rPr>
         <w:t>6.GANTT CHART</w:t>
       </w:r>
-      <w:bookmarkEnd w:id="53"/>
+      <w:bookmarkEnd w:id="52"/>
     </w:p>
     <w:p/>
     <w:p>
@@ -16431,10 +16402,10 @@
         <w:tblLook w:val="0660" w:firstRow="1" w:lastRow="1" w:firstColumn="0" w:lastColumn="0" w:noHBand="1" w:noVBand="1"/>
       </w:tblPr>
       <w:tblGrid>
-        <w:gridCol w:w="2875"/>
-        <w:gridCol w:w="2070"/>
-        <w:gridCol w:w="2070"/>
-        <w:gridCol w:w="1914"/>
+        <w:gridCol w:w="3209"/>
+        <w:gridCol w:w="1958"/>
+        <w:gridCol w:w="1959"/>
+        <w:gridCol w:w="1803"/>
       </w:tblGrid>
       <w:tr>
         <w:trPr>
@@ -16875,7 +16846,49 @@
                 <w:sz w:val="24"/>
                 <w:szCs w:val="24"/>
               </w:rPr>
-              <w:t>Upcoming</w:t>
+              <w:t>Schema Diagram</w:t>
+            </w:r>
+            <w:r>
+              <w:rPr>
+                <w:rFonts w:ascii="Times New Roman" w:hAnsi="Times New Roman" w:cs="Times New Roman"/>
+                <w:sz w:val="24"/>
+                <w:szCs w:val="24"/>
+              </w:rPr>
+              <w:t xml:space="preserve">, </w:t>
+            </w:r>
+            <w:r>
+              <w:rPr>
+                <w:rFonts w:ascii="Times New Roman" w:hAnsi="Times New Roman" w:cs="Times New Roman"/>
+                <w:sz w:val="24"/>
+                <w:szCs w:val="24"/>
+              </w:rPr>
+              <w:t>ER diagram</w:t>
+            </w:r>
+            <w:r>
+              <w:rPr>
+                <w:rFonts w:ascii="Times New Roman" w:hAnsi="Times New Roman" w:cs="Times New Roman"/>
+                <w:sz w:val="24"/>
+                <w:szCs w:val="24"/>
+              </w:rPr>
+              <w:t>,</w:t>
+            </w:r>
+          </w:p>
+          <w:p>
+            <w:pPr>
+              <w:jc w:val="center"/>
+              <w:rPr>
+                <w:rFonts w:ascii="Times New Roman" w:hAnsi="Times New Roman" w:cs="Times New Roman"/>
+                <w:sz w:val="24"/>
+                <w:szCs w:val="24"/>
+              </w:rPr>
+            </w:pPr>
+            <w:r>
+              <w:rPr>
+                <w:rFonts w:ascii="Times New Roman" w:hAnsi="Times New Roman" w:cs="Times New Roman"/>
+                <w:sz w:val="24"/>
+                <w:szCs w:val="24"/>
+              </w:rPr>
+              <w:t>Normal form(1st,2nd,3rd)</w:t>
             </w:r>
           </w:p>
         </w:tc>
@@ -16906,7 +16919,7 @@
                 <w:sz w:val="24"/>
                 <w:szCs w:val="24"/>
               </w:rPr>
-              <w:t>0</w:t>
+              <w:t>19/01/2025</w:t>
             </w:r>
           </w:p>
         </w:tc>
@@ -16937,7 +16950,7 @@
                 <w:sz w:val="24"/>
                 <w:szCs w:val="24"/>
               </w:rPr>
-              <w:t>0</w:t>
+              <w:t>02/02/2025</w:t>
             </w:r>
           </w:p>
         </w:tc>
@@ -16968,8 +16981,10 @@
                 <w:sz w:val="24"/>
                 <w:szCs w:val="24"/>
               </w:rPr>
-              <w:t>0</w:t>
-            </w:r>
+              <w:t>15 days</w:t>
+            </w:r>
+            <w:bookmarkStart w:id="53" w:name="_GoBack"/>
+            <w:bookmarkEnd w:id="53"/>
           </w:p>
         </w:tc>
       </w:tr>
@@ -18507,7 +18522,7 @@
 </file>
 
 <file path=word/endnotes.xml><?xml version="1.0" encoding="utf-8"?>
-<w:endnotes xmlns:wpc="http://schemas.microsoft.com/office/word/2010/wordprocessingCanvas" xmlns:cx="http://schemas.microsoft.com/office/drawing/2014/chartex" xmlns:cx1="http://schemas.microsoft.com/office/drawing/2015/9/8/chartex" xmlns:cx2="http://schemas.microsoft.com/office/drawing/2015/10/21/chartex" xmlns:cx3="http://schemas.microsoft.com/office/drawing/2016/5/9/chartex" xmlns:cx4="http://schemas.microsoft.com/office/drawing/2016/5/10/chartex" xmlns:cx5="http://schemas.microsoft.com/office/drawing/2016/5/11/chartex" xmlns:cx6="http://schemas.microsoft.com/office/drawing/2016/5/12/chartex" xmlns:cx7="http://schemas.microsoft.com/office/drawing/2016/5/13/chartex" xmlns:cx8="http://schemas.microsoft.com/office/drawing/2016/5/14/chartex" xmlns:mc="http://schemas.openxmlformats.org/markup-compatibility/2006" xmlns:aink="http://schemas.microsoft.com/office/drawing/2016/ink" xmlns:am3d="http://schemas.microsoft.com/office/drawing/2017/model3d" xmlns:o="urn:schemas-microsoft-com:office:office" xmlns:r="http://schemas.openxmlformats.org/officeDocument/2006/relationships" xmlns:m="http://schemas.openxmlformats.org/officeDocument/2006/math" xmlns:v="urn:schemas-microsoft-com:vml" xmlns:wp14="http://schemas.microsoft.com/office/word/2010/wordprocessingDrawing" xmlns:wp="http://schemas.openxmlformats.org/drawingml/2006/wordprocessingDrawing" xmlns:w10="urn:schemas-microsoft-com:office:word" xmlns:w="http://schemas.openxmlformats.org/wordprocessingml/2006/main" xmlns:w14="http://schemas.microsoft.com/office/word/2010/wordml" xmlns:w15="http://schemas.microsoft.com/office/word/2012/wordml" xmlns:w16cid="http://schemas.microsoft.com/office/word/2016/wordml/cid" xmlns:w16se="http://schemas.microsoft.com/office/word/2015/wordml/symex" xmlns:wpg="http://schemas.microsoft.com/office/word/2010/wordprocessingGroup" xmlns:wpi="http://schemas.microsoft.com/office/word/2010/wordprocessingInk" xmlns:wne="http://schemas.microsoft.com/office/word/2006/wordml" xmlns:wps="http://schemas.microsoft.com/office/word/2010/wordprocessingShape" mc:Ignorable="w14 w15 w16se w16cid wp14">
+<w:endnotes xmlns:wpc="http://schemas.microsoft.com/office/word/2010/wordprocessingCanvas" xmlns:cx="http://schemas.microsoft.com/office/drawing/2014/chartex" xmlns:cx1="http://schemas.microsoft.com/office/drawing/2015/9/8/chartex" xmlns:mc="http://schemas.openxmlformats.org/markup-compatibility/2006" xmlns:o="urn:schemas-microsoft-com:office:office" xmlns:r="http://schemas.openxmlformats.org/officeDocument/2006/relationships" xmlns:m="http://schemas.openxmlformats.org/officeDocument/2006/math" xmlns:v="urn:schemas-microsoft-com:vml" xmlns:wp14="http://schemas.microsoft.com/office/word/2010/wordprocessingDrawing" xmlns:wp="http://schemas.openxmlformats.org/drawingml/2006/wordprocessingDrawing" xmlns:w10="urn:schemas-microsoft-com:office:word" xmlns:w="http://schemas.openxmlformats.org/wordprocessingml/2006/main" xmlns:w14="http://schemas.microsoft.com/office/word/2010/wordml" xmlns:w15="http://schemas.microsoft.com/office/word/2012/wordml" xmlns:w16se="http://schemas.microsoft.com/office/word/2015/wordml/symex" xmlns:wpg="http://schemas.microsoft.com/office/word/2010/wordprocessingGroup" xmlns:wpi="http://schemas.microsoft.com/office/word/2010/wordprocessingInk" xmlns:wne="http://schemas.microsoft.com/office/word/2006/wordml" xmlns:wps="http://schemas.microsoft.com/office/word/2010/wordprocessingShape" mc:Ignorable="w14 w15 w16se wp14">
   <w:endnote w:type="separator" w:id="-1">
     <w:p>
       <w:pPr>
@@ -18532,7 +18547,7 @@
 </file>
 
 <file path=word/footer1.xml><?xml version="1.0" encoding="utf-8"?>
-<w:ftr xmlns:wpc="http://schemas.microsoft.com/office/word/2010/wordprocessingCanvas" xmlns:cx="http://schemas.microsoft.com/office/drawing/2014/chartex" xmlns:cx1="http://schemas.microsoft.com/office/drawing/2015/9/8/chartex" xmlns:cx2="http://schemas.microsoft.com/office/drawing/2015/10/21/chartex" xmlns:cx3="http://schemas.microsoft.com/office/drawing/2016/5/9/chartex" xmlns:cx4="http://schemas.microsoft.com/office/drawing/2016/5/10/chartex" xmlns:cx5="http://schemas.microsoft.com/office/drawing/2016/5/11/chartex" xmlns:cx6="http://schemas.microsoft.com/office/drawing/2016/5/12/chartex" xmlns:cx7="http://schemas.microsoft.com/office/drawing/2016/5/13/chartex" xmlns:cx8="http://schemas.microsoft.com/office/drawing/2016/5/14/chartex" xmlns:mc="http://schemas.openxmlformats.org/markup-compatibility/2006" xmlns:aink="http://schemas.microsoft.com/office/drawing/2016/ink" xmlns:am3d="http://schemas.microsoft.com/office/drawing/2017/model3d" xmlns:o="urn:schemas-microsoft-com:office:office" xmlns:r="http://schemas.openxmlformats.org/officeDocument/2006/relationships" xmlns:m="http://schemas.openxmlformats.org/officeDocument/2006/math" xmlns:v="urn:schemas-microsoft-com:vml" xmlns:wp14="http://schemas.microsoft.com/office/word/2010/wordprocessingDrawing" xmlns:wp="http://schemas.openxmlformats.org/drawingml/2006/wordprocessingDrawing" xmlns:w10="urn:schemas-microsoft-com:office:word" xmlns:w="http://schemas.openxmlformats.org/wordprocessingml/2006/main" xmlns:w14="http://schemas.microsoft.com/office/word/2010/wordml" xmlns:w15="http://schemas.microsoft.com/office/word/2012/wordml" xmlns:w16cid="http://schemas.microsoft.com/office/word/2016/wordml/cid" xmlns:w16se="http://schemas.microsoft.com/office/word/2015/wordml/symex" xmlns:wpg="http://schemas.microsoft.com/office/word/2010/wordprocessingGroup" xmlns:wpi="http://schemas.microsoft.com/office/word/2010/wordprocessingInk" xmlns:wne="http://schemas.microsoft.com/office/word/2006/wordml" xmlns:wps="http://schemas.microsoft.com/office/word/2010/wordprocessingShape" mc:Ignorable="w14 w15 w16se w16cid wp14">
+<w:ftr xmlns:wpc="http://schemas.microsoft.com/office/word/2010/wordprocessingCanvas" xmlns:cx="http://schemas.microsoft.com/office/drawing/2014/chartex" xmlns:cx1="http://schemas.microsoft.com/office/drawing/2015/9/8/chartex" xmlns:mc="http://schemas.openxmlformats.org/markup-compatibility/2006" xmlns:o="urn:schemas-microsoft-com:office:office" xmlns:r="http://schemas.openxmlformats.org/officeDocument/2006/relationships" xmlns:m="http://schemas.openxmlformats.org/officeDocument/2006/math" xmlns:v="urn:schemas-microsoft-com:vml" xmlns:wp14="http://schemas.microsoft.com/office/word/2010/wordprocessingDrawing" xmlns:wp="http://schemas.openxmlformats.org/drawingml/2006/wordprocessingDrawing" xmlns:w10="urn:schemas-microsoft-com:office:word" xmlns:w="http://schemas.openxmlformats.org/wordprocessingml/2006/main" xmlns:w14="http://schemas.microsoft.com/office/word/2010/wordml" xmlns:w15="http://schemas.microsoft.com/office/word/2012/wordml" xmlns:w16se="http://schemas.microsoft.com/office/word/2015/wordml/symex" xmlns:wpg="http://schemas.microsoft.com/office/word/2010/wordprocessingGroup" xmlns:wpi="http://schemas.microsoft.com/office/word/2010/wordprocessingInk" xmlns:wne="http://schemas.microsoft.com/office/word/2006/wordml" xmlns:wps="http://schemas.microsoft.com/office/word/2010/wordprocessingShape" mc:Ignorable="w14 w15 w16se wp14">
   <w:p>
     <w:pPr>
       <w:pStyle w:val="Footer"/>
@@ -18542,7 +18557,7 @@
 </file>
 
 <file path=word/footer2.xml><?xml version="1.0" encoding="utf-8"?>
-<w:ftr xmlns:wpc="http://schemas.microsoft.com/office/word/2010/wordprocessingCanvas" xmlns:cx="http://schemas.microsoft.com/office/drawing/2014/chartex" xmlns:cx1="http://schemas.microsoft.com/office/drawing/2015/9/8/chartex" xmlns:cx2="http://schemas.microsoft.com/office/drawing/2015/10/21/chartex" xmlns:cx3="http://schemas.microsoft.com/office/drawing/2016/5/9/chartex" xmlns:cx4="http://schemas.microsoft.com/office/drawing/2016/5/10/chartex" xmlns:cx5="http://schemas.microsoft.com/office/drawing/2016/5/11/chartex" xmlns:cx6="http://schemas.microsoft.com/office/drawing/2016/5/12/chartex" xmlns:cx7="http://schemas.microsoft.com/office/drawing/2016/5/13/chartex" xmlns:cx8="http://schemas.microsoft.com/office/drawing/2016/5/14/chartex" xmlns:mc="http://schemas.openxmlformats.org/markup-compatibility/2006" xmlns:aink="http://schemas.microsoft.com/office/drawing/2016/ink" xmlns:am3d="http://schemas.microsoft.com/office/drawing/2017/model3d" xmlns:o="urn:schemas-microsoft-com:office:office" xmlns:r="http://schemas.openxmlformats.org/officeDocument/2006/relationships" xmlns:m="http://schemas.openxmlformats.org/officeDocument/2006/math" xmlns:v="urn:schemas-microsoft-com:vml" xmlns:wp14="http://schemas.microsoft.com/office/word/2010/wordprocessingDrawing" xmlns:wp="http://schemas.openxmlformats.org/drawingml/2006/wordprocessingDrawing" xmlns:w10="urn:schemas-microsoft-com:office:word" xmlns:w="http://schemas.openxmlformats.org/wordprocessingml/2006/main" xmlns:w14="http://schemas.microsoft.com/office/word/2010/wordml" xmlns:w15="http://schemas.microsoft.com/office/word/2012/wordml" xmlns:w16cid="http://schemas.microsoft.com/office/word/2016/wordml/cid" xmlns:w16se="http://schemas.microsoft.com/office/word/2015/wordml/symex" xmlns:wpg="http://schemas.microsoft.com/office/word/2010/wordprocessingGroup" xmlns:wpi="http://schemas.microsoft.com/office/word/2010/wordprocessingInk" xmlns:wne="http://schemas.microsoft.com/office/word/2006/wordml" xmlns:wps="http://schemas.microsoft.com/office/word/2010/wordprocessingShape" mc:Ignorable="w14 w15 w16se w16cid wp14">
+<w:ftr xmlns:wpc="http://schemas.microsoft.com/office/word/2010/wordprocessingCanvas" xmlns:cx="http://schemas.microsoft.com/office/drawing/2014/chartex" xmlns:cx1="http://schemas.microsoft.com/office/drawing/2015/9/8/chartex" xmlns:mc="http://schemas.openxmlformats.org/markup-compatibility/2006" xmlns:o="urn:schemas-microsoft-com:office:office" xmlns:r="http://schemas.openxmlformats.org/officeDocument/2006/relationships" xmlns:m="http://schemas.openxmlformats.org/officeDocument/2006/math" xmlns:v="urn:schemas-microsoft-com:vml" xmlns:wp14="http://schemas.microsoft.com/office/word/2010/wordprocessingDrawing" xmlns:wp="http://schemas.openxmlformats.org/drawingml/2006/wordprocessingDrawing" xmlns:w10="urn:schemas-microsoft-com:office:word" xmlns:w="http://schemas.openxmlformats.org/wordprocessingml/2006/main" xmlns:w14="http://schemas.microsoft.com/office/word/2010/wordml" xmlns:w15="http://schemas.microsoft.com/office/word/2012/wordml" xmlns:w16se="http://schemas.microsoft.com/office/word/2015/wordml/symex" xmlns:wpg="http://schemas.microsoft.com/office/word/2010/wordprocessingGroup" xmlns:wpi="http://schemas.microsoft.com/office/word/2010/wordprocessingInk" xmlns:wne="http://schemas.microsoft.com/office/word/2006/wordml" xmlns:wps="http://schemas.microsoft.com/office/word/2010/wordprocessingShape" mc:Ignorable="w14 w15 w16se wp14">
   <w:p>
     <w:pPr>
       <w:pStyle w:val="Footer"/>
@@ -18552,7 +18567,7 @@
 </file>
 
 <file path=word/footer3.xml><?xml version="1.0" encoding="utf-8"?>
-<w:ftr xmlns:wpc="http://schemas.microsoft.com/office/word/2010/wordprocessingCanvas" xmlns:cx="http://schemas.microsoft.com/office/drawing/2014/chartex" xmlns:cx1="http://schemas.microsoft.com/office/drawing/2015/9/8/chartex" xmlns:cx2="http://schemas.microsoft.com/office/drawing/2015/10/21/chartex" xmlns:cx3="http://schemas.microsoft.com/office/drawing/2016/5/9/chartex" xmlns:cx4="http://schemas.microsoft.com/office/drawing/2016/5/10/chartex" xmlns:cx5="http://schemas.microsoft.com/office/drawing/2016/5/11/chartex" xmlns:cx6="http://schemas.microsoft.com/office/drawing/2016/5/12/chartex" xmlns:cx7="http://schemas.microsoft.com/office/drawing/2016/5/13/chartex" xmlns:cx8="http://schemas.microsoft.com/office/drawing/2016/5/14/chartex" xmlns:mc="http://schemas.openxmlformats.org/markup-compatibility/2006" xmlns:aink="http://schemas.microsoft.com/office/drawing/2016/ink" xmlns:am3d="http://schemas.microsoft.com/office/drawing/2017/model3d" xmlns:o="urn:schemas-microsoft-com:office:office" xmlns:r="http://schemas.openxmlformats.org/officeDocument/2006/relationships" xmlns:m="http://schemas.openxmlformats.org/officeDocument/2006/math" xmlns:v="urn:schemas-microsoft-com:vml" xmlns:wp14="http://schemas.microsoft.com/office/word/2010/wordprocessingDrawing" xmlns:wp="http://schemas.openxmlformats.org/drawingml/2006/wordprocessingDrawing" xmlns:w10="urn:schemas-microsoft-com:office:word" xmlns:w="http://schemas.openxmlformats.org/wordprocessingml/2006/main" xmlns:w14="http://schemas.microsoft.com/office/word/2010/wordml" xmlns:w15="http://schemas.microsoft.com/office/word/2012/wordml" xmlns:w16cid="http://schemas.microsoft.com/office/word/2016/wordml/cid" xmlns:w16se="http://schemas.microsoft.com/office/word/2015/wordml/symex" xmlns:wpg="http://schemas.microsoft.com/office/word/2010/wordprocessingGroup" xmlns:wpi="http://schemas.microsoft.com/office/word/2010/wordprocessingInk" xmlns:wne="http://schemas.microsoft.com/office/word/2006/wordml" xmlns:wps="http://schemas.microsoft.com/office/word/2010/wordprocessingShape" mc:Ignorable="w14 w15 w16se w16cid wp14">
+<w:ftr xmlns:wpc="http://schemas.microsoft.com/office/word/2010/wordprocessingCanvas" xmlns:cx="http://schemas.microsoft.com/office/drawing/2014/chartex" xmlns:cx1="http://schemas.microsoft.com/office/drawing/2015/9/8/chartex" xmlns:mc="http://schemas.openxmlformats.org/markup-compatibility/2006" xmlns:o="urn:schemas-microsoft-com:office:office" xmlns:r="http://schemas.openxmlformats.org/officeDocument/2006/relationships" xmlns:m="http://schemas.openxmlformats.org/officeDocument/2006/math" xmlns:v="urn:schemas-microsoft-com:vml" xmlns:wp14="http://schemas.microsoft.com/office/word/2010/wordprocessingDrawing" xmlns:wp="http://schemas.openxmlformats.org/drawingml/2006/wordprocessingDrawing" xmlns:w10="urn:schemas-microsoft-com:office:word" xmlns:w="http://schemas.openxmlformats.org/wordprocessingml/2006/main" xmlns:w14="http://schemas.microsoft.com/office/word/2010/wordml" xmlns:w15="http://schemas.microsoft.com/office/word/2012/wordml" xmlns:w16se="http://schemas.microsoft.com/office/word/2015/wordml/symex" xmlns:wpg="http://schemas.microsoft.com/office/word/2010/wordprocessingGroup" xmlns:wpi="http://schemas.microsoft.com/office/word/2010/wordprocessingInk" xmlns:wne="http://schemas.microsoft.com/office/word/2006/wordml" xmlns:wps="http://schemas.microsoft.com/office/word/2010/wordprocessingShape" mc:Ignorable="w14 w15 w16se wp14">
   <w:p>
     <w:pPr>
       <w:pStyle w:val="Footer"/>
@@ -18562,7 +18577,7 @@
 </file>
 
 <file path=word/footnotes.xml><?xml version="1.0" encoding="utf-8"?>
-<w:footnotes xmlns:wpc="http://schemas.microsoft.com/office/word/2010/wordprocessingCanvas" xmlns:cx="http://schemas.microsoft.com/office/drawing/2014/chartex" xmlns:cx1="http://schemas.microsoft.com/office/drawing/2015/9/8/chartex" xmlns:cx2="http://schemas.microsoft.com/office/drawing/2015/10/21/chartex" xmlns:cx3="http://schemas.microsoft.com/office/drawing/2016/5/9/chartex" xmlns:cx4="http://schemas.microsoft.com/office/drawing/2016/5/10/chartex" xmlns:cx5="http://schemas.microsoft.com/office/drawing/2016/5/11/chartex" xmlns:cx6="http://schemas.microsoft.com/office/drawing/2016/5/12/chartex" xmlns:cx7="http://schemas.microsoft.com/office/drawing/2016/5/13/chartex" xmlns:cx8="http://schemas.microsoft.com/office/drawing/2016/5/14/chartex" xmlns:mc="http://schemas.openxmlformats.org/markup-compatibility/2006" xmlns:aink="http://schemas.microsoft.com/office/drawing/2016/ink" xmlns:am3d="http://schemas.microsoft.com/office/drawing/2017/model3d" xmlns:o="urn:schemas-microsoft-com:office:office" xmlns:r="http://schemas.openxmlformats.org/officeDocument/2006/relationships" xmlns:m="http://schemas.openxmlformats.org/officeDocument/2006/math" xmlns:v="urn:schemas-microsoft-com:vml" xmlns:wp14="http://schemas.microsoft.com/office/word/2010/wordprocessingDrawing" xmlns:wp="http://schemas.openxmlformats.org/drawingml/2006/wordprocessingDrawing" xmlns:w10="urn:schemas-microsoft-com:office:word" xmlns:w="http://schemas.openxmlformats.org/wordprocessingml/2006/main" xmlns:w14="http://schemas.microsoft.com/office/word/2010/wordml" xmlns:w15="http://schemas.microsoft.com/office/word/2012/wordml" xmlns:w16cid="http://schemas.microsoft.com/office/word/2016/wordml/cid" xmlns:w16se="http://schemas.microsoft.com/office/word/2015/wordml/symex" xmlns:wpg="http://schemas.microsoft.com/office/word/2010/wordprocessingGroup" xmlns:wpi="http://schemas.microsoft.com/office/word/2010/wordprocessingInk" xmlns:wne="http://schemas.microsoft.com/office/word/2006/wordml" xmlns:wps="http://schemas.microsoft.com/office/word/2010/wordprocessingShape" mc:Ignorable="w14 w15 w16se w16cid wp14">
+<w:footnotes xmlns:wpc="http://schemas.microsoft.com/office/word/2010/wordprocessingCanvas" xmlns:cx="http://schemas.microsoft.com/office/drawing/2014/chartex" xmlns:cx1="http://schemas.microsoft.com/office/drawing/2015/9/8/chartex" xmlns:mc="http://schemas.openxmlformats.org/markup-compatibility/2006" xmlns:o="urn:schemas-microsoft-com:office:office" xmlns:r="http://schemas.openxmlformats.org/officeDocument/2006/relationships" xmlns:m="http://schemas.openxmlformats.org/officeDocument/2006/math" xmlns:v="urn:schemas-microsoft-com:vml" xmlns:wp14="http://schemas.microsoft.com/office/word/2010/wordprocessingDrawing" xmlns:wp="http://schemas.openxmlformats.org/drawingml/2006/wordprocessingDrawing" xmlns:w10="urn:schemas-microsoft-com:office:word" xmlns:w="http://schemas.openxmlformats.org/wordprocessingml/2006/main" xmlns:w14="http://schemas.microsoft.com/office/word/2010/wordml" xmlns:w15="http://schemas.microsoft.com/office/word/2012/wordml" xmlns:w16se="http://schemas.microsoft.com/office/word/2015/wordml/symex" xmlns:wpg="http://schemas.microsoft.com/office/word/2010/wordprocessingGroup" xmlns:wpi="http://schemas.microsoft.com/office/word/2010/wordprocessingInk" xmlns:wne="http://schemas.microsoft.com/office/word/2006/wordml" xmlns:wps="http://schemas.microsoft.com/office/word/2010/wordprocessingShape" mc:Ignorable="w14 w15 w16se wp14">
   <w:footnote w:type="separator" w:id="-1">
     <w:p>
       <w:pPr>
@@ -18587,7 +18602,7 @@
 </file>
 
 <file path=word/header1.xml><?xml version="1.0" encoding="utf-8"?>
-<w:hdr xmlns:wpc="http://schemas.microsoft.com/office/word/2010/wordprocessingCanvas" xmlns:cx="http://schemas.microsoft.com/office/drawing/2014/chartex" xmlns:cx1="http://schemas.microsoft.com/office/drawing/2015/9/8/chartex" xmlns:cx2="http://schemas.microsoft.com/office/drawing/2015/10/21/chartex" xmlns:cx3="http://schemas.microsoft.com/office/drawing/2016/5/9/chartex" xmlns:cx4="http://schemas.microsoft.com/office/drawing/2016/5/10/chartex" xmlns:cx5="http://schemas.microsoft.com/office/drawing/2016/5/11/chartex" xmlns:cx6="http://schemas.microsoft.com/office/drawing/2016/5/12/chartex" xmlns:cx7="http://schemas.microsoft.com/office/drawing/2016/5/13/chartex" xmlns:cx8="http://schemas.microsoft.com/office/drawing/2016/5/14/chartex" xmlns:mc="http://schemas.openxmlformats.org/markup-compatibility/2006" xmlns:aink="http://schemas.microsoft.com/office/drawing/2016/ink" xmlns:am3d="http://schemas.microsoft.com/office/drawing/2017/model3d" xmlns:o="urn:schemas-microsoft-com:office:office" xmlns:r="http://schemas.openxmlformats.org/officeDocument/2006/relationships" xmlns:m="http://schemas.openxmlformats.org/officeDocument/2006/math" xmlns:v="urn:schemas-microsoft-com:vml" xmlns:wp14="http://schemas.microsoft.com/office/word/2010/wordprocessingDrawing" xmlns:wp="http://schemas.openxmlformats.org/drawingml/2006/wordprocessingDrawing" xmlns:w10="urn:schemas-microsoft-com:office:word" xmlns:w="http://schemas.openxmlformats.org/wordprocessingml/2006/main" xmlns:w14="http://schemas.microsoft.com/office/word/2010/wordml" xmlns:w15="http://schemas.microsoft.com/office/word/2012/wordml" xmlns:w16cid="http://schemas.microsoft.com/office/word/2016/wordml/cid" xmlns:w16se="http://schemas.microsoft.com/office/word/2015/wordml/symex" xmlns:wpg="http://schemas.microsoft.com/office/word/2010/wordprocessingGroup" xmlns:wpi="http://schemas.microsoft.com/office/word/2010/wordprocessingInk" xmlns:wne="http://schemas.microsoft.com/office/word/2006/wordml" xmlns:wps="http://schemas.microsoft.com/office/word/2010/wordprocessingShape" mc:Ignorable="w14 w15 w16se w16cid wp14">
+<w:hdr xmlns:wpc="http://schemas.microsoft.com/office/word/2010/wordprocessingCanvas" xmlns:cx="http://schemas.microsoft.com/office/drawing/2014/chartex" xmlns:cx1="http://schemas.microsoft.com/office/drawing/2015/9/8/chartex" xmlns:mc="http://schemas.openxmlformats.org/markup-compatibility/2006" xmlns:o="urn:schemas-microsoft-com:office:office" xmlns:r="http://schemas.openxmlformats.org/officeDocument/2006/relationships" xmlns:m="http://schemas.openxmlformats.org/officeDocument/2006/math" xmlns:v="urn:schemas-microsoft-com:vml" xmlns:wp14="http://schemas.microsoft.com/office/word/2010/wordprocessingDrawing" xmlns:wp="http://schemas.openxmlformats.org/drawingml/2006/wordprocessingDrawing" xmlns:w10="urn:schemas-microsoft-com:office:word" xmlns:w="http://schemas.openxmlformats.org/wordprocessingml/2006/main" xmlns:w14="http://schemas.microsoft.com/office/word/2010/wordml" xmlns:w15="http://schemas.microsoft.com/office/word/2012/wordml" xmlns:w16se="http://schemas.microsoft.com/office/word/2015/wordml/symex" xmlns:wpg="http://schemas.microsoft.com/office/word/2010/wordprocessingGroup" xmlns:wpi="http://schemas.microsoft.com/office/word/2010/wordprocessingInk" xmlns:wne="http://schemas.microsoft.com/office/word/2006/wordml" xmlns:wps="http://schemas.microsoft.com/office/word/2010/wordprocessingShape" mc:Ignorable="w14 w15 w16se wp14">
   <w:p>
     <w:pPr>
       <w:pStyle w:val="Header"/>
@@ -18597,7 +18612,7 @@
 </file>
 
 <file path=word/header2.xml><?xml version="1.0" encoding="utf-8"?>
-<w:hdr xmlns:wpc="http://schemas.microsoft.com/office/word/2010/wordprocessingCanvas" xmlns:cx="http://schemas.microsoft.com/office/drawing/2014/chartex" xmlns:cx1="http://schemas.microsoft.com/office/drawing/2015/9/8/chartex" xmlns:cx2="http://schemas.microsoft.com/office/drawing/2015/10/21/chartex" xmlns:cx3="http://schemas.microsoft.com/office/drawing/2016/5/9/chartex" xmlns:cx4="http://schemas.microsoft.com/office/drawing/2016/5/10/chartex" xmlns:cx5="http://schemas.microsoft.com/office/drawing/2016/5/11/chartex" xmlns:cx6="http://schemas.microsoft.com/office/drawing/2016/5/12/chartex" xmlns:cx7="http://schemas.microsoft.com/office/drawing/2016/5/13/chartex" xmlns:cx8="http://schemas.microsoft.com/office/drawing/2016/5/14/chartex" xmlns:mc="http://schemas.openxmlformats.org/markup-compatibility/2006" xmlns:aink="http://schemas.microsoft.com/office/drawing/2016/ink" xmlns:am3d="http://schemas.microsoft.com/office/drawing/2017/model3d" xmlns:o="urn:schemas-microsoft-com:office:office" xmlns:r="http://schemas.openxmlformats.org/officeDocument/2006/relationships" xmlns:m="http://schemas.openxmlformats.org/officeDocument/2006/math" xmlns:v="urn:schemas-microsoft-com:vml" xmlns:wp14="http://schemas.microsoft.com/office/word/2010/wordprocessingDrawing" xmlns:wp="http://schemas.openxmlformats.org/drawingml/2006/wordprocessingDrawing" xmlns:w10="urn:schemas-microsoft-com:office:word" xmlns:w="http://schemas.openxmlformats.org/wordprocessingml/2006/main" xmlns:w14="http://schemas.microsoft.com/office/word/2010/wordml" xmlns:w15="http://schemas.microsoft.com/office/word/2012/wordml" xmlns:w16cid="http://schemas.microsoft.com/office/word/2016/wordml/cid" xmlns:w16se="http://schemas.microsoft.com/office/word/2015/wordml/symex" xmlns:wpg="http://schemas.microsoft.com/office/word/2010/wordprocessingGroup" xmlns:wpi="http://schemas.microsoft.com/office/word/2010/wordprocessingInk" xmlns:wne="http://schemas.microsoft.com/office/word/2006/wordml" xmlns:wps="http://schemas.microsoft.com/office/word/2010/wordprocessingShape" mc:Ignorable="w14 w15 w16se w16cid wp14">
+<w:hdr xmlns:wpc="http://schemas.microsoft.com/office/word/2010/wordprocessingCanvas" xmlns:cx="http://schemas.microsoft.com/office/drawing/2014/chartex" xmlns:cx1="http://schemas.microsoft.com/office/drawing/2015/9/8/chartex" xmlns:mc="http://schemas.openxmlformats.org/markup-compatibility/2006" xmlns:o="urn:schemas-microsoft-com:office:office" xmlns:r="http://schemas.openxmlformats.org/officeDocument/2006/relationships" xmlns:m="http://schemas.openxmlformats.org/officeDocument/2006/math" xmlns:v="urn:schemas-microsoft-com:vml" xmlns:wp14="http://schemas.microsoft.com/office/word/2010/wordprocessingDrawing" xmlns:wp="http://schemas.openxmlformats.org/drawingml/2006/wordprocessingDrawing" xmlns:w10="urn:schemas-microsoft-com:office:word" xmlns:w="http://schemas.openxmlformats.org/wordprocessingml/2006/main" xmlns:w14="http://schemas.microsoft.com/office/word/2010/wordml" xmlns:w15="http://schemas.microsoft.com/office/word/2012/wordml" xmlns:w16se="http://schemas.microsoft.com/office/word/2015/wordml/symex" xmlns:wpg="http://schemas.microsoft.com/office/word/2010/wordprocessingGroup" xmlns:wpi="http://schemas.microsoft.com/office/word/2010/wordprocessingInk" xmlns:wne="http://schemas.microsoft.com/office/word/2006/wordml" xmlns:wps="http://schemas.microsoft.com/office/word/2010/wordprocessingShape" mc:Ignorable="w14 w15 w16se wp14">
   <w:p>
     <w:pPr>
       <w:pStyle w:val="Header"/>
@@ -18607,7 +18622,7 @@
 </file>
 
 <file path=word/header3.xml><?xml version="1.0" encoding="utf-8"?>
-<w:hdr xmlns:wpc="http://schemas.microsoft.com/office/word/2010/wordprocessingCanvas" xmlns:cx="http://schemas.microsoft.com/office/drawing/2014/chartex" xmlns:cx1="http://schemas.microsoft.com/office/drawing/2015/9/8/chartex" xmlns:cx2="http://schemas.microsoft.com/office/drawing/2015/10/21/chartex" xmlns:cx3="http://schemas.microsoft.com/office/drawing/2016/5/9/chartex" xmlns:cx4="http://schemas.microsoft.com/office/drawing/2016/5/10/chartex" xmlns:cx5="http://schemas.microsoft.com/office/drawing/2016/5/11/chartex" xmlns:cx6="http://schemas.microsoft.com/office/drawing/2016/5/12/chartex" xmlns:cx7="http://schemas.microsoft.com/office/drawing/2016/5/13/chartex" xmlns:cx8="http://schemas.microsoft.com/office/drawing/2016/5/14/chartex" xmlns:mc="http://schemas.openxmlformats.org/markup-compatibility/2006" xmlns:aink="http://schemas.microsoft.com/office/drawing/2016/ink" xmlns:am3d="http://schemas.microsoft.com/office/drawing/2017/model3d" xmlns:o="urn:schemas-microsoft-com:office:office" xmlns:r="http://schemas.openxmlformats.org/officeDocument/2006/relationships" xmlns:m="http://schemas.openxmlformats.org/officeDocument/2006/math" xmlns:v="urn:schemas-microsoft-com:vml" xmlns:wp14="http://schemas.microsoft.com/office/word/2010/wordprocessingDrawing" xmlns:wp="http://schemas.openxmlformats.org/drawingml/2006/wordprocessingDrawing" xmlns:w10="urn:schemas-microsoft-com:office:word" xmlns:w="http://schemas.openxmlformats.org/wordprocessingml/2006/main" xmlns:w14="http://schemas.microsoft.com/office/word/2010/wordml" xmlns:w15="http://schemas.microsoft.com/office/word/2012/wordml" xmlns:w16cid="http://schemas.microsoft.com/office/word/2016/wordml/cid" xmlns:w16se="http://schemas.microsoft.com/office/word/2015/wordml/symex" xmlns:wpg="http://schemas.microsoft.com/office/word/2010/wordprocessingGroup" xmlns:wpi="http://schemas.microsoft.com/office/word/2010/wordprocessingInk" xmlns:wne="http://schemas.microsoft.com/office/word/2006/wordml" xmlns:wps="http://schemas.microsoft.com/office/word/2010/wordprocessingShape" mc:Ignorable="w14 w15 w16se w16cid wp14">
+<w:hdr xmlns:wpc="http://schemas.microsoft.com/office/word/2010/wordprocessingCanvas" xmlns:cx="http://schemas.microsoft.com/office/drawing/2014/chartex" xmlns:cx1="http://schemas.microsoft.com/office/drawing/2015/9/8/chartex" xmlns:mc="http://schemas.openxmlformats.org/markup-compatibility/2006" xmlns:o="urn:schemas-microsoft-com:office:office" xmlns:r="http://schemas.openxmlformats.org/officeDocument/2006/relationships" xmlns:m="http://schemas.openxmlformats.org/officeDocument/2006/math" xmlns:v="urn:schemas-microsoft-com:vml" xmlns:wp14="http://schemas.microsoft.com/office/word/2010/wordprocessingDrawing" xmlns:wp="http://schemas.openxmlformats.org/drawingml/2006/wordprocessingDrawing" xmlns:w10="urn:schemas-microsoft-com:office:word" xmlns:w="http://schemas.openxmlformats.org/wordprocessingml/2006/main" xmlns:w14="http://schemas.microsoft.com/office/word/2010/wordml" xmlns:w15="http://schemas.microsoft.com/office/word/2012/wordml" xmlns:w16se="http://schemas.microsoft.com/office/word/2015/wordml/symex" xmlns:wpg="http://schemas.microsoft.com/office/word/2010/wordprocessingGroup" xmlns:wpi="http://schemas.microsoft.com/office/word/2010/wordprocessingInk" xmlns:wne="http://schemas.microsoft.com/office/word/2006/wordml" xmlns:wps="http://schemas.microsoft.com/office/word/2010/wordprocessingShape" mc:Ignorable="w14 w15 w16se wp14">
   <w:p>
     <w:pPr>
       <w:pStyle w:val="Header"/>
@@ -18617,7 +18632,7 @@
 </file>
 
 <file path=word/numbering.xml><?xml version="1.0" encoding="utf-8"?>
-<w:numbering xmlns:wpc="http://schemas.microsoft.com/office/word/2010/wordprocessingCanvas" xmlns:cx="http://schemas.microsoft.com/office/drawing/2014/chartex" xmlns:cx1="http://schemas.microsoft.com/office/drawing/2015/9/8/chartex" xmlns:cx2="http://schemas.microsoft.com/office/drawing/2015/10/21/chartex" xmlns:cx3="http://schemas.microsoft.com/office/drawing/2016/5/9/chartex" xmlns:cx4="http://schemas.microsoft.com/office/drawing/2016/5/10/chartex" xmlns:cx5="http://schemas.microsoft.com/office/drawing/2016/5/11/chartex" xmlns:cx6="http://schemas.microsoft.com/office/drawing/2016/5/12/chartex" xmlns:cx7="http://schemas.microsoft.com/office/drawing/2016/5/13/chartex" xmlns:cx8="http://schemas.microsoft.com/office/drawing/2016/5/14/chartex" xmlns:mc="http://schemas.openxmlformats.org/markup-compatibility/2006" xmlns:aink="http://schemas.microsoft.com/office/drawing/2016/ink" xmlns:am3d="http://schemas.microsoft.com/office/drawing/2017/model3d" xmlns:o="urn:schemas-microsoft-com:office:office" xmlns:r="http://schemas.openxmlformats.org/officeDocument/2006/relationships" xmlns:m="http://schemas.openxmlformats.org/officeDocument/2006/math" xmlns:v="urn:schemas-microsoft-com:vml" xmlns:wp14="http://schemas.microsoft.com/office/word/2010/wordprocessingDrawing" xmlns:wp="http://schemas.openxmlformats.org/drawingml/2006/wordprocessingDrawing" xmlns:w10="urn:schemas-microsoft-com:office:word" xmlns:w="http://schemas.openxmlformats.org/wordprocessingml/2006/main" xmlns:w14="http://schemas.microsoft.com/office/word/2010/wordml" xmlns:w15="http://schemas.microsoft.com/office/word/2012/wordml" xmlns:w16cid="http://schemas.microsoft.com/office/word/2016/wordml/cid" xmlns:w16se="http://schemas.microsoft.com/office/word/2015/wordml/symex" xmlns:wpg="http://schemas.microsoft.com/office/word/2010/wordprocessingGroup" xmlns:wpi="http://schemas.microsoft.com/office/word/2010/wordprocessingInk" xmlns:wne="http://schemas.microsoft.com/office/word/2006/wordml" xmlns:wps="http://schemas.microsoft.com/office/word/2010/wordprocessingShape" mc:Ignorable="w14 w15 w16se w16cid wp14">
+<w:numbering xmlns:wpc="http://schemas.microsoft.com/office/word/2010/wordprocessingCanvas" xmlns:cx="http://schemas.microsoft.com/office/drawing/2014/chartex" xmlns:cx1="http://schemas.microsoft.com/office/drawing/2015/9/8/chartex" xmlns:mc="http://schemas.openxmlformats.org/markup-compatibility/2006" xmlns:o="urn:schemas-microsoft-com:office:office" xmlns:r="http://schemas.openxmlformats.org/officeDocument/2006/relationships" xmlns:m="http://schemas.openxmlformats.org/officeDocument/2006/math" xmlns:v="urn:schemas-microsoft-com:vml" xmlns:wp14="http://schemas.microsoft.com/office/word/2010/wordprocessingDrawing" xmlns:wp="http://schemas.openxmlformats.org/drawingml/2006/wordprocessingDrawing" xmlns:w10="urn:schemas-microsoft-com:office:word" xmlns:w="http://schemas.openxmlformats.org/wordprocessingml/2006/main" xmlns:w14="http://schemas.microsoft.com/office/word/2010/wordml" xmlns:w15="http://schemas.microsoft.com/office/word/2012/wordml" xmlns:w16se="http://schemas.microsoft.com/office/word/2015/wordml/symex" xmlns:wpg="http://schemas.microsoft.com/office/word/2010/wordprocessingGroup" xmlns:wpi="http://schemas.microsoft.com/office/word/2010/wordprocessingInk" xmlns:wne="http://schemas.microsoft.com/office/word/2006/wordml" xmlns:wps="http://schemas.microsoft.com/office/word/2010/wordprocessingShape" mc:Ignorable="w14 w15 w16se wp14">
   <w:abstractNum w:abstractNumId="0" w15:restartNumberingAfterBreak="0">
     <w:nsid w:val="02400E28"/>
     <w:multiLevelType w:val="multilevel"/>
@@ -26459,7 +26474,7 @@
 </file>
 
 <file path=word/styles.xml><?xml version="1.0" encoding="utf-8"?>
-<w:styles xmlns:mc="http://schemas.openxmlformats.org/markup-compatibility/2006" xmlns:r="http://schemas.openxmlformats.org/officeDocument/2006/relationships" xmlns:w="http://schemas.openxmlformats.org/wordprocessingml/2006/main" xmlns:w14="http://schemas.microsoft.com/office/word/2010/wordml" xmlns:w15="http://schemas.microsoft.com/office/word/2012/wordml" xmlns:w16cid="http://schemas.microsoft.com/office/word/2016/wordml/cid" xmlns:w16se="http://schemas.microsoft.com/office/word/2015/wordml/symex" mc:Ignorable="w14 w15 w16se w16cid">
+<w:styles xmlns:mc="http://schemas.openxmlformats.org/markup-compatibility/2006" xmlns:r="http://schemas.openxmlformats.org/officeDocument/2006/relationships" xmlns:w="http://schemas.openxmlformats.org/wordprocessingml/2006/main" xmlns:w14="http://schemas.microsoft.com/office/word/2010/wordml" xmlns:w15="http://schemas.microsoft.com/office/word/2012/wordml" xmlns:w16se="http://schemas.microsoft.com/office/word/2015/wordml/symex" mc:Ignorable="w14 w15 w16se">
   <w:docDefaults>
     <w:rPrDefault>
       <w:rPr>
@@ -26475,7 +26490,7 @@
       </w:pPr>
     </w:pPrDefault>
   </w:docDefaults>
-  <w:latentStyles w:defLockedState="0" w:defUIPriority="99" w:defSemiHidden="0" w:defUnhideWhenUsed="0" w:defQFormat="0" w:count="375">
+  <w:latentStyles w:defLockedState="0" w:defUIPriority="99" w:defSemiHidden="0" w:defUnhideWhenUsed="0" w:defQFormat="0" w:count="371">
     <w:lsdException w:name="Normal" w:uiPriority="0" w:qFormat="1"/>
     <w:lsdException w:name="heading 1" w:uiPriority="9" w:qFormat="1"/>
     <w:lsdException w:name="heading 2" w:semiHidden="1" w:uiPriority="9" w:unhideWhenUsed="1" w:qFormat="1"/>
@@ -26847,10 +26862,6 @@
     <w:lsdException w:name="List Table 5 Dark Accent 6" w:uiPriority="50"/>
     <w:lsdException w:name="List Table 6 Colorful Accent 6" w:uiPriority="51"/>
     <w:lsdException w:name="List Table 7 Colorful Accent 6" w:uiPriority="52"/>
-    <w:lsdException w:name="Mention" w:semiHidden="1" w:unhideWhenUsed="1"/>
-    <w:lsdException w:name="Smart Hyperlink" w:semiHidden="1" w:unhideWhenUsed="1"/>
-    <w:lsdException w:name="Hashtag" w:semiHidden="1" w:unhideWhenUsed="1"/>
-    <w:lsdException w:name="Unresolved Mention" w:semiHidden="1" w:unhideWhenUsed="1"/>
   </w:latentStyles>
   <w:style w:type="paragraph" w:default="1" w:styleId="Normal">
     <w:name w:val="Normal"/>
@@ -27643,7 +27654,7 @@
 </file>
 
 <file path=customXml/itemProps1.xml><?xml version="1.0" encoding="utf-8"?>
-<ds:datastoreItem xmlns:ds="http://schemas.openxmlformats.org/officeDocument/2006/customXml" ds:itemID="{FCCEC7D8-3032-4FEB-9B8A-BF8F95ED3E59}">
+<ds:datastoreItem xmlns:ds="http://schemas.openxmlformats.org/officeDocument/2006/customXml" ds:itemID="{AA55677E-0558-4272-90FE-7C18DAFF6FB1}">
   <ds:schemaRefs>
     <ds:schemaRef ds:uri="http://schemas.openxmlformats.org/officeDocument/2006/bibliography"/>
   </ds:schemaRefs>

</xml_diff>

<commit_message>
Added new milestone of project from nimour
</commit_message>
<xml_diff>
--- a/Requirements_Analysis_Report.docx
+++ b/Requirements_Analysis_Report.docx
@@ -16402,10 +16402,10 @@
         <w:tblLook w:val="0660" w:firstRow="1" w:lastRow="1" w:firstColumn="0" w:lastColumn="0" w:noHBand="1" w:noVBand="1"/>
       </w:tblPr>
       <w:tblGrid>
-        <w:gridCol w:w="3209"/>
-        <w:gridCol w:w="1958"/>
-        <w:gridCol w:w="1959"/>
-        <w:gridCol w:w="1803"/>
+        <w:gridCol w:w="3222"/>
+        <w:gridCol w:w="1954"/>
+        <w:gridCol w:w="1954"/>
+        <w:gridCol w:w="1799"/>
       </w:tblGrid>
       <w:tr>
         <w:trPr>
@@ -16983,8 +16983,6 @@
               </w:rPr>
               <w:t>15 days</w:t>
             </w:r>
-            <w:bookmarkStart w:id="53" w:name="_GoBack"/>
-            <w:bookmarkEnd w:id="53"/>
           </w:p>
         </w:tc>
       </w:tr>
@@ -17019,7 +17017,15 @@
                 <w:sz w:val="24"/>
                 <w:szCs w:val="24"/>
               </w:rPr>
-              <w:t>Upcoming</w:t>
+              <w:t>Architectural Design</w:t>
+            </w:r>
+            <w:r>
+              <w:rPr>
+                <w:rFonts w:ascii="Times New Roman" w:hAnsi="Times New Roman" w:cs="Times New Roman"/>
+                <w:sz w:val="24"/>
+                <w:szCs w:val="24"/>
+              </w:rPr>
+              <w:t xml:space="preserve"> of Project</w:t>
             </w:r>
           </w:p>
         </w:tc>
@@ -17050,7 +17056,15 @@
                 <w:sz w:val="24"/>
                 <w:szCs w:val="24"/>
               </w:rPr>
-              <w:t>0</w:t>
+              <w:t>04</w:t>
+            </w:r>
+            <w:r>
+              <w:rPr>
+                <w:rFonts w:ascii="Times New Roman" w:hAnsi="Times New Roman"/>
+                <w:sz w:val="24"/>
+                <w:szCs w:val="24"/>
+              </w:rPr>
+              <w:t>/02/2025</w:t>
             </w:r>
           </w:p>
         </w:tc>
@@ -17081,7 +17095,15 @@
                 <w:sz w:val="24"/>
                 <w:szCs w:val="24"/>
               </w:rPr>
-              <w:t>0</w:t>
+              <w:t>09</w:t>
+            </w:r>
+            <w:r>
+              <w:rPr>
+                <w:rFonts w:ascii="Times New Roman" w:hAnsi="Times New Roman"/>
+                <w:sz w:val="24"/>
+                <w:szCs w:val="24"/>
+              </w:rPr>
+              <w:t>/02/2025</w:t>
             </w:r>
           </w:p>
         </w:tc>
@@ -17112,8 +17134,10 @@
                 <w:sz w:val="24"/>
                 <w:szCs w:val="24"/>
               </w:rPr>
-              <w:t>0</w:t>
-            </w:r>
+              <w:t>5 days</w:t>
+            </w:r>
+            <w:bookmarkStart w:id="53" w:name="_GoBack"/>
+            <w:bookmarkEnd w:id="53"/>
           </w:p>
         </w:tc>
       </w:tr>
@@ -27654,7 +27678,7 @@
 </file>
 
 <file path=customXml/itemProps1.xml><?xml version="1.0" encoding="utf-8"?>
-<ds:datastoreItem xmlns:ds="http://schemas.openxmlformats.org/officeDocument/2006/customXml" ds:itemID="{AA55677E-0558-4272-90FE-7C18DAFF6FB1}">
+<ds:datastoreItem xmlns:ds="http://schemas.openxmlformats.org/officeDocument/2006/customXml" ds:itemID="{3A84805A-4D36-475B-B255-AD1F83864119}">
   <ds:schemaRefs>
     <ds:schemaRef ds:uri="http://schemas.openxmlformats.org/officeDocument/2006/bibliography"/>
   </ds:schemaRefs>

</xml_diff>